<commit_message>
New changes Up until tuesday, august 12
</commit_message>
<xml_diff>
--- a/kiana_doc.docx
+++ b/kiana_doc.docx
@@ -1,6 +1,6 @@
 
 <file path=word/document.xml><?xml version="1.0" encoding="utf-8"?>
-<w:document xmlns:wpc="http://schemas.microsoft.com/office/word/2010/wordprocessingCanvas" xmlns:mo="http://schemas.microsoft.com/office/mac/office/2008/main" xmlns:mc="http://schemas.openxmlformats.org/markup-compatibility/2006" xmlns:mv="urn:schemas-microsoft-com:mac:vml" xmlns:o="urn:schemas-microsoft-com:office:office" xmlns:r="http://schemas.openxmlformats.org/officeDocument/2006/relationships" xmlns:m="http://schemas.openxmlformats.org/officeDocument/2006/math" xmlns:v="urn:schemas-microsoft-com:vml" xmlns:wp14="http://schemas.microsoft.com/office/word/2010/wordprocessingDrawing" xmlns:wp="http://schemas.openxmlformats.org/drawingml/2006/wordprocessingDrawing" xmlns:w10="urn:schemas-microsoft-com:office:word" xmlns:w="http://schemas.openxmlformats.org/wordprocessingml/2006/main" xmlns:w14="http://schemas.microsoft.com/office/word/2010/wordml" xmlns:w15="http://schemas.microsoft.com/office/word/2012/wordml" xmlns:wpg="http://schemas.microsoft.com/office/word/2010/wordprocessingGroup" xmlns:wpi="http://schemas.microsoft.com/office/word/2010/wordprocessingInk" xmlns:wne="http://schemas.microsoft.com/office/word/2006/wordml" xmlns:wps="http://schemas.microsoft.com/office/word/2010/wordprocessingShape" mc:Ignorable="w14 w15 wp14">
+<w:document xmlns:wpc="http://schemas.microsoft.com/office/word/2010/wordprocessingCanvas" xmlns:cx="http://schemas.microsoft.com/office/drawing/2014/chartex" xmlns:cx1="http://schemas.microsoft.com/office/drawing/2015/9/8/chartex" xmlns:cx2="http://schemas.microsoft.com/office/drawing/2015/10/21/chartex" xmlns:cx3="http://schemas.microsoft.com/office/drawing/2016/5/9/chartex" xmlns:cx4="http://schemas.microsoft.com/office/drawing/2016/5/10/chartex" xmlns:cx5="http://schemas.microsoft.com/office/drawing/2016/5/11/chartex" xmlns:cx6="http://schemas.microsoft.com/office/drawing/2016/5/12/chartex" xmlns:cx7="http://schemas.microsoft.com/office/drawing/2016/5/13/chartex" xmlns:cx8="http://schemas.microsoft.com/office/drawing/2016/5/14/chartex" xmlns:mc="http://schemas.openxmlformats.org/markup-compatibility/2006" xmlns:aink="http://schemas.microsoft.com/office/drawing/2016/ink" xmlns:am3d="http://schemas.microsoft.com/office/drawing/2017/model3d" xmlns:o="urn:schemas-microsoft-com:office:office" xmlns:r="http://schemas.openxmlformats.org/officeDocument/2006/relationships" xmlns:m="http://schemas.openxmlformats.org/officeDocument/2006/math" xmlns:v="urn:schemas-microsoft-com:vml" xmlns:wp14="http://schemas.microsoft.com/office/word/2010/wordprocessingDrawing" xmlns:wp="http://schemas.openxmlformats.org/drawingml/2006/wordprocessingDrawing" xmlns:w10="urn:schemas-microsoft-com:office:word" xmlns:w="http://schemas.openxmlformats.org/wordprocessingml/2006/main" xmlns:w14="http://schemas.microsoft.com/office/word/2010/wordml" xmlns:w15="http://schemas.microsoft.com/office/word/2012/wordml" xmlns:w16cid="http://schemas.microsoft.com/office/word/2016/wordml/cid" xmlns:w16se="http://schemas.microsoft.com/office/word/2015/wordml/symex" xmlns:wpg="http://schemas.microsoft.com/office/word/2010/wordprocessingGroup" xmlns:wpi="http://schemas.microsoft.com/office/word/2010/wordprocessingInk" xmlns:wne="http://schemas.microsoft.com/office/word/2006/wordml" xmlns:wps="http://schemas.microsoft.com/office/word/2010/wordprocessingShape" mc:Ignorable="w14 w15 w16se w16cid wp14">
   <w:body>
     <w:p>
       <w:pPr>
@@ -974,6 +974,7 @@
           <w:szCs w:val="21"/>
           <w:shd w:val="clear" w:color="auto" w:fill="F1F0F0"/>
         </w:rPr>
+        <w:lastRenderedPageBreak/>
         <w:t xml:space="preserve">It's been good I haven't really done much yet, my flight arrived at 4:30 this morning but by the time I got through customs and got my bag it was about 5:30. We don't have to be anywhere until 6pm tonight so I have most of the day to adjust and prepare which is good. I curled up in the airport with my purse as a pillow and towel as my blanket and passed out super hard on a couple chairs for the past few hours. I'm still at the airport just figuring out how the bullet train works and sending some emails and then I'm </w:t>
       </w:r>
       <w:proofErr w:type="spellStart"/>
@@ -1450,6 +1451,7 @@
           <w:szCs w:val="21"/>
           <w:shd w:val="clear" w:color="auto" w:fill="F1F0F0"/>
         </w:rPr>
+        <w:lastRenderedPageBreak/>
         <w:t>The train station was absolutely nuts. It was air conditioned so people just sat on the ground EVERYWHERE!! Then pics from dinner, we walked around a random night market and found a temple in the middle of it</w:t>
       </w:r>
     </w:p>
@@ -2073,6 +2075,7 @@
           <w:szCs w:val="21"/>
           <w:shd w:val="clear" w:color="auto" w:fill="F1F0F0"/>
         </w:rPr>
+        <w:lastRenderedPageBreak/>
         <w:t>Part of my breakfast which included red tea and to be honest I have absolutely no clue stuff what that stuff was I just ate it</w:t>
       </w:r>
     </w:p>
@@ -2177,7 +2180,7 @@
           <w:szCs w:val="21"/>
           <w:shd w:val="clear" w:color="auto" w:fill="F1F0F0"/>
         </w:rPr>
-        <w:t xml:space="preserve">I have a bunch of planning to do for tomorrow so I'm caught up with that and hopefully going to bed early because as the UK counsellors </w:t>
+        <w:t xml:space="preserve">I have a bunch of planning to do for </w:t>
       </w:r>
       <w:proofErr w:type="gramStart"/>
       <w:r>
@@ -2188,7 +2191,7 @@
           <w:szCs w:val="21"/>
           <w:shd w:val="clear" w:color="auto" w:fill="F1F0F0"/>
         </w:rPr>
-        <w:t>say</w:t>
+        <w:t>tomorrow</w:t>
       </w:r>
       <w:proofErr w:type="gramEnd"/>
       <w:r>
@@ -2199,7 +2202,7 @@
           <w:szCs w:val="21"/>
           <w:shd w:val="clear" w:color="auto" w:fill="F1F0F0"/>
         </w:rPr>
-        <w:t xml:space="preserve"> "I'm just shattered" (I'm super tired) but I might have to nap and then wake up because lots of lessons that need planning for tomorrow!!</w:t>
+        <w:t xml:space="preserve"> so I'm caught up with that and hopefully going to bed early because as the UK counsellors say "I'm just shattered" (I'm super tired) but I might have to nap and then wake up because lots of lessons that need planning for tomorrow!!</w:t>
       </w:r>
     </w:p>
     <w:p>
@@ -2385,6 +2388,7 @@
           <w:szCs w:val="21"/>
           <w:shd w:val="clear" w:color="auto" w:fill="F1F0F0"/>
         </w:rPr>
+        <w:lastRenderedPageBreak/>
         <w:t xml:space="preserve">The sessions went well! We had 2 of the sessions in a classroom to mimic real </w:t>
       </w:r>
       <w:proofErr w:type="spellStart"/>
@@ -2654,7 +2658,7 @@
           <w:szCs w:val="21"/>
           <w:shd w:val="clear" w:color="auto" w:fill="F1F0F0"/>
         </w:rPr>
-        <w:t xml:space="preserve">Alright and today was just absolutely bonkers. </w:t>
+        <w:t xml:space="preserve">Alright and today was just absolutely bonkers. So same style as yesterday, we're at an elementary school and had 6 sessions that were 40 minutes long for all different grades of kids. I had 2 sessions specifically that I was in charge of, a grade 1 group and a grade 5 group. They actually went super well and I was really happy! At one point there was some guy from the news filming my </w:t>
       </w:r>
       <w:proofErr w:type="gramStart"/>
       <w:r>
@@ -2665,7 +2669,7 @@
           <w:szCs w:val="21"/>
           <w:shd w:val="clear" w:color="auto" w:fill="F1F0F0"/>
         </w:rPr>
-        <w:t>So</w:t>
+        <w:t>lesson</w:t>
       </w:r>
       <w:proofErr w:type="gramEnd"/>
       <w:r>
@@ -2676,29 +2680,7 @@
           <w:szCs w:val="21"/>
           <w:shd w:val="clear" w:color="auto" w:fill="F1F0F0"/>
         </w:rPr>
-        <w:t xml:space="preserve"> same style as yesterday, we're at an elementary school and had 6 sessions that were 40 minutes long for all different grades of kids. I had 2 sessions specifically that I was in charge of, a grade 1 group and a grade 5 group. They actually went super well and I was really happy! At one </w:t>
-      </w:r>
-      <w:proofErr w:type="gramStart"/>
-      <w:r>
-        <w:rPr>
-          <w:rFonts w:ascii=".SFNSText-Regular" w:eastAsia=".SFNSText-Regular" w:hAnsi=".SFNSText-Regular" w:cs="Times New Roman" w:hint="eastAsia"/>
-          <w:color w:val="000000"/>
-          <w:sz w:val="21"/>
-          <w:szCs w:val="21"/>
-          <w:shd w:val="clear" w:color="auto" w:fill="F1F0F0"/>
-        </w:rPr>
-        <w:t>point</w:t>
-      </w:r>
-      <w:proofErr w:type="gramEnd"/>
-      <w:r>
-        <w:rPr>
-          <w:rFonts w:ascii=".SFNSText-Regular" w:eastAsia=".SFNSText-Regular" w:hAnsi=".SFNSText-Regular" w:cs="Times New Roman" w:hint="eastAsia"/>
-          <w:color w:val="000000"/>
-          <w:sz w:val="21"/>
-          <w:szCs w:val="21"/>
-          <w:shd w:val="clear" w:color="auto" w:fill="F1F0F0"/>
-        </w:rPr>
-        <w:t xml:space="preserve"> there was some guy from the news filming my lesson so I think there's a snippet of my on some </w:t>
+        <w:t xml:space="preserve"> so I think there's a snippet of my on some </w:t>
       </w:r>
       <w:proofErr w:type="spellStart"/>
       <w:r>
@@ -2827,6 +2809,7 @@
           <w:rFonts w:ascii="inherit" w:eastAsia="Times New Roman" w:hAnsi="inherit"/>
           <w:color w:val="000000"/>
         </w:rPr>
+        <w:lastRenderedPageBreak/>
         <w:t>So</w:t>
       </w:r>
       <w:proofErr w:type="gramEnd"/>
@@ -2836,25 +2819,7 @@
           <w:rFonts w:ascii="inherit" w:eastAsia="Times New Roman" w:hAnsi="inherit"/>
           <w:color w:val="000000"/>
         </w:rPr>
-        <w:t xml:space="preserve"> we walked around and the moms explained to us the rituals in a temple and we actually got to try a couple of them which was really neat! Then we headed off to a second temple, this one was built in the name of Confucius who is very famous in Chinese history as being a teacher and life philosopher to thousands of students. This one had some really neat features too; </w:t>
-      </w:r>
-      <w:proofErr w:type="spellStart"/>
-      <w:r>
-        <w:rPr>
-          <w:rStyle w:val="3oh-"/>
-          <w:rFonts w:ascii="inherit" w:eastAsia="Times New Roman" w:hAnsi="inherit"/>
-          <w:color w:val="000000"/>
-        </w:rPr>
-        <w:t>its</w:t>
-      </w:r>
-      <w:proofErr w:type="spellEnd"/>
-      <w:r>
-        <w:rPr>
-          <w:rStyle w:val="3oh-"/>
-          <w:rFonts w:ascii="inherit" w:eastAsia="Times New Roman" w:hAnsi="inherit"/>
-          <w:color w:val="000000"/>
-        </w:rPr>
-        <w:t xml:space="preserve"> amazing everything in the temple is set up for a specific reason. For example, they planted peach and plum trees because they make lots of fruit, and that represents the breadth of students across china that </w:t>
+        <w:t xml:space="preserve"> we walked around and the moms explained to us the rituals in a temple and we actually got to try a couple of them which was really neat! Then we headed off to a second temple, this one was built in the name of Confucius who is very famous in Chinese history as being a teacher and life philosopher to thousands of students. This one had some really neat features too; its amazing everything in the temple is set up for a specific reason. For example, they planted peach and plum trees because they make lots of fruit, and that represents the breadth of students across china that </w:t>
       </w:r>
       <w:proofErr w:type="spellStart"/>
       <w:r>
@@ -3353,9 +3318,8 @@
           <w:szCs w:val="21"/>
           <w:shd w:val="clear" w:color="auto" w:fill="F1F0F0"/>
         </w:rPr>
-        <w:t xml:space="preserve"> we headed home and I am tired to my bones. Up at 5:30 this morning, camp all day, and 5 stops tonight before getting home. I'm absolutely exhausted but my soul feels alive!!! This is the first chance I've really had to see the city and understand important landmarks so it's been a crazy, amazing night. Tomorrow we spend all day with our host families which I'm really excited about because </w:t>
-      </w:r>
-      <w:proofErr w:type="spellStart"/>
+        <w:t xml:space="preserve"> we headed home and I am tired to my bones. Up at 5:30 this morning, camp all day, and 5 stops tonight before getting home. I'm absolutely exhausted but </w:t>
+      </w:r>
       <w:r>
         <w:rPr>
           <w:rFonts w:ascii=".SFNSText-Regular" w:eastAsia=".SFNSText-Regular" w:hAnsi=".SFNSText-Regular" w:cs="Times New Roman"/>
@@ -3364,6 +3328,18 @@
           <w:szCs w:val="21"/>
           <w:shd w:val="clear" w:color="auto" w:fill="F1F0F0"/>
         </w:rPr>
+        <w:lastRenderedPageBreak/>
+        <w:t xml:space="preserve">my soul feels alive!!! This is the first chance I've really had to see the city and understand important landmarks so it's been a crazy, amazing night. Tomorrow we spend all day with our host families which I'm really excited about because </w:t>
+      </w:r>
+      <w:proofErr w:type="spellStart"/>
+      <w:r>
+        <w:rPr>
+          <w:rFonts w:ascii=".SFNSText-Regular" w:eastAsia=".SFNSText-Regular" w:hAnsi=".SFNSText-Regular" w:cs="Times New Roman"/>
+          <w:color w:val="000000"/>
+          <w:sz w:val="21"/>
+          <w:szCs w:val="21"/>
+          <w:shd w:val="clear" w:color="auto" w:fill="F1F0F0"/>
+        </w:rPr>
         <w:t>i</w:t>
       </w:r>
       <w:proofErr w:type="spellEnd"/>
@@ -3515,7 +3491,6 @@
           <w:rFonts w:ascii="Times New Roman" w:eastAsia="Times New Roman" w:hAnsi="Times New Roman" w:cs="Times New Roman"/>
         </w:rPr>
       </w:pPr>
-      <w:proofErr w:type="gramStart"/>
       <w:r>
         <w:rPr>
           <w:rFonts w:ascii=".SFNSText-Regular" w:eastAsia=".SFNSText-Regular" w:hAnsi=".SFNSText-Regular" w:cs="Times New Roman"/>
@@ -3524,18 +3499,7 @@
           <w:szCs w:val="21"/>
           <w:shd w:val="clear" w:color="auto" w:fill="F1F0F0"/>
         </w:rPr>
-        <w:t>So</w:t>
-      </w:r>
-      <w:proofErr w:type="gramEnd"/>
-      <w:r>
-        <w:rPr>
-          <w:rFonts w:ascii=".SFNSText-Regular" w:eastAsia=".SFNSText-Regular" w:hAnsi=".SFNSText-Regular" w:cs="Times New Roman"/>
-          <w:color w:val="000000"/>
-          <w:sz w:val="21"/>
-          <w:szCs w:val="21"/>
-          <w:shd w:val="clear" w:color="auto" w:fill="F1F0F0"/>
-        </w:rPr>
-        <w:t xml:space="preserve"> then we had training at the school for a few hours and then took a bus to the mountains and I was feeling SO carsick because it was a hot bus and we were driving up this winding path up the mountain</w:t>
+        <w:t>So then we had training at the school for a few hours and then took a bus to the mountains and I was feeling SO carsick because it was a hot bus and we were driving up this winding path up the mountain</w:t>
       </w:r>
       <w:r>
         <w:rPr>
@@ -5625,6 +5589,7 @@
           <w:szCs w:val="21"/>
           <w:shd w:val="clear" w:color="auto" w:fill="F1F0F0"/>
         </w:rPr>
+        <w:lastRenderedPageBreak/>
         <w:t xml:space="preserve">Apart from my boss camp is good! It's never perfect and camp can never be but they're kids and that's understandable. The goal is for them to use a bit of </w:t>
       </w:r>
       <w:proofErr w:type="spellStart"/>
@@ -6105,7 +6070,18 @@
           <w:szCs w:val="21"/>
           <w:shd w:val="clear" w:color="auto" w:fill="F1F0F0"/>
         </w:rPr>
-        <w:t>Anyways that's all I got for now! Done chatting with other counsellors, lesson plans done for tomorrow, showered, ate lots of food obviously and heading to bed because I am determined to get a good in run tomorrow morning! Sorry I've been a little all over the place the past few days it's been pretty rough. I'm actually okay though, apart from my wacko boss I can handle it! Momma Gibson didn't raise no weak bitch no sir</w:t>
+        <w:t xml:space="preserve">Anyways that's all I got for now! Done chatting with other counsellors, lesson plans done for tomorrow, showered, ate lots of food obviously and heading to bed because I am determined </w:t>
+      </w:r>
+      <w:r>
+        <w:rPr>
+          <w:rFonts w:ascii=".SFNSText-Regular" w:eastAsia=".SFNSText-Regular" w:hAnsi=".SFNSText-Regular" w:cs="Times New Roman" w:hint="eastAsia"/>
+          <w:color w:val="000000"/>
+          <w:sz w:val="21"/>
+          <w:szCs w:val="21"/>
+          <w:shd w:val="clear" w:color="auto" w:fill="F1F0F0"/>
+        </w:rPr>
+        <w:lastRenderedPageBreak/>
+        <w:t>to get a good in run tomorrow morning! Sorry I've been a little all over the place the past few days it's been pretty rough. I'm actually okay though, apart from my wacko boss I can handle it! Momma Gibson didn't raise no weak bitch no sir</w:t>
       </w:r>
     </w:p>
     <w:p>
@@ -6197,29 +6173,7 @@
           <w:szCs w:val="21"/>
           <w:shd w:val="clear" w:color="auto" w:fill="F1F0F0"/>
         </w:rPr>
-        <w:t xml:space="preserve"> slide, the </w:t>
-      </w:r>
-      <w:proofErr w:type="spellStart"/>
-      <w:r>
-        <w:rPr>
-          <w:rFonts w:ascii=".SFNSText-Regular" w:eastAsia=".SFNSText-Regular" w:hAnsi=".SFNSText-Regular" w:cs="Times New Roman" w:hint="eastAsia"/>
-          <w:color w:val="000000"/>
-          <w:sz w:val="21"/>
-          <w:szCs w:val="21"/>
-          <w:shd w:val="clear" w:color="auto" w:fill="F1F0F0"/>
-        </w:rPr>
-        <w:t>macarena</w:t>
-      </w:r>
-      <w:proofErr w:type="spellEnd"/>
-      <w:r>
-        <w:rPr>
-          <w:rFonts w:ascii=".SFNSText-Regular" w:eastAsia=".SFNSText-Regular" w:hAnsi=".SFNSText-Regular" w:cs="Times New Roman" w:hint="eastAsia"/>
-          <w:color w:val="000000"/>
-          <w:sz w:val="21"/>
-          <w:szCs w:val="21"/>
-          <w:shd w:val="clear" w:color="auto" w:fill="F1F0F0"/>
-        </w:rPr>
-        <w:t xml:space="preserve"> and a bunch of frozen songs and at </w:t>
+        <w:t xml:space="preserve"> slide, the macarena and a bunch of frozen songs and at </w:t>
       </w:r>
       <w:proofErr w:type="spellStart"/>
       <w:r>
@@ -6325,7 +6279,7 @@
           <w:szCs w:val="21"/>
           <w:shd w:val="clear" w:color="auto" w:fill="F1F0F0"/>
         </w:rPr>
-        <w:t xml:space="preserve">And I'm feeling better - not the best, but okay. It's so interesting how much seemingly mindless things make a difference - like exercising this morning was hard to wake up but sore legs </w:t>
+        <w:t xml:space="preserve">And I'm feeling better - not the best, but okay. </w:t>
       </w:r>
       <w:proofErr w:type="gramStart"/>
       <w:r>
@@ -6336,7 +6290,7 @@
           <w:szCs w:val="21"/>
           <w:shd w:val="clear" w:color="auto" w:fill="F1F0F0"/>
         </w:rPr>
-        <w:t>is</w:t>
+        <w:t>It's</w:t>
       </w:r>
       <w:proofErr w:type="gramEnd"/>
       <w:r>
@@ -6347,7 +6301,7 @@
           <w:szCs w:val="21"/>
           <w:shd w:val="clear" w:color="auto" w:fill="F1F0F0"/>
         </w:rPr>
-        <w:t xml:space="preserve"> such a good feeling, and today I brushed my hair for the first time in a while because I actually had time after my shower instead of throwing it up and those things make me feel a lot better</w:t>
+        <w:t xml:space="preserve"> so interesting how much seemingly mindless things make a difference - like exercising this morning was hard to wake up but sore legs is such a good feeling, and today I brushed my hair for the first time in a while because I actually had time after my shower instead of throwing it up and those things make me feel a lot better</w:t>
       </w:r>
     </w:p>
     <w:p>
@@ -6526,6 +6480,7 @@
           <w:szCs w:val="21"/>
           <w:shd w:val="clear" w:color="auto" w:fill="F1F0F0"/>
         </w:rPr>
+        <w:lastRenderedPageBreak/>
         <w:t>Playing water pong with the kids, gunge, a bunch of ducks in the market, my dinner, squad and our volunteer Jenny who showed us around the city!</w:t>
       </w:r>
     </w:p>
@@ -6573,29 +6528,7 @@
           <w:szCs w:val="21"/>
           <w:shd w:val="clear" w:color="auto" w:fill="F1F0F0"/>
         </w:rPr>
-        <w:t xml:space="preserve">. Today we were talking about kids and </w:t>
-      </w:r>
-      <w:proofErr w:type="gramStart"/>
-      <w:r>
-        <w:rPr>
-          <w:rFonts w:ascii=".SFNSText-Regular" w:eastAsia=".SFNSText-Regular" w:hAnsi=".SFNSText-Regular" w:cs="Times New Roman" w:hint="eastAsia"/>
-          <w:color w:val="000000"/>
-          <w:sz w:val="21"/>
-          <w:szCs w:val="21"/>
-          <w:shd w:val="clear" w:color="auto" w:fill="F1F0F0"/>
-        </w:rPr>
-        <w:t>she</w:t>
-      </w:r>
-      <w:proofErr w:type="gramEnd"/>
-      <w:r>
-        <w:rPr>
-          <w:rFonts w:ascii=".SFNSText-Regular" w:eastAsia=".SFNSText-Regular" w:hAnsi=".SFNSText-Regular" w:cs="Times New Roman" w:hint="eastAsia"/>
-          <w:color w:val="000000"/>
-          <w:sz w:val="21"/>
-          <w:szCs w:val="21"/>
-          <w:shd w:val="clear" w:color="auto" w:fill="F1F0F0"/>
-        </w:rPr>
-        <w:t xml:space="preserve"> and her husband were telling me how badly they wanted to have a girl and ended up with 2 boys, and this week I've really felt like Alice's daughter because she noticed how tired I was this week and took care of me. Anyways at dinner today I really feel like I connected with her and I was having such a great time and it just really hit me that I need to approach this whole situation differently. Some things suck but I'm in Taiwan and I'm having an amazing time and I need to get my mental game together and keep moving forward and get through this week.</w:t>
+        <w:t>. Today we were talking about kids and she and her husband were telling me how badly they wanted to have a girl and ended up with 2 boys, and this week I've really felt like Alice's daughter because she noticed how tired I was this week and took care of me. Anyways at dinner today I really feel like I connected with her and I was having such a great time and it just really hit me that I need to approach this whole situation differently. Some things suck but I'm in Taiwan and I'm having an amazing time and I need to get my mental game together and keep moving forward and get through this week.</w:t>
       </w:r>
     </w:p>
     <w:p>
@@ -6928,6 +6861,7 @@
           <w:szCs w:val="21"/>
           <w:shd w:val="clear" w:color="auto" w:fill="F1F0F0"/>
         </w:rPr>
+        <w:lastRenderedPageBreak/>
         <w:t>And I ran this morning and had a delicious home cooked dinner and I get to talk to you tomorrow so feeling good right now</w:t>
       </w:r>
     </w:p>
@@ -7510,6 +7444,7 @@
           <w:szCs w:val="21"/>
           <w:shd w:val="clear" w:color="auto" w:fill="F1F0F0"/>
         </w:rPr>
+        <w:lastRenderedPageBreak/>
         <w:t>It was hilarious! They</w:t>
       </w:r>
       <w:r>
@@ -8426,7 +8361,18 @@
           <w:szCs w:val="21"/>
           <w:shd w:val="clear" w:color="auto" w:fill="F1F0F0"/>
         </w:rPr>
-        <w:t xml:space="preserve">t have real classrooms or an outdoor field or play area (just the front entrance area of the community </w:t>
+        <w:t xml:space="preserve">t have real classrooms or an outdoor field or play area (just </w:t>
+      </w:r>
+      <w:r>
+        <w:rPr>
+          <w:rFonts w:ascii=".SFNSText-Regular" w:eastAsia=".SFNSText-Regular" w:hAnsi=".SFNSText-Regular" w:cs="Times New Roman" w:hint="eastAsia"/>
+          <w:color w:val="000000"/>
+          <w:sz w:val="21"/>
+          <w:szCs w:val="21"/>
+          <w:shd w:val="clear" w:color="auto" w:fill="F1F0F0"/>
+        </w:rPr>
+        <w:lastRenderedPageBreak/>
+        <w:t xml:space="preserve">the front entrance area of the community </w:t>
       </w:r>
       <w:proofErr w:type="spellStart"/>
       <w:r>
@@ -9004,6 +8950,7 @@
           <w:rFonts w:ascii="Times New Roman" w:eastAsia="Times New Roman" w:hAnsi="Times New Roman" w:cs="Times New Roman"/>
           <w:noProof/>
         </w:rPr>
+        <w:lastRenderedPageBreak/>
         <w:drawing>
           <wp:inline distT="0" distB="0" distL="0" distR="0" wp14:anchorId="367F9457" wp14:editId="5AB7AB81">
             <wp:extent cx="2667000" cy="3550920"/>
@@ -9076,7 +9023,236 @@
           <w:szCs w:val="21"/>
           <w:shd w:val="clear" w:color="auto" w:fill="F1F0F0"/>
         </w:rPr>
-        <w:t xml:space="preserve">Here are 2 girls that decorated my water bottle for me during one of the break times! </w:t>
+        <w:t xml:space="preserve">Here are 2 girls that decorated my water bottle for me during one of the break times! So cute and the girl on the left is legit named </w:t>
+      </w:r>
+      <w:r>
+        <w:rPr>
+          <w:rFonts w:ascii="System Font" w:eastAsia="System Font" w:hAnsi="System Font" w:cs="System Font"/>
+          <w:color w:val="000000"/>
+          <w:sz w:val="21"/>
+          <w:szCs w:val="21"/>
+          <w:shd w:val="clear" w:color="auto" w:fill="F1F0F0"/>
+        </w:rPr>
+        <w:t>“</w:t>
+      </w:r>
+      <w:r>
+        <w:rPr>
+          <w:rFonts w:ascii=".SFNSText-Regular" w:eastAsia=".SFNSText-Regular" w:hAnsi=".SFNSText-Regular" w:cs="Times New Roman" w:hint="eastAsia"/>
+          <w:color w:val="000000"/>
+          <w:sz w:val="21"/>
+          <w:szCs w:val="21"/>
+          <w:shd w:val="clear" w:color="auto" w:fill="F1F0F0"/>
+        </w:rPr>
+        <w:t>Ting</w:t>
+      </w:r>
+      <w:r>
+        <w:rPr>
+          <w:rFonts w:ascii="System Font" w:eastAsia="System Font" w:hAnsi="System Font" w:cs="System Font"/>
+          <w:color w:val="000000"/>
+          <w:sz w:val="21"/>
+          <w:szCs w:val="21"/>
+          <w:shd w:val="clear" w:color="auto" w:fill="F1F0F0"/>
+        </w:rPr>
+        <w:t>”</w:t>
+      </w:r>
+      <w:r>
+        <w:rPr>
+          <w:rFonts w:ascii=".SFNSText-Regular" w:eastAsia=".SFNSText-Regular" w:hAnsi=".SFNSText-Regular" w:cs="Times New Roman" w:hint="eastAsia"/>
+          <w:color w:val="000000"/>
+          <w:sz w:val="21"/>
+          <w:szCs w:val="21"/>
+          <w:shd w:val="clear" w:color="auto" w:fill="F1F0F0"/>
+        </w:rPr>
+        <w:t xml:space="preserve"> which all the counsellors think is hilarious to say</w:t>
+      </w:r>
+    </w:p>
+    <w:p>
+      <w:pPr>
+        <w:rPr>
+          <w:rFonts w:ascii="Times New Roman" w:eastAsia="Times New Roman" w:hAnsi="Times New Roman" w:cs="Times New Roman"/>
+          <w:b/>
+        </w:rPr>
+      </w:pPr>
+    </w:p>
+    <w:p>
+      <w:pPr>
+        <w:rPr>
+          <w:rFonts w:ascii="Times New Roman" w:eastAsia="Times New Roman" w:hAnsi="Times New Roman" w:cs="Times New Roman"/>
+        </w:rPr>
+      </w:pPr>
+      <w:r>
+        <w:rPr>
+          <w:rFonts w:ascii=".SFNSText-Regular" w:eastAsia=".SFNSText-Regular" w:hAnsi=".SFNSText-Regular" w:cs="Times New Roman" w:hint="eastAsia"/>
+          <w:color w:val="000000"/>
+          <w:sz w:val="21"/>
+          <w:szCs w:val="21"/>
+          <w:shd w:val="clear" w:color="auto" w:fill="F1F0F0"/>
+        </w:rPr>
+        <w:t xml:space="preserve">And yesterday driving home there was this cool celebration going on </w:t>
+      </w:r>
+      <w:proofErr w:type="spellStart"/>
+      <w:r>
+        <w:rPr>
+          <w:rFonts w:ascii=".SFNSText-Regular" w:eastAsia=".SFNSText-Regular" w:hAnsi=".SFNSText-Regular" w:cs="Times New Roman" w:hint="eastAsia"/>
+          <w:color w:val="000000"/>
+          <w:sz w:val="21"/>
+          <w:szCs w:val="21"/>
+          <w:shd w:val="clear" w:color="auto" w:fill="F1F0F0"/>
+        </w:rPr>
+        <w:t>on</w:t>
+      </w:r>
+      <w:proofErr w:type="spellEnd"/>
+      <w:r>
+        <w:rPr>
+          <w:rFonts w:ascii=".SFNSText-Regular" w:eastAsia=".SFNSText-Regular" w:hAnsi=".SFNSText-Regular" w:cs="Times New Roman" w:hint="eastAsia"/>
+          <w:color w:val="000000"/>
+          <w:sz w:val="21"/>
+          <w:szCs w:val="21"/>
+          <w:shd w:val="clear" w:color="auto" w:fill="F1F0F0"/>
+        </w:rPr>
+        <w:t xml:space="preserve"> the street right outside my house - it was the Tiger God</w:t>
+      </w:r>
+      <w:r>
+        <w:rPr>
+          <w:rFonts w:ascii="System Font" w:eastAsia="System Font" w:hAnsi="System Font" w:cs="System Font"/>
+          <w:color w:val="000000"/>
+          <w:sz w:val="21"/>
+          <w:szCs w:val="21"/>
+          <w:shd w:val="clear" w:color="auto" w:fill="F1F0F0"/>
+        </w:rPr>
+        <w:t>’</w:t>
+      </w:r>
+      <w:r>
+        <w:rPr>
+          <w:rFonts w:ascii=".SFNSText-Regular" w:eastAsia=".SFNSText-Regular" w:hAnsi=".SFNSText-Regular" w:cs="Times New Roman" w:hint="eastAsia"/>
+          <w:color w:val="000000"/>
+          <w:sz w:val="21"/>
+          <w:szCs w:val="21"/>
+          <w:shd w:val="clear" w:color="auto" w:fill="F1F0F0"/>
+        </w:rPr>
+        <w:t>s birthday so they were having a celebration for it which is apparently pretty normal but I thought it was super cool</w:t>
+      </w:r>
+    </w:p>
+    <w:p>
+      <w:pPr>
+        <w:rPr>
+          <w:rFonts w:ascii="Times New Roman" w:eastAsia="Times New Roman" w:hAnsi="Times New Roman" w:cs="Times New Roman"/>
+          <w:b/>
+        </w:rPr>
+      </w:pPr>
+    </w:p>
+    <w:p>
+      <w:pPr>
+        <w:rPr>
+          <w:rFonts w:ascii="Times New Roman" w:eastAsia="Times New Roman" w:hAnsi="Times New Roman" w:cs="Times New Roman"/>
+          <w:b/>
+        </w:rPr>
+      </w:pPr>
+      <w:r>
+        <w:rPr>
+          <w:rFonts w:ascii="Times New Roman" w:eastAsia="Times New Roman" w:hAnsi="Times New Roman" w:cs="Times New Roman"/>
+          <w:b/>
+        </w:rPr>
+        <w:t>SATURDAY JULY 21</w:t>
+      </w:r>
+      <w:r>
+        <w:rPr>
+          <w:rFonts w:ascii="Times New Roman" w:eastAsia="Times New Roman" w:hAnsi="Times New Roman" w:cs="Times New Roman"/>
+          <w:b/>
+        </w:rPr>
+        <w:t>, 2018</w:t>
+      </w:r>
+    </w:p>
+    <w:p>
+      <w:pPr>
+        <w:rPr>
+          <w:rFonts w:ascii="Times New Roman" w:eastAsia="Times New Roman" w:hAnsi="Times New Roman" w:cs="Times New Roman"/>
+          <w:b/>
+        </w:rPr>
+      </w:pPr>
+    </w:p>
+    <w:p>
+      <w:pPr>
+        <w:rPr>
+          <w:rFonts w:ascii="Times New Roman" w:eastAsia="Times New Roman" w:hAnsi="Times New Roman" w:cs="Times New Roman"/>
+        </w:rPr>
+      </w:pPr>
+      <w:r>
+        <w:rPr>
+          <w:rFonts w:ascii=".SFNSText-Regular" w:eastAsia=".SFNSText-Regular" w:hAnsi=".SFNSText-Regular" w:cs="Times New Roman" w:hint="eastAsia"/>
+          <w:color w:val="000000"/>
+          <w:sz w:val="21"/>
+          <w:szCs w:val="21"/>
+          <w:shd w:val="clear" w:color="auto" w:fill="F1F0F0"/>
+        </w:rPr>
+        <w:t>Yesterday for me was all over the place! We started off driving up to this mountain and stopped along the way at this beautiful park that a lot of couples go to for photo shoots because it</w:t>
+      </w:r>
+      <w:r>
+        <w:rPr>
+          <w:rFonts w:ascii="System Font" w:eastAsia="System Font" w:hAnsi="System Font" w:cs="System Font"/>
+          <w:color w:val="000000"/>
+          <w:sz w:val="21"/>
+          <w:szCs w:val="21"/>
+          <w:shd w:val="clear" w:color="auto" w:fill="F1F0F0"/>
+        </w:rPr>
+        <w:t>’</w:t>
+      </w:r>
+      <w:r>
+        <w:rPr>
+          <w:rFonts w:ascii=".SFNSText-Regular" w:eastAsia=".SFNSText-Regular" w:hAnsi=".SFNSText-Regular" w:cs="Times New Roman" w:hint="eastAsia"/>
+          <w:color w:val="000000"/>
+          <w:sz w:val="21"/>
+          <w:szCs w:val="21"/>
+          <w:shd w:val="clear" w:color="auto" w:fill="F1F0F0"/>
+        </w:rPr>
+        <w:t>s love themed</w:t>
+      </w:r>
+    </w:p>
+    <w:p>
+      <w:pPr>
+        <w:rPr>
+          <w:rFonts w:ascii="Times New Roman" w:eastAsia="Times New Roman" w:hAnsi="Times New Roman" w:cs="Times New Roman"/>
+          <w:b/>
+        </w:rPr>
+      </w:pPr>
+    </w:p>
+    <w:p>
+      <w:pPr>
+        <w:rPr>
+          <w:rFonts w:ascii="Times New Roman" w:eastAsia="Times New Roman" w:hAnsi="Times New Roman" w:cs="Times New Roman"/>
+        </w:rPr>
+      </w:pPr>
+      <w:r>
+        <w:rPr>
+          <w:rFonts w:ascii=".SFNSText-Regular" w:eastAsia=".SFNSText-Regular" w:hAnsi=".SFNSText-Regular" w:cs="Times New Roman" w:hint="eastAsia"/>
+          <w:color w:val="000000"/>
+          <w:sz w:val="21"/>
+          <w:szCs w:val="21"/>
+          <w:shd w:val="clear" w:color="auto" w:fill="F1F0F0"/>
+        </w:rPr>
+        <w:t xml:space="preserve">Anyways we got to the mountain and we were so high up it was seriously in the clouds. We went on a hike around an area where they grow really famous tea in </w:t>
+      </w:r>
+      <w:proofErr w:type="spellStart"/>
+      <w:r>
+        <w:rPr>
+          <w:rFonts w:ascii=".SFNSText-Regular" w:eastAsia=".SFNSText-Regular" w:hAnsi=".SFNSText-Regular" w:cs="Times New Roman" w:hint="eastAsia"/>
+          <w:color w:val="000000"/>
+          <w:sz w:val="21"/>
+          <w:szCs w:val="21"/>
+          <w:shd w:val="clear" w:color="auto" w:fill="F1F0F0"/>
+        </w:rPr>
+        <w:t>taiwan</w:t>
+      </w:r>
+      <w:proofErr w:type="spellEnd"/>
+      <w:r>
+        <w:rPr>
+          <w:rFonts w:ascii=".SFNSText-Regular" w:eastAsia=".SFNSText-Regular" w:hAnsi=".SFNSText-Regular" w:cs="Times New Roman" w:hint="eastAsia"/>
+          <w:color w:val="000000"/>
+          <w:sz w:val="21"/>
+          <w:szCs w:val="21"/>
+          <w:shd w:val="clear" w:color="auto" w:fill="F1F0F0"/>
+        </w:rPr>
+        <w:t xml:space="preserve"> which was so sick. Then we went to a history museum for the kiddos and watched a drum performance and played in the </w:t>
       </w:r>
       <w:proofErr w:type="gramStart"/>
       <w:r>
@@ -9087,7 +9263,7 @@
           <w:szCs w:val="21"/>
           <w:shd w:val="clear" w:color="auto" w:fill="F1F0F0"/>
         </w:rPr>
-        <w:t>So</w:t>
+        <w:t>kids</w:t>
       </w:r>
       <w:proofErr w:type="gramEnd"/>
       <w:r>
@@ -9098,7 +9274,33 @@
           <w:szCs w:val="21"/>
           <w:shd w:val="clear" w:color="auto" w:fill="F1F0F0"/>
         </w:rPr>
-        <w:t xml:space="preserve"> cute and the girl on the left is legit named </w:t>
+        <w:t xml:space="preserve"> area, then went to this old train station which was also pretty neat</w:t>
+      </w:r>
+    </w:p>
+    <w:p>
+      <w:pPr>
+        <w:rPr>
+          <w:rFonts w:ascii="Times New Roman" w:eastAsia="Times New Roman" w:hAnsi="Times New Roman" w:cs="Times New Roman"/>
+          <w:b/>
+        </w:rPr>
+      </w:pPr>
+    </w:p>
+    <w:p>
+      <w:pPr>
+        <w:rPr>
+          <w:rFonts w:ascii="Times New Roman" w:eastAsia="Times New Roman" w:hAnsi="Times New Roman" w:cs="Times New Roman"/>
+        </w:rPr>
+      </w:pPr>
+      <w:r>
+        <w:rPr>
+          <w:rFonts w:ascii=".SFNSText-Regular" w:eastAsia=".SFNSText-Regular" w:hAnsi=".SFNSText-Regular" w:cs="Times New Roman" w:hint="eastAsia"/>
+          <w:color w:val="000000"/>
+          <w:sz w:val="21"/>
+          <w:szCs w:val="21"/>
+          <w:shd w:val="clear" w:color="auto" w:fill="F1F0F0"/>
+        </w:rPr>
+        <w:lastRenderedPageBreak/>
+        <w:t xml:space="preserve">I also never told you about camp on Friday but it was whack, we had water day but then it started thunder storming so we changed to a </w:t>
       </w:r>
       <w:r>
         <w:rPr>
@@ -9118,7 +9320,7 @@
           <w:szCs w:val="21"/>
           <w:shd w:val="clear" w:color="auto" w:fill="F1F0F0"/>
         </w:rPr>
-        <w:t>Ting</w:t>
+        <w:t>fashion show</w:t>
       </w:r>
       <w:r>
         <w:rPr>
@@ -9138,54 +9340,174 @@
           <w:szCs w:val="21"/>
           <w:shd w:val="clear" w:color="auto" w:fill="F1F0F0"/>
         </w:rPr>
-        <w:t xml:space="preserve"> which all the counsellors think is hilarious to say</w:t>
-      </w:r>
-    </w:p>
-    <w:p>
-      <w:pPr>
-        <w:rPr>
-          <w:rFonts w:ascii="Times New Roman" w:eastAsia="Times New Roman" w:hAnsi="Times New Roman" w:cs="Times New Roman"/>
-          <w:b/>
-        </w:rPr>
-      </w:pPr>
-    </w:p>
-    <w:p>
-      <w:pPr>
-        <w:rPr>
-          <w:rFonts w:ascii="Times New Roman" w:eastAsia="Times New Roman" w:hAnsi="Times New Roman" w:cs="Times New Roman"/>
-        </w:rPr>
-      </w:pPr>
-      <w:r>
-        <w:rPr>
-          <w:rFonts w:ascii=".SFNSText-Regular" w:eastAsia=".SFNSText-Regular" w:hAnsi=".SFNSText-Regular" w:cs="Times New Roman" w:hint="eastAsia"/>
-          <w:color w:val="000000"/>
-          <w:sz w:val="21"/>
-          <w:szCs w:val="21"/>
-          <w:shd w:val="clear" w:color="auto" w:fill="F1F0F0"/>
-        </w:rPr>
-        <w:t xml:space="preserve">And yesterday driving home there was this cool celebration going on </w:t>
-      </w:r>
-      <w:proofErr w:type="spellStart"/>
-      <w:r>
-        <w:rPr>
-          <w:rFonts w:ascii=".SFNSText-Regular" w:eastAsia=".SFNSText-Regular" w:hAnsi=".SFNSText-Regular" w:cs="Times New Roman" w:hint="eastAsia"/>
-          <w:color w:val="000000"/>
-          <w:sz w:val="21"/>
-          <w:szCs w:val="21"/>
-          <w:shd w:val="clear" w:color="auto" w:fill="F1F0F0"/>
-        </w:rPr>
-        <w:t>on</w:t>
-      </w:r>
-      <w:proofErr w:type="spellEnd"/>
-      <w:r>
-        <w:rPr>
-          <w:rFonts w:ascii=".SFNSText-Regular" w:eastAsia=".SFNSText-Regular" w:hAnsi=".SFNSText-Regular" w:cs="Times New Roman" w:hint="eastAsia"/>
-          <w:color w:val="000000"/>
-          <w:sz w:val="21"/>
-          <w:szCs w:val="21"/>
-          <w:shd w:val="clear" w:color="auto" w:fill="F1F0F0"/>
-        </w:rPr>
-        <w:t xml:space="preserve"> the street right outside my house - it was the Tiger God</w:t>
+        <w:t xml:space="preserve"> where the kids have to make the counsellor a costume out of garbage</w:t>
+      </w:r>
+    </w:p>
+    <w:p>
+      <w:pPr>
+        <w:rPr>
+          <w:rFonts w:ascii="Times New Roman" w:eastAsia="Times New Roman" w:hAnsi="Times New Roman" w:cs="Times New Roman"/>
+          <w:b/>
+        </w:rPr>
+      </w:pPr>
+    </w:p>
+    <w:p>
+      <w:pPr>
+        <w:rPr>
+          <w:rFonts w:ascii="Times New Roman" w:eastAsia="Times New Roman" w:hAnsi="Times New Roman" w:cs="Times New Roman"/>
+          <w:b/>
+        </w:rPr>
+      </w:pPr>
+      <w:r>
+        <w:rPr>
+          <w:rFonts w:ascii="Times New Roman" w:eastAsia="Times New Roman" w:hAnsi="Times New Roman" w:cs="Times New Roman"/>
+          <w:b/>
+        </w:rPr>
+        <w:t>MONDAY JULY 23, 2018</w:t>
+      </w:r>
+    </w:p>
+    <w:p>
+      <w:pPr>
+        <w:rPr>
+          <w:rFonts w:ascii="Times New Roman" w:eastAsia="Times New Roman" w:hAnsi="Times New Roman" w:cs="Times New Roman"/>
+          <w:b/>
+        </w:rPr>
+      </w:pPr>
+    </w:p>
+    <w:p>
+      <w:pPr>
+        <w:rPr>
+          <w:rFonts w:ascii="Times New Roman" w:eastAsia="Times New Roman" w:hAnsi="Times New Roman" w:cs="Times New Roman"/>
+        </w:rPr>
+      </w:pPr>
+      <w:r>
+        <w:rPr>
+          <w:rFonts w:ascii=".SFNSText-Regular" w:eastAsia=".SFNSText-Regular" w:hAnsi=".SFNSText-Regular" w:cs="Times New Roman" w:hint="eastAsia"/>
+          <w:color w:val="000000"/>
+          <w:sz w:val="21"/>
+          <w:szCs w:val="21"/>
+          <w:shd w:val="clear" w:color="auto" w:fill="F1F0F0"/>
+        </w:rPr>
+        <w:t>My workout was good, yesterday I had a pretty long run so today was just a chill run and then some arms and abs - my fam has some weights in their house which is amazing</w:t>
+      </w:r>
+    </w:p>
+    <w:p>
+      <w:pPr>
+        <w:rPr>
+          <w:rFonts w:ascii="Times New Roman" w:eastAsia="Times New Roman" w:hAnsi="Times New Roman" w:cs="Times New Roman"/>
+          <w:b/>
+        </w:rPr>
+      </w:pPr>
+    </w:p>
+    <w:p>
+      <w:pPr>
+        <w:rPr>
+          <w:rFonts w:ascii="Times New Roman" w:eastAsia="Times New Roman" w:hAnsi="Times New Roman" w:cs="Times New Roman"/>
+        </w:rPr>
+      </w:pPr>
+      <w:r>
+        <w:rPr>
+          <w:rFonts w:ascii=".SFNSText-Regular" w:eastAsia=".SFNSText-Regular" w:hAnsi=".SFNSText-Regular" w:cs="Times New Roman" w:hint="eastAsia"/>
+          <w:color w:val="000000"/>
+          <w:sz w:val="21"/>
+          <w:szCs w:val="21"/>
+          <w:shd w:val="clear" w:color="auto" w:fill="F1F0F0"/>
+        </w:rPr>
+        <w:t xml:space="preserve">I start at 8:45 but </w:t>
+      </w:r>
+      <w:proofErr w:type="spellStart"/>
+      <w:r>
+        <w:rPr>
+          <w:rFonts w:ascii=".SFNSText-Regular" w:eastAsia=".SFNSText-Regular" w:hAnsi=".SFNSText-Regular" w:cs="Times New Roman" w:hint="eastAsia"/>
+          <w:color w:val="000000"/>
+          <w:sz w:val="21"/>
+          <w:szCs w:val="21"/>
+          <w:shd w:val="clear" w:color="auto" w:fill="F1F0F0"/>
+        </w:rPr>
+        <w:t>its</w:t>
+      </w:r>
+      <w:proofErr w:type="spellEnd"/>
+      <w:r>
+        <w:rPr>
+          <w:rFonts w:ascii=".SFNSText-Regular" w:eastAsia=".SFNSText-Regular" w:hAnsi=".SFNSText-Regular" w:cs="Times New Roman" w:hint="eastAsia"/>
+          <w:color w:val="000000"/>
+          <w:sz w:val="21"/>
+          <w:szCs w:val="21"/>
+          <w:shd w:val="clear" w:color="auto" w:fill="F1F0F0"/>
+        </w:rPr>
+        <w:t xml:space="preserve"> a </w:t>
+      </w:r>
+      <w:proofErr w:type="gramStart"/>
+      <w:r>
+        <w:rPr>
+          <w:rFonts w:ascii=".SFNSText-Regular" w:eastAsia=".SFNSText-Regular" w:hAnsi=".SFNSText-Regular" w:cs="Times New Roman" w:hint="eastAsia"/>
+          <w:color w:val="000000"/>
+          <w:sz w:val="21"/>
+          <w:szCs w:val="21"/>
+          <w:shd w:val="clear" w:color="auto" w:fill="F1F0F0"/>
+        </w:rPr>
+        <w:t>40 minute</w:t>
+      </w:r>
+      <w:proofErr w:type="gramEnd"/>
+      <w:r>
+        <w:rPr>
+          <w:rFonts w:ascii=".SFNSText-Regular" w:eastAsia=".SFNSText-Regular" w:hAnsi=".SFNSText-Regular" w:cs="Times New Roman" w:hint="eastAsia"/>
+          <w:color w:val="000000"/>
+          <w:sz w:val="21"/>
+          <w:szCs w:val="21"/>
+          <w:shd w:val="clear" w:color="auto" w:fill="F1F0F0"/>
+        </w:rPr>
+        <w:t xml:space="preserve"> drive every morning</w:t>
+      </w:r>
+    </w:p>
+    <w:p>
+      <w:pPr>
+        <w:rPr>
+          <w:rFonts w:ascii="Times New Roman" w:eastAsia="Times New Roman" w:hAnsi="Times New Roman" w:cs="Times New Roman"/>
+          <w:b/>
+        </w:rPr>
+      </w:pPr>
+    </w:p>
+    <w:p>
+      <w:pPr>
+        <w:rPr>
+          <w:rFonts w:ascii="Times New Roman" w:eastAsia="Times New Roman" w:hAnsi="Times New Roman" w:cs="Times New Roman"/>
+        </w:rPr>
+      </w:pPr>
+      <w:r>
+        <w:rPr>
+          <w:rFonts w:ascii=".SFNSText-Regular" w:eastAsia=".SFNSText-Regular" w:hAnsi=".SFNSText-Regular" w:cs="Times New Roman" w:hint="eastAsia"/>
+          <w:color w:val="000000"/>
+          <w:sz w:val="21"/>
+          <w:szCs w:val="21"/>
+          <w:shd w:val="clear" w:color="auto" w:fill="F1F0F0"/>
+        </w:rPr>
+        <w:t>Did some tie dye yesterday, ripping some egg drop today, scavenger hunt tomorrow, minute to win it Thursday, and final show on Friday</w:t>
+      </w:r>
+    </w:p>
+    <w:p>
+      <w:pPr>
+        <w:rPr>
+          <w:rFonts w:ascii="Times New Roman" w:eastAsia="Times New Roman" w:hAnsi="Times New Roman" w:cs="Times New Roman"/>
+          <w:b/>
+        </w:rPr>
+      </w:pPr>
+    </w:p>
+    <w:p>
+      <w:pPr>
+        <w:rPr>
+          <w:rFonts w:ascii="Times New Roman" w:eastAsia="Times New Roman" w:hAnsi="Times New Roman" w:cs="Times New Roman"/>
+        </w:rPr>
+      </w:pPr>
+      <w:r>
+        <w:rPr>
+          <w:rFonts w:ascii=".SFNSText-Regular" w:eastAsia=".SFNSText-Regular" w:hAnsi=".SFNSText-Regular" w:cs="Times New Roman" w:hint="eastAsia"/>
+          <w:color w:val="000000"/>
+          <w:sz w:val="21"/>
+          <w:szCs w:val="21"/>
+          <w:shd w:val="clear" w:color="auto" w:fill="F1F0F0"/>
+        </w:rPr>
+        <w:t>I told you about Saturday already but Sunday was even better. My fam took me to an oyster farm that doubles as a local attraction. It</w:t>
       </w:r>
       <w:r>
         <w:rPr>
@@ -9205,30 +9527,257 @@
           <w:szCs w:val="21"/>
           <w:shd w:val="clear" w:color="auto" w:fill="F1F0F0"/>
         </w:rPr>
-        <w:t>s birthday so they were having a celebration for it which is apparently pretty normal but I thought it was super cool</w:t>
-      </w:r>
-    </w:p>
-    <w:p>
-      <w:pPr>
-        <w:rPr>
-          <w:rFonts w:ascii="Times New Roman" w:eastAsia="Times New Roman" w:hAnsi="Times New Roman" w:cs="Times New Roman"/>
-          <w:b/>
-        </w:rPr>
-      </w:pPr>
-    </w:p>
-    <w:p>
-      <w:pPr>
-        <w:rPr>
-          <w:rFonts w:ascii="Times New Roman" w:eastAsia="Times New Roman" w:hAnsi="Times New Roman" w:cs="Times New Roman"/>
-          <w:b/>
-        </w:rPr>
-      </w:pPr>
-      <w:r>
-        <w:rPr>
-          <w:rFonts w:ascii="Times New Roman" w:eastAsia="Times New Roman" w:hAnsi="Times New Roman" w:cs="Times New Roman"/>
-          <w:b/>
-        </w:rPr>
-        <w:t>SATURDAY JULY 21</w:t>
+        <w:t xml:space="preserve">s the only place in </w:t>
+      </w:r>
+      <w:proofErr w:type="spellStart"/>
+      <w:r>
+        <w:rPr>
+          <w:rFonts w:ascii=".SFNSText-Regular" w:eastAsia=".SFNSText-Regular" w:hAnsi=".SFNSText-Regular" w:cs="Times New Roman" w:hint="eastAsia"/>
+          <w:color w:val="000000"/>
+          <w:sz w:val="21"/>
+          <w:szCs w:val="21"/>
+          <w:shd w:val="clear" w:color="auto" w:fill="F1F0F0"/>
+        </w:rPr>
+        <w:t>taiwan</w:t>
+      </w:r>
+      <w:proofErr w:type="spellEnd"/>
+      <w:r>
+        <w:rPr>
+          <w:rFonts w:ascii=".SFNSText-Regular" w:eastAsia=".SFNSText-Regular" w:hAnsi=".SFNSText-Regular" w:cs="Times New Roman" w:hint="eastAsia"/>
+          <w:color w:val="000000"/>
+          <w:sz w:val="21"/>
+          <w:szCs w:val="21"/>
+          <w:shd w:val="clear" w:color="auto" w:fill="F1F0F0"/>
+        </w:rPr>
+        <w:t xml:space="preserve"> where you can get a ride on this cow that</w:t>
+      </w:r>
+      <w:r>
+        <w:rPr>
+          <w:rFonts w:ascii="System Font" w:eastAsia="System Font" w:hAnsi="System Font" w:cs="System Font"/>
+          <w:color w:val="000000"/>
+          <w:sz w:val="21"/>
+          <w:szCs w:val="21"/>
+          <w:shd w:val="clear" w:color="auto" w:fill="F1F0F0"/>
+        </w:rPr>
+        <w:t>’</w:t>
+      </w:r>
+      <w:r>
+        <w:rPr>
+          <w:rFonts w:ascii=".SFNSText-Regular" w:eastAsia=".SFNSText-Regular" w:hAnsi=".SFNSText-Regular" w:cs="Times New Roman" w:hint="eastAsia"/>
+          <w:color w:val="000000"/>
+          <w:sz w:val="21"/>
+          <w:szCs w:val="21"/>
+          <w:shd w:val="clear" w:color="auto" w:fill="F1F0F0"/>
+        </w:rPr>
+        <w:t>s used for oyster farming which is pretty sick! Most people only get to ride the cow for a couple minutes around the oysters, but we actually got there first and got a ride from the parking lot out to the water which was pretty sweet.</w:t>
+      </w:r>
+    </w:p>
+    <w:p>
+      <w:pPr>
+        <w:rPr>
+          <w:rFonts w:ascii="Times New Roman" w:eastAsia="Times New Roman" w:hAnsi="Times New Roman" w:cs="Times New Roman"/>
+          <w:b/>
+        </w:rPr>
+      </w:pPr>
+    </w:p>
+    <w:p>
+      <w:pPr>
+        <w:rPr>
+          <w:rFonts w:ascii="Times New Roman" w:eastAsia="Times New Roman" w:hAnsi="Times New Roman" w:cs="Times New Roman"/>
+        </w:rPr>
+      </w:pPr>
+      <w:r>
+        <w:rPr>
+          <w:rFonts w:ascii=".SFNSText-Regular" w:eastAsia=".SFNSText-Regular" w:hAnsi=".SFNSText-Regular" w:cs="Times New Roman" w:hint="eastAsia"/>
+          <w:color w:val="000000"/>
+          <w:sz w:val="21"/>
+          <w:szCs w:val="21"/>
+          <w:shd w:val="clear" w:color="auto" w:fill="F1F0F0"/>
+        </w:rPr>
+        <w:t xml:space="preserve">The water level was too high when we got there so we had to wait for it to lower while the farmers brought us lines of oysters. We got to break them off the lines and shake the baskets to get rid of any dead oysters or empty shells. Then they started cleaning them off and my host mom sweet talked a guy into letting me open an oyster myself! I got to it </w:t>
+      </w:r>
+      <w:proofErr w:type="spellStart"/>
+      <w:r>
+        <w:rPr>
+          <w:rFonts w:ascii=".SFNSText-Regular" w:eastAsia=".SFNSText-Regular" w:hAnsi=".SFNSText-Regular" w:cs="Times New Roman" w:hint="eastAsia"/>
+          <w:color w:val="000000"/>
+          <w:sz w:val="21"/>
+          <w:szCs w:val="21"/>
+          <w:shd w:val="clear" w:color="auto" w:fill="F1F0F0"/>
+        </w:rPr>
+        <w:t>it</w:t>
+      </w:r>
+      <w:proofErr w:type="spellEnd"/>
+      <w:r>
+        <w:rPr>
+          <w:rFonts w:ascii=".SFNSText-Regular" w:eastAsia=".SFNSText-Regular" w:hAnsi=".SFNSText-Regular" w:cs="Times New Roman" w:hint="eastAsia"/>
+          <w:color w:val="000000"/>
+          <w:sz w:val="21"/>
+          <w:szCs w:val="21"/>
+          <w:shd w:val="clear" w:color="auto" w:fill="F1F0F0"/>
+        </w:rPr>
+        <w:t xml:space="preserve"> raw too which </w:t>
+      </w:r>
+      <w:proofErr w:type="spellStart"/>
+      <w:r>
+        <w:rPr>
+          <w:rFonts w:ascii=".SFNSText-Regular" w:eastAsia=".SFNSText-Regular" w:hAnsi=".SFNSText-Regular" w:cs="Times New Roman" w:hint="eastAsia"/>
+          <w:color w:val="000000"/>
+          <w:sz w:val="21"/>
+          <w:szCs w:val="21"/>
+          <w:shd w:val="clear" w:color="auto" w:fill="F1F0F0"/>
+        </w:rPr>
+        <w:t>ngl</w:t>
+      </w:r>
+      <w:proofErr w:type="spellEnd"/>
+      <w:r>
+        <w:rPr>
+          <w:rFonts w:ascii=".SFNSText-Regular" w:eastAsia=".SFNSText-Regular" w:hAnsi=".SFNSText-Regular" w:cs="Times New Roman" w:hint="eastAsia"/>
+          <w:color w:val="000000"/>
+          <w:sz w:val="21"/>
+          <w:szCs w:val="21"/>
+          <w:shd w:val="clear" w:color="auto" w:fill="F1F0F0"/>
+        </w:rPr>
+        <w:t xml:space="preserve"> I thought was really gross and salty but yolo it was hilarious and when are you ever </w:t>
+      </w:r>
+      <w:proofErr w:type="spellStart"/>
+      <w:r>
+        <w:rPr>
+          <w:rFonts w:ascii=".SFNSText-Regular" w:eastAsia=".SFNSText-Regular" w:hAnsi=".SFNSText-Regular" w:cs="Times New Roman" w:hint="eastAsia"/>
+          <w:color w:val="000000"/>
+          <w:sz w:val="21"/>
+          <w:szCs w:val="21"/>
+          <w:shd w:val="clear" w:color="auto" w:fill="F1F0F0"/>
+        </w:rPr>
+        <w:t>gonna</w:t>
+      </w:r>
+      <w:proofErr w:type="spellEnd"/>
+      <w:r>
+        <w:rPr>
+          <w:rFonts w:ascii=".SFNSText-Regular" w:eastAsia=".SFNSText-Regular" w:hAnsi=".SFNSText-Regular" w:cs="Times New Roman" w:hint="eastAsia"/>
+          <w:color w:val="000000"/>
+          <w:sz w:val="21"/>
+          <w:szCs w:val="21"/>
+          <w:shd w:val="clear" w:color="auto" w:fill="F1F0F0"/>
+        </w:rPr>
+        <w:t xml:space="preserve"> eat seafood that fresh?! Then they cooked some of them and some clams too and we got to eat more food while we just chilled in the water. Once the tide was low enough we got to actually rake for our own clams! That was also fun and Bruce and queens loved it </w:t>
+      </w:r>
+      <w:proofErr w:type="spellStart"/>
+      <w:r>
+        <w:rPr>
+          <w:rFonts w:ascii=".SFNSText-Regular" w:eastAsia=".SFNSText-Regular" w:hAnsi=".SFNSText-Regular" w:cs="Times New Roman" w:hint="eastAsia"/>
+          <w:color w:val="000000"/>
+          <w:sz w:val="21"/>
+          <w:szCs w:val="21"/>
+          <w:shd w:val="clear" w:color="auto" w:fill="F1F0F0"/>
+        </w:rPr>
+        <w:t>haha</w:t>
+      </w:r>
+      <w:proofErr w:type="spellEnd"/>
+    </w:p>
+    <w:p>
+      <w:pPr>
+        <w:rPr>
+          <w:rFonts w:ascii="Times New Roman" w:eastAsia="Times New Roman" w:hAnsi="Times New Roman" w:cs="Times New Roman"/>
+          <w:b/>
+        </w:rPr>
+      </w:pPr>
+    </w:p>
+    <w:p>
+      <w:pPr>
+        <w:rPr>
+          <w:rFonts w:ascii="Times New Roman" w:eastAsia="Times New Roman" w:hAnsi="Times New Roman" w:cs="Times New Roman"/>
+          <w:b/>
+        </w:rPr>
+      </w:pPr>
+      <w:r>
+        <w:rPr>
+          <w:rFonts w:ascii="Times New Roman" w:eastAsia="Times New Roman" w:hAnsi="Times New Roman" w:cs="Times New Roman"/>
+          <w:b/>
+        </w:rPr>
+        <w:t>TUESDAY JULY 24, 2018</w:t>
+      </w:r>
+    </w:p>
+    <w:p>
+      <w:pPr>
+        <w:rPr>
+          <w:rFonts w:ascii="Times New Roman" w:eastAsia="Times New Roman" w:hAnsi="Times New Roman" w:cs="Times New Roman"/>
+          <w:b/>
+        </w:rPr>
+      </w:pPr>
+    </w:p>
+    <w:p>
+      <w:pPr>
+        <w:rPr>
+          <w:rFonts w:ascii="Times New Roman" w:eastAsia="Times New Roman" w:hAnsi="Times New Roman" w:cs="Times New Roman"/>
+        </w:rPr>
+      </w:pPr>
+      <w:r>
+        <w:rPr>
+          <w:rFonts w:ascii=".SFNSText-Regular" w:eastAsia=".SFNSText-Regular" w:hAnsi=".SFNSText-Regular" w:cs="Times New Roman" w:hint="eastAsia"/>
+          <w:color w:val="000000"/>
+          <w:sz w:val="21"/>
+          <w:szCs w:val="21"/>
+          <w:shd w:val="clear" w:color="auto" w:fill="F1F0F0"/>
+        </w:rPr>
+        <w:t>Bit of a long day with the kiddos but that</w:t>
+      </w:r>
+      <w:r>
+        <w:rPr>
+          <w:rFonts w:ascii="System Font" w:eastAsia="System Font" w:hAnsi="System Font" w:cs="System Font"/>
+          <w:color w:val="000000"/>
+          <w:sz w:val="21"/>
+          <w:szCs w:val="21"/>
+          <w:shd w:val="clear" w:color="auto" w:fill="F1F0F0"/>
+        </w:rPr>
+        <w:t>’</w:t>
+      </w:r>
+      <w:r>
+        <w:rPr>
+          <w:rFonts w:ascii=".SFNSText-Regular" w:eastAsia=".SFNSText-Regular" w:hAnsi=".SFNSText-Regular" w:cs="Times New Roman" w:hint="eastAsia"/>
+          <w:color w:val="000000"/>
+          <w:sz w:val="21"/>
+          <w:szCs w:val="21"/>
+          <w:shd w:val="clear" w:color="auto" w:fill="F1F0F0"/>
+        </w:rPr>
+        <w:t>s pretty normal. Ran some egg drop today which was sweet and it was raining a lot today so nice that it was inside!</w:t>
+      </w:r>
+    </w:p>
+    <w:p>
+      <w:pPr>
+        <w:rPr>
+          <w:rFonts w:ascii="Times New Roman" w:eastAsia="Times New Roman" w:hAnsi="Times New Roman" w:cs="Times New Roman"/>
+          <w:b/>
+        </w:rPr>
+      </w:pPr>
+    </w:p>
+    <w:p>
+      <w:pPr>
+        <w:rPr>
+          <w:rFonts w:ascii="Times New Roman" w:eastAsia="Times New Roman" w:hAnsi="Times New Roman" w:cs="Times New Roman"/>
+          <w:b/>
+        </w:rPr>
+      </w:pPr>
+      <w:r>
+        <w:rPr>
+          <w:rFonts w:ascii="Times New Roman" w:eastAsia="Times New Roman" w:hAnsi="Times New Roman" w:cs="Times New Roman"/>
+          <w:b/>
+        </w:rPr>
+        <w:t>THURSDAY</w:t>
+      </w:r>
+      <w:r>
+        <w:rPr>
+          <w:rFonts w:ascii="Times New Roman" w:eastAsia="Times New Roman" w:hAnsi="Times New Roman" w:cs="Times New Roman"/>
+          <w:b/>
+        </w:rPr>
+        <w:t xml:space="preserve"> JULY</w:t>
+      </w:r>
+      <w:r>
+        <w:rPr>
+          <w:rFonts w:ascii="Times New Roman" w:eastAsia="Times New Roman" w:hAnsi="Times New Roman" w:cs="Times New Roman"/>
+          <w:b/>
+        </w:rPr>
+        <w:t xml:space="preserve"> 26</w:t>
       </w:r>
       <w:r>
         <w:rPr>
@@ -9260,7 +9809,7 @@
           <w:szCs w:val="21"/>
           <w:shd w:val="clear" w:color="auto" w:fill="F1F0F0"/>
         </w:rPr>
-        <w:t>Yesterday for me was all over the place! We started off driving up to this mountain and stopped along the way at this beautiful park that a lot of couples go to for photo shoots because it</w:t>
+        <w:t>it was just a really special moment for me this morning so I thought I</w:t>
       </w:r>
       <w:r>
         <w:rPr>
@@ -9280,629 +9829,6 @@
           <w:szCs w:val="21"/>
           <w:shd w:val="clear" w:color="auto" w:fill="F1F0F0"/>
         </w:rPr>
-        <w:t>s love themed</w:t>
-      </w:r>
-    </w:p>
-    <w:p>
-      <w:pPr>
-        <w:rPr>
-          <w:rFonts w:ascii="Times New Roman" w:eastAsia="Times New Roman" w:hAnsi="Times New Roman" w:cs="Times New Roman"/>
-          <w:b/>
-        </w:rPr>
-      </w:pPr>
-    </w:p>
-    <w:p>
-      <w:pPr>
-        <w:rPr>
-          <w:rFonts w:ascii="Times New Roman" w:eastAsia="Times New Roman" w:hAnsi="Times New Roman" w:cs="Times New Roman"/>
-        </w:rPr>
-      </w:pPr>
-      <w:r>
-        <w:rPr>
-          <w:rFonts w:ascii=".SFNSText-Regular" w:eastAsia=".SFNSText-Regular" w:hAnsi=".SFNSText-Regular" w:cs="Times New Roman" w:hint="eastAsia"/>
-          <w:color w:val="000000"/>
-          <w:sz w:val="21"/>
-          <w:szCs w:val="21"/>
-          <w:shd w:val="clear" w:color="auto" w:fill="F1F0F0"/>
-        </w:rPr>
-        <w:t xml:space="preserve">Anyways we got to the mountain and we were so high up it was seriously in the clouds. We went on a hike around an area where they grow really famous tea in </w:t>
-      </w:r>
-      <w:proofErr w:type="spellStart"/>
-      <w:r>
-        <w:rPr>
-          <w:rFonts w:ascii=".SFNSText-Regular" w:eastAsia=".SFNSText-Regular" w:hAnsi=".SFNSText-Regular" w:cs="Times New Roman" w:hint="eastAsia"/>
-          <w:color w:val="000000"/>
-          <w:sz w:val="21"/>
-          <w:szCs w:val="21"/>
-          <w:shd w:val="clear" w:color="auto" w:fill="F1F0F0"/>
-        </w:rPr>
-        <w:t>taiwan</w:t>
-      </w:r>
-      <w:proofErr w:type="spellEnd"/>
-      <w:r>
-        <w:rPr>
-          <w:rFonts w:ascii=".SFNSText-Regular" w:eastAsia=".SFNSText-Regular" w:hAnsi=".SFNSText-Regular" w:cs="Times New Roman" w:hint="eastAsia"/>
-          <w:color w:val="000000"/>
-          <w:sz w:val="21"/>
-          <w:szCs w:val="21"/>
-          <w:shd w:val="clear" w:color="auto" w:fill="F1F0F0"/>
-        </w:rPr>
-        <w:t xml:space="preserve"> which was so sick. Then we went to a history museum for the kiddos and watched a drum performance and played in the </w:t>
-      </w:r>
-      <w:proofErr w:type="gramStart"/>
-      <w:r>
-        <w:rPr>
-          <w:rFonts w:ascii=".SFNSText-Regular" w:eastAsia=".SFNSText-Regular" w:hAnsi=".SFNSText-Regular" w:cs="Times New Roman" w:hint="eastAsia"/>
-          <w:color w:val="000000"/>
-          <w:sz w:val="21"/>
-          <w:szCs w:val="21"/>
-          <w:shd w:val="clear" w:color="auto" w:fill="F1F0F0"/>
-        </w:rPr>
-        <w:t>kids</w:t>
-      </w:r>
-      <w:proofErr w:type="gramEnd"/>
-      <w:r>
-        <w:rPr>
-          <w:rFonts w:ascii=".SFNSText-Regular" w:eastAsia=".SFNSText-Regular" w:hAnsi=".SFNSText-Regular" w:cs="Times New Roman" w:hint="eastAsia"/>
-          <w:color w:val="000000"/>
-          <w:sz w:val="21"/>
-          <w:szCs w:val="21"/>
-          <w:shd w:val="clear" w:color="auto" w:fill="F1F0F0"/>
-        </w:rPr>
-        <w:t xml:space="preserve"> area, then went to this old train station which was also pretty neat</w:t>
-      </w:r>
-    </w:p>
-    <w:p>
-      <w:pPr>
-        <w:rPr>
-          <w:rFonts w:ascii="Times New Roman" w:eastAsia="Times New Roman" w:hAnsi="Times New Roman" w:cs="Times New Roman"/>
-          <w:b/>
-        </w:rPr>
-      </w:pPr>
-    </w:p>
-    <w:p>
-      <w:pPr>
-        <w:rPr>
-          <w:rFonts w:ascii="Times New Roman" w:eastAsia="Times New Roman" w:hAnsi="Times New Roman" w:cs="Times New Roman"/>
-        </w:rPr>
-      </w:pPr>
-      <w:r>
-        <w:rPr>
-          <w:rFonts w:ascii=".SFNSText-Regular" w:eastAsia=".SFNSText-Regular" w:hAnsi=".SFNSText-Regular" w:cs="Times New Roman" w:hint="eastAsia"/>
-          <w:color w:val="000000"/>
-          <w:sz w:val="21"/>
-          <w:szCs w:val="21"/>
-          <w:shd w:val="clear" w:color="auto" w:fill="F1F0F0"/>
-        </w:rPr>
-        <w:t xml:space="preserve">I also never told you about camp on Friday but it was whack, we had water day but then it started thunder storming so we changed to a </w:t>
-      </w:r>
-      <w:r>
-        <w:rPr>
-          <w:rFonts w:ascii="System Font" w:eastAsia="System Font" w:hAnsi="System Font" w:cs="System Font"/>
-          <w:color w:val="000000"/>
-          <w:sz w:val="21"/>
-          <w:szCs w:val="21"/>
-          <w:shd w:val="clear" w:color="auto" w:fill="F1F0F0"/>
-        </w:rPr>
-        <w:t>“</w:t>
-      </w:r>
-      <w:r>
-        <w:rPr>
-          <w:rFonts w:ascii=".SFNSText-Regular" w:eastAsia=".SFNSText-Regular" w:hAnsi=".SFNSText-Regular" w:cs="Times New Roman" w:hint="eastAsia"/>
-          <w:color w:val="000000"/>
-          <w:sz w:val="21"/>
-          <w:szCs w:val="21"/>
-          <w:shd w:val="clear" w:color="auto" w:fill="F1F0F0"/>
-        </w:rPr>
-        <w:t>fashion show</w:t>
-      </w:r>
-      <w:r>
-        <w:rPr>
-          <w:rFonts w:ascii="System Font" w:eastAsia="System Font" w:hAnsi="System Font" w:cs="System Font"/>
-          <w:color w:val="000000"/>
-          <w:sz w:val="21"/>
-          <w:szCs w:val="21"/>
-          <w:shd w:val="clear" w:color="auto" w:fill="F1F0F0"/>
-        </w:rPr>
-        <w:t>”</w:t>
-      </w:r>
-      <w:r>
-        <w:rPr>
-          <w:rFonts w:ascii=".SFNSText-Regular" w:eastAsia=".SFNSText-Regular" w:hAnsi=".SFNSText-Regular" w:cs="Times New Roman" w:hint="eastAsia"/>
-          <w:color w:val="000000"/>
-          <w:sz w:val="21"/>
-          <w:szCs w:val="21"/>
-          <w:shd w:val="clear" w:color="auto" w:fill="F1F0F0"/>
-        </w:rPr>
-        <w:t xml:space="preserve"> where the kids have to make the counsellor a costume out of garbage</w:t>
-      </w:r>
-    </w:p>
-    <w:p>
-      <w:pPr>
-        <w:rPr>
-          <w:rFonts w:ascii="Times New Roman" w:eastAsia="Times New Roman" w:hAnsi="Times New Roman" w:cs="Times New Roman"/>
-          <w:b/>
-        </w:rPr>
-      </w:pPr>
-    </w:p>
-    <w:p>
-      <w:pPr>
-        <w:rPr>
-          <w:rFonts w:ascii="Times New Roman" w:eastAsia="Times New Roman" w:hAnsi="Times New Roman" w:cs="Times New Roman"/>
-          <w:b/>
-        </w:rPr>
-      </w:pPr>
-      <w:r>
-        <w:rPr>
-          <w:rFonts w:ascii="Times New Roman" w:eastAsia="Times New Roman" w:hAnsi="Times New Roman" w:cs="Times New Roman"/>
-          <w:b/>
-        </w:rPr>
-        <w:t>MONDAY JULY 23, 2018</w:t>
-      </w:r>
-    </w:p>
-    <w:p>
-      <w:pPr>
-        <w:rPr>
-          <w:rFonts w:ascii="Times New Roman" w:eastAsia="Times New Roman" w:hAnsi="Times New Roman" w:cs="Times New Roman"/>
-          <w:b/>
-        </w:rPr>
-      </w:pPr>
-    </w:p>
-    <w:p>
-      <w:pPr>
-        <w:rPr>
-          <w:rFonts w:ascii="Times New Roman" w:eastAsia="Times New Roman" w:hAnsi="Times New Roman" w:cs="Times New Roman"/>
-        </w:rPr>
-      </w:pPr>
-      <w:r>
-        <w:rPr>
-          <w:rFonts w:ascii=".SFNSText-Regular" w:eastAsia=".SFNSText-Regular" w:hAnsi=".SFNSText-Regular" w:cs="Times New Roman" w:hint="eastAsia"/>
-          <w:color w:val="000000"/>
-          <w:sz w:val="21"/>
-          <w:szCs w:val="21"/>
-          <w:shd w:val="clear" w:color="auto" w:fill="F1F0F0"/>
-        </w:rPr>
-        <w:t>My workout was good, yesterday I had a pretty long run so today was just a chill run and then some arms and abs - my fam has some weights in their house which is amazing</w:t>
-      </w:r>
-    </w:p>
-    <w:p>
-      <w:pPr>
-        <w:rPr>
-          <w:rFonts w:ascii="Times New Roman" w:eastAsia="Times New Roman" w:hAnsi="Times New Roman" w:cs="Times New Roman"/>
-          <w:b/>
-        </w:rPr>
-      </w:pPr>
-    </w:p>
-    <w:p>
-      <w:pPr>
-        <w:rPr>
-          <w:rFonts w:ascii="Times New Roman" w:eastAsia="Times New Roman" w:hAnsi="Times New Roman" w:cs="Times New Roman"/>
-        </w:rPr>
-      </w:pPr>
-      <w:r>
-        <w:rPr>
-          <w:rFonts w:ascii=".SFNSText-Regular" w:eastAsia=".SFNSText-Regular" w:hAnsi=".SFNSText-Regular" w:cs="Times New Roman" w:hint="eastAsia"/>
-          <w:color w:val="000000"/>
-          <w:sz w:val="21"/>
-          <w:szCs w:val="21"/>
-          <w:shd w:val="clear" w:color="auto" w:fill="F1F0F0"/>
-        </w:rPr>
-        <w:t xml:space="preserve">I start at 8:45 but </w:t>
-      </w:r>
-      <w:proofErr w:type="spellStart"/>
-      <w:r>
-        <w:rPr>
-          <w:rFonts w:ascii=".SFNSText-Regular" w:eastAsia=".SFNSText-Regular" w:hAnsi=".SFNSText-Regular" w:cs="Times New Roman" w:hint="eastAsia"/>
-          <w:color w:val="000000"/>
-          <w:sz w:val="21"/>
-          <w:szCs w:val="21"/>
-          <w:shd w:val="clear" w:color="auto" w:fill="F1F0F0"/>
-        </w:rPr>
-        <w:t>its</w:t>
-      </w:r>
-      <w:proofErr w:type="spellEnd"/>
-      <w:r>
-        <w:rPr>
-          <w:rFonts w:ascii=".SFNSText-Regular" w:eastAsia=".SFNSText-Regular" w:hAnsi=".SFNSText-Regular" w:cs="Times New Roman" w:hint="eastAsia"/>
-          <w:color w:val="000000"/>
-          <w:sz w:val="21"/>
-          <w:szCs w:val="21"/>
-          <w:shd w:val="clear" w:color="auto" w:fill="F1F0F0"/>
-        </w:rPr>
-        <w:t xml:space="preserve"> a </w:t>
-      </w:r>
-      <w:proofErr w:type="gramStart"/>
-      <w:r>
-        <w:rPr>
-          <w:rFonts w:ascii=".SFNSText-Regular" w:eastAsia=".SFNSText-Regular" w:hAnsi=".SFNSText-Regular" w:cs="Times New Roman" w:hint="eastAsia"/>
-          <w:color w:val="000000"/>
-          <w:sz w:val="21"/>
-          <w:szCs w:val="21"/>
-          <w:shd w:val="clear" w:color="auto" w:fill="F1F0F0"/>
-        </w:rPr>
-        <w:t>40 minute</w:t>
-      </w:r>
-      <w:proofErr w:type="gramEnd"/>
-      <w:r>
-        <w:rPr>
-          <w:rFonts w:ascii=".SFNSText-Regular" w:eastAsia=".SFNSText-Regular" w:hAnsi=".SFNSText-Regular" w:cs="Times New Roman" w:hint="eastAsia"/>
-          <w:color w:val="000000"/>
-          <w:sz w:val="21"/>
-          <w:szCs w:val="21"/>
-          <w:shd w:val="clear" w:color="auto" w:fill="F1F0F0"/>
-        </w:rPr>
-        <w:t xml:space="preserve"> drive every morning</w:t>
-      </w:r>
-    </w:p>
-    <w:p>
-      <w:pPr>
-        <w:rPr>
-          <w:rFonts w:ascii="Times New Roman" w:eastAsia="Times New Roman" w:hAnsi="Times New Roman" w:cs="Times New Roman"/>
-          <w:b/>
-        </w:rPr>
-      </w:pPr>
-    </w:p>
-    <w:p>
-      <w:pPr>
-        <w:rPr>
-          <w:rFonts w:ascii="Times New Roman" w:eastAsia="Times New Roman" w:hAnsi="Times New Roman" w:cs="Times New Roman"/>
-        </w:rPr>
-      </w:pPr>
-      <w:r>
-        <w:rPr>
-          <w:rFonts w:ascii=".SFNSText-Regular" w:eastAsia=".SFNSText-Regular" w:hAnsi=".SFNSText-Regular" w:cs="Times New Roman" w:hint="eastAsia"/>
-          <w:color w:val="000000"/>
-          <w:sz w:val="21"/>
-          <w:szCs w:val="21"/>
-          <w:shd w:val="clear" w:color="auto" w:fill="F1F0F0"/>
-        </w:rPr>
-        <w:t>Did some tie dye yesterday, ripping some egg drop today, scavenger hunt tomorrow, minute to win it Thursday, and final show on Friday</w:t>
-      </w:r>
-    </w:p>
-    <w:p>
-      <w:pPr>
-        <w:rPr>
-          <w:rFonts w:ascii="Times New Roman" w:eastAsia="Times New Roman" w:hAnsi="Times New Roman" w:cs="Times New Roman"/>
-          <w:b/>
-        </w:rPr>
-      </w:pPr>
-    </w:p>
-    <w:p>
-      <w:pPr>
-        <w:rPr>
-          <w:rFonts w:ascii="Times New Roman" w:eastAsia="Times New Roman" w:hAnsi="Times New Roman" w:cs="Times New Roman"/>
-        </w:rPr>
-      </w:pPr>
-      <w:r>
-        <w:rPr>
-          <w:rFonts w:ascii=".SFNSText-Regular" w:eastAsia=".SFNSText-Regular" w:hAnsi=".SFNSText-Regular" w:cs="Times New Roman" w:hint="eastAsia"/>
-          <w:color w:val="000000"/>
-          <w:sz w:val="21"/>
-          <w:szCs w:val="21"/>
-          <w:shd w:val="clear" w:color="auto" w:fill="F1F0F0"/>
-        </w:rPr>
-        <w:t>I told you about Saturday already but Sunday was even better. My fam took me to an oyster farm that doubles as a local attraction. It</w:t>
-      </w:r>
-      <w:r>
-        <w:rPr>
-          <w:rFonts w:ascii="System Font" w:eastAsia="System Font" w:hAnsi="System Font" w:cs="System Font"/>
-          <w:color w:val="000000"/>
-          <w:sz w:val="21"/>
-          <w:szCs w:val="21"/>
-          <w:shd w:val="clear" w:color="auto" w:fill="F1F0F0"/>
-        </w:rPr>
-        <w:t>’</w:t>
-      </w:r>
-      <w:r>
-        <w:rPr>
-          <w:rFonts w:ascii=".SFNSText-Regular" w:eastAsia=".SFNSText-Regular" w:hAnsi=".SFNSText-Regular" w:cs="Times New Roman" w:hint="eastAsia"/>
-          <w:color w:val="000000"/>
-          <w:sz w:val="21"/>
-          <w:szCs w:val="21"/>
-          <w:shd w:val="clear" w:color="auto" w:fill="F1F0F0"/>
-        </w:rPr>
-        <w:t xml:space="preserve">s the only place in </w:t>
-      </w:r>
-      <w:proofErr w:type="spellStart"/>
-      <w:r>
-        <w:rPr>
-          <w:rFonts w:ascii=".SFNSText-Regular" w:eastAsia=".SFNSText-Regular" w:hAnsi=".SFNSText-Regular" w:cs="Times New Roman" w:hint="eastAsia"/>
-          <w:color w:val="000000"/>
-          <w:sz w:val="21"/>
-          <w:szCs w:val="21"/>
-          <w:shd w:val="clear" w:color="auto" w:fill="F1F0F0"/>
-        </w:rPr>
-        <w:t>taiwan</w:t>
-      </w:r>
-      <w:proofErr w:type="spellEnd"/>
-      <w:r>
-        <w:rPr>
-          <w:rFonts w:ascii=".SFNSText-Regular" w:eastAsia=".SFNSText-Regular" w:hAnsi=".SFNSText-Regular" w:cs="Times New Roman" w:hint="eastAsia"/>
-          <w:color w:val="000000"/>
-          <w:sz w:val="21"/>
-          <w:szCs w:val="21"/>
-          <w:shd w:val="clear" w:color="auto" w:fill="F1F0F0"/>
-        </w:rPr>
-        <w:t xml:space="preserve"> where you can get a ride on this cow that</w:t>
-      </w:r>
-      <w:r>
-        <w:rPr>
-          <w:rFonts w:ascii="System Font" w:eastAsia="System Font" w:hAnsi="System Font" w:cs="System Font"/>
-          <w:color w:val="000000"/>
-          <w:sz w:val="21"/>
-          <w:szCs w:val="21"/>
-          <w:shd w:val="clear" w:color="auto" w:fill="F1F0F0"/>
-        </w:rPr>
-        <w:t>’</w:t>
-      </w:r>
-      <w:r>
-        <w:rPr>
-          <w:rFonts w:ascii=".SFNSText-Regular" w:eastAsia=".SFNSText-Regular" w:hAnsi=".SFNSText-Regular" w:cs="Times New Roman" w:hint="eastAsia"/>
-          <w:color w:val="000000"/>
-          <w:sz w:val="21"/>
-          <w:szCs w:val="21"/>
-          <w:shd w:val="clear" w:color="auto" w:fill="F1F0F0"/>
-        </w:rPr>
-        <w:t>s used for oyster farming which is pretty sick! Most people only get to ride the cow for a couple minutes around the oysters, but we actually got there first and got a ride from the parking lot out to the water which was pretty sweet.</w:t>
-      </w:r>
-    </w:p>
-    <w:p>
-      <w:pPr>
-        <w:rPr>
-          <w:rFonts w:ascii="Times New Roman" w:eastAsia="Times New Roman" w:hAnsi="Times New Roman" w:cs="Times New Roman"/>
-          <w:b/>
-        </w:rPr>
-      </w:pPr>
-    </w:p>
-    <w:p>
-      <w:pPr>
-        <w:rPr>
-          <w:rFonts w:ascii="Times New Roman" w:eastAsia="Times New Roman" w:hAnsi="Times New Roman" w:cs="Times New Roman"/>
-        </w:rPr>
-      </w:pPr>
-      <w:r>
-        <w:rPr>
-          <w:rFonts w:ascii=".SFNSText-Regular" w:eastAsia=".SFNSText-Regular" w:hAnsi=".SFNSText-Regular" w:cs="Times New Roman" w:hint="eastAsia"/>
-          <w:color w:val="000000"/>
-          <w:sz w:val="21"/>
-          <w:szCs w:val="21"/>
-          <w:shd w:val="clear" w:color="auto" w:fill="F1F0F0"/>
-        </w:rPr>
-        <w:t xml:space="preserve">The water level was too high when we got there so we had to wait for it to lower while the farmers brought us lines of oysters. We got to break them off the lines and shake the baskets to get rid of any dead oysters or empty shells. Then they started cleaning them off and my host mom sweet talked a guy into letting me open an oyster myself! I got to it </w:t>
-      </w:r>
-      <w:proofErr w:type="spellStart"/>
-      <w:r>
-        <w:rPr>
-          <w:rFonts w:ascii=".SFNSText-Regular" w:eastAsia=".SFNSText-Regular" w:hAnsi=".SFNSText-Regular" w:cs="Times New Roman" w:hint="eastAsia"/>
-          <w:color w:val="000000"/>
-          <w:sz w:val="21"/>
-          <w:szCs w:val="21"/>
-          <w:shd w:val="clear" w:color="auto" w:fill="F1F0F0"/>
-        </w:rPr>
-        <w:t>it</w:t>
-      </w:r>
-      <w:proofErr w:type="spellEnd"/>
-      <w:r>
-        <w:rPr>
-          <w:rFonts w:ascii=".SFNSText-Regular" w:eastAsia=".SFNSText-Regular" w:hAnsi=".SFNSText-Regular" w:cs="Times New Roman" w:hint="eastAsia"/>
-          <w:color w:val="000000"/>
-          <w:sz w:val="21"/>
-          <w:szCs w:val="21"/>
-          <w:shd w:val="clear" w:color="auto" w:fill="F1F0F0"/>
-        </w:rPr>
-        <w:t xml:space="preserve"> raw too which </w:t>
-      </w:r>
-      <w:proofErr w:type="spellStart"/>
-      <w:r>
-        <w:rPr>
-          <w:rFonts w:ascii=".SFNSText-Regular" w:eastAsia=".SFNSText-Regular" w:hAnsi=".SFNSText-Regular" w:cs="Times New Roman" w:hint="eastAsia"/>
-          <w:color w:val="000000"/>
-          <w:sz w:val="21"/>
-          <w:szCs w:val="21"/>
-          <w:shd w:val="clear" w:color="auto" w:fill="F1F0F0"/>
-        </w:rPr>
-        <w:t>ngl</w:t>
-      </w:r>
-      <w:proofErr w:type="spellEnd"/>
-      <w:r>
-        <w:rPr>
-          <w:rFonts w:ascii=".SFNSText-Regular" w:eastAsia=".SFNSText-Regular" w:hAnsi=".SFNSText-Regular" w:cs="Times New Roman" w:hint="eastAsia"/>
-          <w:color w:val="000000"/>
-          <w:sz w:val="21"/>
-          <w:szCs w:val="21"/>
-          <w:shd w:val="clear" w:color="auto" w:fill="F1F0F0"/>
-        </w:rPr>
-        <w:t xml:space="preserve"> I thought was really gross and salty but yolo it was hilarious and when are you ever </w:t>
-      </w:r>
-      <w:proofErr w:type="spellStart"/>
-      <w:r>
-        <w:rPr>
-          <w:rFonts w:ascii=".SFNSText-Regular" w:eastAsia=".SFNSText-Regular" w:hAnsi=".SFNSText-Regular" w:cs="Times New Roman" w:hint="eastAsia"/>
-          <w:color w:val="000000"/>
-          <w:sz w:val="21"/>
-          <w:szCs w:val="21"/>
-          <w:shd w:val="clear" w:color="auto" w:fill="F1F0F0"/>
-        </w:rPr>
-        <w:t>gonna</w:t>
-      </w:r>
-      <w:proofErr w:type="spellEnd"/>
-      <w:r>
-        <w:rPr>
-          <w:rFonts w:ascii=".SFNSText-Regular" w:eastAsia=".SFNSText-Regular" w:hAnsi=".SFNSText-Regular" w:cs="Times New Roman" w:hint="eastAsia"/>
-          <w:color w:val="000000"/>
-          <w:sz w:val="21"/>
-          <w:szCs w:val="21"/>
-          <w:shd w:val="clear" w:color="auto" w:fill="F1F0F0"/>
-        </w:rPr>
-        <w:t xml:space="preserve"> eat seafood that fresh?! Then they cooked some of them and some clams too and we got to eat more food while we just chilled in the water. Once the tide was low enough we got to actually rake for our own clams! That was also fun and Bruce and queens loved it </w:t>
-      </w:r>
-      <w:proofErr w:type="spellStart"/>
-      <w:r>
-        <w:rPr>
-          <w:rFonts w:ascii=".SFNSText-Regular" w:eastAsia=".SFNSText-Regular" w:hAnsi=".SFNSText-Regular" w:cs="Times New Roman" w:hint="eastAsia"/>
-          <w:color w:val="000000"/>
-          <w:sz w:val="21"/>
-          <w:szCs w:val="21"/>
-          <w:shd w:val="clear" w:color="auto" w:fill="F1F0F0"/>
-        </w:rPr>
-        <w:t>haha</w:t>
-      </w:r>
-      <w:proofErr w:type="spellEnd"/>
-    </w:p>
-    <w:p>
-      <w:pPr>
-        <w:rPr>
-          <w:rFonts w:ascii="Times New Roman" w:eastAsia="Times New Roman" w:hAnsi="Times New Roman" w:cs="Times New Roman"/>
-          <w:b/>
-        </w:rPr>
-      </w:pPr>
-    </w:p>
-    <w:p>
-      <w:pPr>
-        <w:rPr>
-          <w:rFonts w:ascii="Times New Roman" w:eastAsia="Times New Roman" w:hAnsi="Times New Roman" w:cs="Times New Roman"/>
-          <w:b/>
-        </w:rPr>
-      </w:pPr>
-      <w:r>
-        <w:rPr>
-          <w:rFonts w:ascii="Times New Roman" w:eastAsia="Times New Roman" w:hAnsi="Times New Roman" w:cs="Times New Roman"/>
-          <w:b/>
-        </w:rPr>
-        <w:t>TUESDAY JULY 24, 2018</w:t>
-      </w:r>
-    </w:p>
-    <w:p>
-      <w:pPr>
-        <w:rPr>
-          <w:rFonts w:ascii="Times New Roman" w:eastAsia="Times New Roman" w:hAnsi="Times New Roman" w:cs="Times New Roman"/>
-          <w:b/>
-        </w:rPr>
-      </w:pPr>
-    </w:p>
-    <w:p>
-      <w:pPr>
-        <w:rPr>
-          <w:rFonts w:ascii="Times New Roman" w:eastAsia="Times New Roman" w:hAnsi="Times New Roman" w:cs="Times New Roman"/>
-        </w:rPr>
-      </w:pPr>
-      <w:r>
-        <w:rPr>
-          <w:rFonts w:ascii=".SFNSText-Regular" w:eastAsia=".SFNSText-Regular" w:hAnsi=".SFNSText-Regular" w:cs="Times New Roman" w:hint="eastAsia"/>
-          <w:color w:val="000000"/>
-          <w:sz w:val="21"/>
-          <w:szCs w:val="21"/>
-          <w:shd w:val="clear" w:color="auto" w:fill="F1F0F0"/>
-        </w:rPr>
-        <w:t>Bit of a long day with the kiddos but that</w:t>
-      </w:r>
-      <w:r>
-        <w:rPr>
-          <w:rFonts w:ascii="System Font" w:eastAsia="System Font" w:hAnsi="System Font" w:cs="System Font"/>
-          <w:color w:val="000000"/>
-          <w:sz w:val="21"/>
-          <w:szCs w:val="21"/>
-          <w:shd w:val="clear" w:color="auto" w:fill="F1F0F0"/>
-        </w:rPr>
-        <w:t>’</w:t>
-      </w:r>
-      <w:r>
-        <w:rPr>
-          <w:rFonts w:ascii=".SFNSText-Regular" w:eastAsia=".SFNSText-Regular" w:hAnsi=".SFNSText-Regular" w:cs="Times New Roman" w:hint="eastAsia"/>
-          <w:color w:val="000000"/>
-          <w:sz w:val="21"/>
-          <w:szCs w:val="21"/>
-          <w:shd w:val="clear" w:color="auto" w:fill="F1F0F0"/>
-        </w:rPr>
-        <w:t>s pretty normal. Ran some egg drop today which was sweet and it was raining a lot today so nice that it was inside!</w:t>
-      </w:r>
-    </w:p>
-    <w:p>
-      <w:pPr>
-        <w:rPr>
-          <w:rFonts w:ascii="Times New Roman" w:eastAsia="Times New Roman" w:hAnsi="Times New Roman" w:cs="Times New Roman"/>
-          <w:b/>
-        </w:rPr>
-      </w:pPr>
-    </w:p>
-    <w:p>
-      <w:pPr>
-        <w:rPr>
-          <w:rFonts w:ascii="Times New Roman" w:eastAsia="Times New Roman" w:hAnsi="Times New Roman" w:cs="Times New Roman"/>
-          <w:b/>
-        </w:rPr>
-      </w:pPr>
-      <w:r>
-        <w:rPr>
-          <w:rFonts w:ascii="Times New Roman" w:eastAsia="Times New Roman" w:hAnsi="Times New Roman" w:cs="Times New Roman"/>
-          <w:b/>
-        </w:rPr>
-        <w:t>THURSDAY</w:t>
-      </w:r>
-      <w:r>
-        <w:rPr>
-          <w:rFonts w:ascii="Times New Roman" w:eastAsia="Times New Roman" w:hAnsi="Times New Roman" w:cs="Times New Roman"/>
-          <w:b/>
-        </w:rPr>
-        <w:t xml:space="preserve"> JULY</w:t>
-      </w:r>
-      <w:r>
-        <w:rPr>
-          <w:rFonts w:ascii="Times New Roman" w:eastAsia="Times New Roman" w:hAnsi="Times New Roman" w:cs="Times New Roman"/>
-          <w:b/>
-        </w:rPr>
-        <w:t xml:space="preserve"> 26</w:t>
-      </w:r>
-      <w:r>
-        <w:rPr>
-          <w:rFonts w:ascii="Times New Roman" w:eastAsia="Times New Roman" w:hAnsi="Times New Roman" w:cs="Times New Roman"/>
-          <w:b/>
-        </w:rPr>
-        <w:t>, 2018</w:t>
-      </w:r>
-    </w:p>
-    <w:p>
-      <w:pPr>
-        <w:rPr>
-          <w:rFonts w:ascii="Times New Roman" w:eastAsia="Times New Roman" w:hAnsi="Times New Roman" w:cs="Times New Roman"/>
-          <w:b/>
-        </w:rPr>
-      </w:pPr>
-    </w:p>
-    <w:p>
-      <w:pPr>
-        <w:rPr>
-          <w:rFonts w:ascii="Times New Roman" w:eastAsia="Times New Roman" w:hAnsi="Times New Roman" w:cs="Times New Roman"/>
-        </w:rPr>
-      </w:pPr>
-      <w:r>
-        <w:rPr>
-          <w:rFonts w:ascii=".SFNSText-Regular" w:eastAsia=".SFNSText-Regular" w:hAnsi=".SFNSText-Regular" w:cs="Times New Roman" w:hint="eastAsia"/>
-          <w:color w:val="000000"/>
-          <w:sz w:val="21"/>
-          <w:szCs w:val="21"/>
-          <w:shd w:val="clear" w:color="auto" w:fill="F1F0F0"/>
-        </w:rPr>
-        <w:t>it was just a really special moment for me this morning so I thought I</w:t>
-      </w:r>
-      <w:r>
-        <w:rPr>
-          <w:rFonts w:ascii="System Font" w:eastAsia="System Font" w:hAnsi="System Font" w:cs="System Font"/>
-          <w:color w:val="000000"/>
-          <w:sz w:val="21"/>
-          <w:szCs w:val="21"/>
-          <w:shd w:val="clear" w:color="auto" w:fill="F1F0F0"/>
-        </w:rPr>
-        <w:t>’</w:t>
-      </w:r>
-      <w:r>
-        <w:rPr>
-          <w:rFonts w:ascii=".SFNSText-Regular" w:eastAsia=".SFNSText-Regular" w:hAnsi=".SFNSText-Regular" w:cs="Times New Roman" w:hint="eastAsia"/>
-          <w:color w:val="000000"/>
-          <w:sz w:val="21"/>
-          <w:szCs w:val="21"/>
-          <w:shd w:val="clear" w:color="auto" w:fill="F1F0F0"/>
-        </w:rPr>
         <w:t>d share</w:t>
       </w:r>
     </w:p>
@@ -9928,6 +9854,7 @@
           <w:szCs w:val="21"/>
           <w:shd w:val="clear" w:color="auto" w:fill="F1F0F0"/>
         </w:rPr>
+        <w:lastRenderedPageBreak/>
         <w:t>T</w:t>
       </w:r>
       <w:r>
@@ -10636,29 +10563,7 @@
           <w:szCs w:val="21"/>
           <w:shd w:val="clear" w:color="auto" w:fill="F1F0F0"/>
         </w:rPr>
-        <w:t xml:space="preserve"> Friday night after camp we took a train to </w:t>
-      </w:r>
-      <w:proofErr w:type="spellStart"/>
-      <w:r>
-        <w:rPr>
-          <w:rFonts w:ascii=".SFNSText-Regular" w:eastAsia=".SFNSText-Regular" w:hAnsi=".SFNSText-Regular" w:cs="Times New Roman" w:hint="eastAsia"/>
-          <w:color w:val="000000"/>
-          <w:sz w:val="21"/>
-          <w:szCs w:val="21"/>
-          <w:shd w:val="clear" w:color="auto" w:fill="F1F0F0"/>
-        </w:rPr>
-        <w:t>Douliu</w:t>
-      </w:r>
-      <w:proofErr w:type="spellEnd"/>
-      <w:r>
-        <w:rPr>
-          <w:rFonts w:ascii=".SFNSText-Regular" w:eastAsia=".SFNSText-Regular" w:hAnsi=".SFNSText-Regular" w:cs="Times New Roman" w:hint="eastAsia"/>
-          <w:color w:val="000000"/>
-          <w:sz w:val="21"/>
-          <w:szCs w:val="21"/>
-          <w:shd w:val="clear" w:color="auto" w:fill="F1F0F0"/>
-        </w:rPr>
-        <w:t xml:space="preserve">, a small city in Taiwan. We took a long cab ride partway up a mountain and got out at this place called The Serendipity Retreat. It is owned by this guy called </w:t>
+        <w:t xml:space="preserve"> Friday night after camp we took a train to Douliu, a small city in Taiwan. We took a long cab ride partway up a mountain and got out at this place called The Serendipity Retreat. It is owned by this guy called </w:t>
       </w:r>
       <w:proofErr w:type="spellStart"/>
       <w:r>
@@ -10788,7 +10693,260 @@
           <w:szCs w:val="21"/>
           <w:shd w:val="clear" w:color="auto" w:fill="F1F0F0"/>
         </w:rPr>
-        <w:t xml:space="preserve">s seriously a magical place and it sounds stupid but the vibes in this place are amazing. </w:t>
+        <w:t>s seriously a magical place and it sounds stupid but the vibes in this place are amazing. So simple, calm, peaceful, and focused. Anyways Saturday morning I woke up early and ripped a quick 10km which was accompanied by a beautiful mountain skyline. As soon as I got back we had an hour of tai chi + yoga which was super fun because we learned how to do some takedowns and try them on each other. After breakfast we had a kung-</w:t>
+      </w:r>
+      <w:proofErr w:type="spellStart"/>
+      <w:r>
+        <w:rPr>
+          <w:rFonts w:ascii=".SFNSText-Regular" w:eastAsia=".SFNSText-Regular" w:hAnsi=".SFNSText-Regular" w:cs="Times New Roman" w:hint="eastAsia"/>
+          <w:color w:val="000000"/>
+          <w:sz w:val="21"/>
+          <w:szCs w:val="21"/>
+          <w:shd w:val="clear" w:color="auto" w:fill="F1F0F0"/>
+        </w:rPr>
+        <w:t>fu</w:t>
+      </w:r>
+      <w:proofErr w:type="spellEnd"/>
+      <w:r>
+        <w:rPr>
+          <w:rFonts w:ascii=".SFNSText-Regular" w:eastAsia=".SFNSText-Regular" w:hAnsi=".SFNSText-Regular" w:cs="Times New Roman" w:hint="eastAsia"/>
+          <w:color w:val="000000"/>
+          <w:sz w:val="21"/>
+          <w:szCs w:val="21"/>
+          <w:shd w:val="clear" w:color="auto" w:fill="F1F0F0"/>
+        </w:rPr>
+        <w:t xml:space="preserve"> session which was amazing!!! It was SO fun and I got super into it and was going hard punching these guys </w:t>
+      </w:r>
+      <w:proofErr w:type="spellStart"/>
+      <w:r>
+        <w:rPr>
+          <w:rFonts w:ascii=".SFNSText-Regular" w:eastAsia=".SFNSText-Regular" w:hAnsi=".SFNSText-Regular" w:cs="Times New Roman" w:hint="eastAsia"/>
+          <w:color w:val="000000"/>
+          <w:sz w:val="21"/>
+          <w:szCs w:val="21"/>
+          <w:shd w:val="clear" w:color="auto" w:fill="F1F0F0"/>
+        </w:rPr>
+        <w:t>hahahah</w:t>
+      </w:r>
+      <w:proofErr w:type="spellEnd"/>
+      <w:r>
+        <w:rPr>
+          <w:rFonts w:ascii=".SFNSText-Regular" w:eastAsia=".SFNSText-Regular" w:hAnsi=".SFNSText-Regular" w:cs="Times New Roman" w:hint="eastAsia"/>
+          <w:color w:val="000000"/>
+          <w:sz w:val="21"/>
+          <w:szCs w:val="21"/>
+          <w:shd w:val="clear" w:color="auto" w:fill="F1F0F0"/>
+        </w:rPr>
+        <w:t xml:space="preserve">. We did that mixed with a Tai chi </w:t>
+      </w:r>
+      <w:proofErr w:type="spellStart"/>
+      <w:r>
+        <w:rPr>
+          <w:rFonts w:ascii=".SFNSText-Regular" w:eastAsia=".SFNSText-Regular" w:hAnsi=".SFNSText-Regular" w:cs="Times New Roman" w:hint="eastAsia"/>
+          <w:color w:val="000000"/>
+          <w:sz w:val="21"/>
+          <w:szCs w:val="21"/>
+          <w:shd w:val="clear" w:color="auto" w:fill="F1F0F0"/>
+        </w:rPr>
+        <w:t>choreo</w:t>
+      </w:r>
+      <w:proofErr w:type="spellEnd"/>
+      <w:r>
+        <w:rPr>
+          <w:rFonts w:ascii=".SFNSText-Regular" w:eastAsia=".SFNSText-Regular" w:hAnsi=".SFNSText-Regular" w:cs="Times New Roman" w:hint="eastAsia"/>
+          <w:color w:val="000000"/>
+          <w:sz w:val="21"/>
+          <w:szCs w:val="21"/>
+          <w:shd w:val="clear" w:color="auto" w:fill="F1F0F0"/>
+        </w:rPr>
+        <w:t xml:space="preserve"> sequence which was also awesome.</w:t>
+      </w:r>
+    </w:p>
+    <w:p>
+      <w:pPr>
+        <w:rPr>
+          <w:rFonts w:ascii="Times New Roman" w:eastAsia="Times New Roman" w:hAnsi="Times New Roman" w:cs="Times New Roman"/>
+          <w:b/>
+        </w:rPr>
+      </w:pPr>
+    </w:p>
+    <w:p>
+      <w:pPr>
+        <w:rPr>
+          <w:rFonts w:ascii="Times New Roman" w:eastAsia="Times New Roman" w:hAnsi="Times New Roman" w:cs="Times New Roman"/>
+        </w:rPr>
+      </w:pPr>
+      <w:r>
+        <w:rPr>
+          <w:rFonts w:ascii=".SFNSText-Regular" w:eastAsia=".SFNSText-Regular" w:hAnsi=".SFNSText-Regular" w:cs="Times New Roman" w:hint="eastAsia"/>
+          <w:color w:val="000000"/>
+          <w:sz w:val="21"/>
+          <w:szCs w:val="21"/>
+          <w:shd w:val="clear" w:color="auto" w:fill="F1F0F0"/>
+        </w:rPr>
+        <w:t xml:space="preserve">We also had our camp prep meeting which was good, worked in our groups to plan camp 3 and make posters. Later we had a Chinese massage lesson and got to learn how to do some basic moves on others and got to get massaged by our partners as well which was sweet. For dinner we had a </w:t>
+      </w:r>
+      <w:proofErr w:type="spellStart"/>
+      <w:r>
+        <w:rPr>
+          <w:rFonts w:ascii=".SFNSText-Regular" w:eastAsia=".SFNSText-Regular" w:hAnsi=".SFNSText-Regular" w:cs="Times New Roman" w:hint="eastAsia"/>
+          <w:color w:val="000000"/>
+          <w:sz w:val="21"/>
+          <w:szCs w:val="21"/>
+          <w:shd w:val="clear" w:color="auto" w:fill="F1F0F0"/>
+        </w:rPr>
+        <w:t>bbq</w:t>
+      </w:r>
+      <w:proofErr w:type="spellEnd"/>
+      <w:r>
+        <w:rPr>
+          <w:rFonts w:ascii=".SFNSText-Regular" w:eastAsia=".SFNSText-Regular" w:hAnsi=".SFNSText-Regular" w:cs="Times New Roman" w:hint="eastAsia"/>
+          <w:color w:val="000000"/>
+          <w:sz w:val="21"/>
+          <w:szCs w:val="21"/>
+          <w:shd w:val="clear" w:color="auto" w:fill="F1F0F0"/>
+        </w:rPr>
+        <w:t xml:space="preserve"> and cooked Taiwanese food over the fire, everyone had some beers and then we got to watch a performance from some of </w:t>
+      </w:r>
+      <w:proofErr w:type="spellStart"/>
+      <w:r>
+        <w:rPr>
+          <w:rFonts w:ascii=".SFNSText-Regular" w:eastAsia=".SFNSText-Regular" w:hAnsi=".SFNSText-Regular" w:cs="Times New Roman" w:hint="eastAsia"/>
+          <w:color w:val="000000"/>
+          <w:sz w:val="21"/>
+          <w:szCs w:val="21"/>
+          <w:shd w:val="clear" w:color="auto" w:fill="F1F0F0"/>
+        </w:rPr>
+        <w:t>Nono</w:t>
+      </w:r>
+      <w:r>
+        <w:rPr>
+          <w:rFonts w:ascii="System Font" w:eastAsia="System Font" w:hAnsi="System Font" w:cs="System Font"/>
+          <w:color w:val="000000"/>
+          <w:sz w:val="21"/>
+          <w:szCs w:val="21"/>
+          <w:shd w:val="clear" w:color="auto" w:fill="F1F0F0"/>
+        </w:rPr>
+        <w:t>’</w:t>
+      </w:r>
+      <w:r>
+        <w:rPr>
+          <w:rFonts w:ascii=".SFNSText-Regular" w:eastAsia=".SFNSText-Regular" w:hAnsi=".SFNSText-Regular" w:cs="Times New Roman" w:hint="eastAsia"/>
+          <w:color w:val="000000"/>
+          <w:sz w:val="21"/>
+          <w:szCs w:val="21"/>
+          <w:shd w:val="clear" w:color="auto" w:fill="F1F0F0"/>
+        </w:rPr>
+        <w:t>s</w:t>
+      </w:r>
+      <w:proofErr w:type="spellEnd"/>
+      <w:r>
+        <w:rPr>
+          <w:rFonts w:ascii=".SFNSText-Regular" w:eastAsia=".SFNSText-Regular" w:hAnsi=".SFNSText-Regular" w:cs="Times New Roman" w:hint="eastAsia"/>
+          <w:color w:val="000000"/>
+          <w:sz w:val="21"/>
+          <w:szCs w:val="21"/>
+          <w:shd w:val="clear" w:color="auto" w:fill="F1F0F0"/>
+        </w:rPr>
+        <w:t xml:space="preserve"> students. Afterwards they let us try their twirling sticks and tried to teach us for almost an hour which was hilarious. Following that most people got super drunk and I pretty much just washed puke down the sink and put people to bed for the next few hours</w:t>
+      </w:r>
+    </w:p>
+    <w:p>
+      <w:pPr>
+        <w:rPr>
+          <w:rFonts w:ascii="Times New Roman" w:eastAsia="Times New Roman" w:hAnsi="Times New Roman" w:cs="Times New Roman"/>
+          <w:b/>
+        </w:rPr>
+      </w:pPr>
+    </w:p>
+    <w:p>
+      <w:pPr>
+        <w:rPr>
+          <w:rFonts w:ascii="Times New Roman" w:eastAsia="Times New Roman" w:hAnsi="Times New Roman" w:cs="Times New Roman"/>
+          <w:b/>
+        </w:rPr>
+      </w:pPr>
+    </w:p>
+    <w:p>
+      <w:pPr>
+        <w:rPr>
+          <w:rFonts w:ascii="Times New Roman" w:eastAsia="Times New Roman" w:hAnsi="Times New Roman" w:cs="Times New Roman"/>
+        </w:rPr>
+      </w:pPr>
+      <w:r>
+        <w:rPr>
+          <w:rFonts w:ascii=".SFNSText-Regular" w:eastAsia=".SFNSText-Regular" w:hAnsi=".SFNSText-Regular" w:cs="Times New Roman" w:hint="eastAsia"/>
+          <w:color w:val="000000"/>
+          <w:sz w:val="21"/>
+          <w:szCs w:val="21"/>
+          <w:shd w:val="clear" w:color="auto" w:fill="F1F0F0"/>
+        </w:rPr>
+        <w:t>This morning Tal and I decided we wanted to find this temple that our friend had skateboarded past yesterday. Even though we both went to bed past 1am we wanted to see the sunrise so said fuck it and were out the door at 5am to the temple. On the way there we bumped into a pack of monkeys in the trees which was so special - totally wild and in their natural habitat! Anyways so this temple is abandoned and fenced off, you can</w:t>
+      </w:r>
+      <w:r>
+        <w:rPr>
+          <w:rFonts w:ascii="System Font" w:eastAsia="System Font" w:hAnsi="System Font" w:cs="System Font"/>
+          <w:color w:val="000000"/>
+          <w:sz w:val="21"/>
+          <w:szCs w:val="21"/>
+          <w:shd w:val="clear" w:color="auto" w:fill="F1F0F0"/>
+        </w:rPr>
+        <w:t>’</w:t>
+      </w:r>
+      <w:r>
+        <w:rPr>
+          <w:rFonts w:ascii=".SFNSText-Regular" w:eastAsia=".SFNSText-Regular" w:hAnsi=".SFNSText-Regular" w:cs="Times New Roman" w:hint="eastAsia"/>
+          <w:color w:val="000000"/>
+          <w:sz w:val="21"/>
+          <w:szCs w:val="21"/>
+          <w:shd w:val="clear" w:color="auto" w:fill="F1F0F0"/>
+        </w:rPr>
+        <w:t>t actually get into it. We found a place where you could jump and grab onto a ledge and scramble up so we did that, but then the stairs leading into the temple were barricaded by this huge wall. It took us like 20 minutes but I found old pieces of pottery and stacked them up, and Tal found an old piece of hose that we threw around a pillar and propelled ourselves up the side of the staircase to get into the temple. I legit felt like it was the movies, dead quiet and the temple was eerily deserted and they clearly made a big effort to keep people out because it was nearly impossible to get in</w:t>
+      </w:r>
+    </w:p>
+    <w:p>
+      <w:pPr>
+        <w:rPr>
+          <w:rFonts w:ascii="Times New Roman" w:eastAsia="Times New Roman" w:hAnsi="Times New Roman" w:cs="Times New Roman"/>
+          <w:b/>
+        </w:rPr>
+      </w:pPr>
+    </w:p>
+    <w:p>
+      <w:pPr>
+        <w:rPr>
+          <w:rFonts w:ascii="Times New Roman" w:eastAsia="Times New Roman" w:hAnsi="Times New Roman" w:cs="Times New Roman"/>
+        </w:rPr>
+      </w:pPr>
+      <w:r>
+        <w:rPr>
+          <w:rFonts w:ascii=".SFNSText-Regular" w:eastAsia=".SFNSText-Regular" w:hAnsi=".SFNSText-Regular" w:cs="Times New Roman" w:hint="eastAsia"/>
+          <w:color w:val="000000"/>
+          <w:sz w:val="21"/>
+          <w:szCs w:val="21"/>
+          <w:shd w:val="clear" w:color="auto" w:fill="F1F0F0"/>
+        </w:rPr>
+        <w:t>Anyways this temple had a MASSIVE and I mean seriously gigantic Buddha on top of it which was absolutely breathtaking. We walked around and took a bunch of pictures and tried to unlock doors and follow staircases to every possible floor, it was a bit sketchy but seriously one of the coolest things I</w:t>
+      </w:r>
+      <w:r>
+        <w:rPr>
+          <w:rFonts w:ascii="System Font" w:eastAsia="System Font" w:hAnsi="System Font" w:cs="System Font"/>
+          <w:color w:val="000000"/>
+          <w:sz w:val="21"/>
+          <w:szCs w:val="21"/>
+          <w:shd w:val="clear" w:color="auto" w:fill="F1F0F0"/>
+        </w:rPr>
+        <w:t>’</w:t>
+      </w:r>
+      <w:r>
+        <w:rPr>
+          <w:rFonts w:ascii=".SFNSText-Regular" w:eastAsia=".SFNSText-Regular" w:hAnsi=".SFNSText-Regular" w:cs="Times New Roman" w:hint="eastAsia"/>
+          <w:color w:val="000000"/>
+          <w:sz w:val="21"/>
+          <w:szCs w:val="21"/>
+          <w:shd w:val="clear" w:color="auto" w:fill="F1F0F0"/>
+        </w:rPr>
+        <w:t xml:space="preserve">ve ever done in my life. It was so incredibly beautiful and such an adventure and I felt so alive it was actually unbelievable. And I have a bunch of pics to show you from it; </w:t>
       </w:r>
       <w:proofErr w:type="gramStart"/>
       <w:r>
@@ -10799,6 +10957,68 @@
           <w:szCs w:val="21"/>
           <w:shd w:val="clear" w:color="auto" w:fill="F1F0F0"/>
         </w:rPr>
+        <w:t>so</w:t>
+      </w:r>
+      <w:proofErr w:type="gramEnd"/>
+      <w:r>
+        <w:rPr>
+          <w:rFonts w:ascii=".SFNSText-Regular" w:eastAsia=".SFNSText-Regular" w:hAnsi=".SFNSText-Regular" w:cs="Times New Roman" w:hint="eastAsia"/>
+          <w:color w:val="000000"/>
+          <w:sz w:val="21"/>
+          <w:szCs w:val="21"/>
+          <w:shd w:val="clear" w:color="auto" w:fill="F1F0F0"/>
+        </w:rPr>
+        <w:t xml:space="preserve"> because the temple was abandoned we climbed all over things, which wouldn</w:t>
+      </w:r>
+      <w:r>
+        <w:rPr>
+          <w:rFonts w:ascii="System Font" w:eastAsia="System Font" w:hAnsi="System Font" w:cs="System Font"/>
+          <w:color w:val="000000"/>
+          <w:sz w:val="21"/>
+          <w:szCs w:val="21"/>
+          <w:shd w:val="clear" w:color="auto" w:fill="F1F0F0"/>
+        </w:rPr>
+        <w:t>’</w:t>
+      </w:r>
+      <w:r>
+        <w:rPr>
+          <w:rFonts w:ascii=".SFNSText-Regular" w:eastAsia=".SFNSText-Regular" w:hAnsi=".SFNSText-Regular" w:cs="Times New Roman" w:hint="eastAsia"/>
+          <w:color w:val="000000"/>
+          <w:sz w:val="21"/>
+          <w:szCs w:val="21"/>
+          <w:shd w:val="clear" w:color="auto" w:fill="F1F0F0"/>
+        </w:rPr>
+        <w:t>t be okay if it was a real temple. I have a bunch of pictures on the religious statues which I actually wouldn</w:t>
+      </w:r>
+      <w:r>
+        <w:rPr>
+          <w:rFonts w:ascii="System Font" w:eastAsia="System Font" w:hAnsi="System Font" w:cs="System Font"/>
+          <w:color w:val="000000"/>
+          <w:sz w:val="21"/>
+          <w:szCs w:val="21"/>
+          <w:shd w:val="clear" w:color="auto" w:fill="F1F0F0"/>
+        </w:rPr>
+        <w:t>’</w:t>
+      </w:r>
+      <w:r>
+        <w:rPr>
+          <w:rFonts w:ascii=".SFNSText-Regular" w:eastAsia=".SFNSText-Regular" w:hAnsi=".SFNSText-Regular" w:cs="Times New Roman" w:hint="eastAsia"/>
+          <w:color w:val="000000"/>
+          <w:sz w:val="21"/>
+          <w:szCs w:val="21"/>
+          <w:shd w:val="clear" w:color="auto" w:fill="F1F0F0"/>
+        </w:rPr>
+        <w:t xml:space="preserve">t post anywhere because without knowing the circumstances it can be considered pretty disrespectful to touch all the Gods. </w:t>
+      </w:r>
+      <w:proofErr w:type="gramStart"/>
+      <w:r>
+        <w:rPr>
+          <w:rFonts w:ascii=".SFNSText-Regular" w:eastAsia=".SFNSText-Regular" w:hAnsi=".SFNSText-Regular" w:cs="Times New Roman" w:hint="eastAsia"/>
+          <w:color w:val="000000"/>
+          <w:sz w:val="21"/>
+          <w:szCs w:val="21"/>
+          <w:shd w:val="clear" w:color="auto" w:fill="F1F0F0"/>
+        </w:rPr>
         <w:t>So</w:t>
       </w:r>
       <w:proofErr w:type="gramEnd"/>
@@ -10810,7 +11030,89 @@
           <w:szCs w:val="21"/>
           <w:shd w:val="clear" w:color="auto" w:fill="F1F0F0"/>
         </w:rPr>
-        <w:t xml:space="preserve"> simple, calm, peaceful, and focused. Anyways Saturday morning I woke up early and ripped a quick 10km which was accompanied by a beautiful mountain skyline. As soon as I got back we had an hour of tai chi + yoga which was super fun because we learned how to do some takedowns and try them on each other. After </w:t>
+        <w:t xml:space="preserve"> I</w:t>
+      </w:r>
+      <w:r>
+        <w:rPr>
+          <w:rFonts w:ascii="System Font" w:eastAsia="System Font" w:hAnsi="System Font" w:cs="System Font"/>
+          <w:color w:val="000000"/>
+          <w:sz w:val="21"/>
+          <w:szCs w:val="21"/>
+          <w:shd w:val="clear" w:color="auto" w:fill="F1F0F0"/>
+        </w:rPr>
+        <w:t>’</w:t>
+      </w:r>
+      <w:r>
+        <w:rPr>
+          <w:rFonts w:ascii=".SFNSText-Regular" w:eastAsia=".SFNSText-Regular" w:hAnsi=".SFNSText-Regular" w:cs="Times New Roman" w:hint="eastAsia"/>
+          <w:color w:val="000000"/>
+          <w:sz w:val="21"/>
+          <w:szCs w:val="21"/>
+          <w:shd w:val="clear" w:color="auto" w:fill="F1F0F0"/>
+        </w:rPr>
+        <w:t>ll show you those which we took in pure awe and for memories since they can</w:t>
+      </w:r>
+      <w:r>
+        <w:rPr>
+          <w:rFonts w:ascii="System Font" w:eastAsia="System Font" w:hAnsi="System Font" w:cs="System Font"/>
+          <w:color w:val="000000"/>
+          <w:sz w:val="21"/>
+          <w:szCs w:val="21"/>
+          <w:shd w:val="clear" w:color="auto" w:fill="F1F0F0"/>
+        </w:rPr>
+        <w:t>’</w:t>
+      </w:r>
+      <w:r>
+        <w:rPr>
+          <w:rFonts w:ascii=".SFNSText-Regular" w:eastAsia=".SFNSText-Regular" w:hAnsi=".SFNSText-Regular" w:cs="Times New Roman" w:hint="eastAsia"/>
+          <w:color w:val="000000"/>
+          <w:sz w:val="21"/>
+          <w:szCs w:val="21"/>
+          <w:shd w:val="clear" w:color="auto" w:fill="F1F0F0"/>
+        </w:rPr>
+        <w:t xml:space="preserve">t go anywhere. After a couple hours we went back, had tai chi and yoga again, then an amazing freshly cooked breakfast. After packing we got to learn cupping which was so sick! </w:t>
+      </w:r>
+      <w:proofErr w:type="spellStart"/>
+      <w:r>
+        <w:rPr>
+          <w:rFonts w:ascii=".SFNSText-Regular" w:eastAsia=".SFNSText-Regular" w:hAnsi=".SFNSText-Regular" w:cs="Times New Roman" w:hint="eastAsia"/>
+          <w:color w:val="000000"/>
+          <w:sz w:val="21"/>
+          <w:szCs w:val="21"/>
+          <w:shd w:val="clear" w:color="auto" w:fill="F1F0F0"/>
+        </w:rPr>
+        <w:t>Nono</w:t>
+      </w:r>
+      <w:proofErr w:type="spellEnd"/>
+      <w:r>
+        <w:rPr>
+          <w:rFonts w:ascii=".SFNSText-Regular" w:eastAsia=".SFNSText-Regular" w:hAnsi=".SFNSText-Regular" w:cs="Times New Roman" w:hint="eastAsia"/>
+          <w:color w:val="000000"/>
+          <w:sz w:val="21"/>
+          <w:szCs w:val="21"/>
+          <w:shd w:val="clear" w:color="auto" w:fill="F1F0F0"/>
+        </w:rPr>
+        <w:t xml:space="preserve"> told me I have a really tight neck because I</w:t>
+      </w:r>
+      <w:r>
+        <w:rPr>
+          <w:rFonts w:ascii="System Font" w:eastAsia="System Font" w:hAnsi="System Font" w:cs="System Font"/>
+          <w:color w:val="000000"/>
+          <w:sz w:val="21"/>
+          <w:szCs w:val="21"/>
+          <w:shd w:val="clear" w:color="auto" w:fill="F1F0F0"/>
+        </w:rPr>
+        <w:t>’</w:t>
+      </w:r>
+      <w:r>
+        <w:rPr>
+          <w:rFonts w:ascii=".SFNSText-Regular" w:eastAsia=".SFNSText-Regular" w:hAnsi=".SFNSText-Regular" w:cs="Times New Roman" w:hint="eastAsia"/>
+          <w:color w:val="000000"/>
+          <w:sz w:val="21"/>
+          <w:szCs w:val="21"/>
+          <w:shd w:val="clear" w:color="auto" w:fill="F1F0F0"/>
+        </w:rPr>
+        <w:t xml:space="preserve">m so tall and have to look down at </w:t>
       </w:r>
       <w:proofErr w:type="gramStart"/>
       <w:r>
@@ -10821,7 +11123,7 @@
           <w:szCs w:val="21"/>
           <w:shd w:val="clear" w:color="auto" w:fill="F1F0F0"/>
         </w:rPr>
-        <w:t>breakfast</w:t>
+        <w:t>children</w:t>
       </w:r>
       <w:proofErr w:type="gramEnd"/>
       <w:r>
@@ -10832,99 +11134,116 @@
           <w:szCs w:val="21"/>
           <w:shd w:val="clear" w:color="auto" w:fill="F1F0F0"/>
         </w:rPr>
-        <w:t xml:space="preserve"> we had a kung-</w:t>
-      </w:r>
-      <w:proofErr w:type="spellStart"/>
-      <w:r>
-        <w:rPr>
-          <w:rFonts w:ascii=".SFNSText-Regular" w:eastAsia=".SFNSText-Regular" w:hAnsi=".SFNSText-Regular" w:cs="Times New Roman" w:hint="eastAsia"/>
-          <w:color w:val="000000"/>
-          <w:sz w:val="21"/>
-          <w:szCs w:val="21"/>
-          <w:shd w:val="clear" w:color="auto" w:fill="F1F0F0"/>
-        </w:rPr>
-        <w:t>fu</w:t>
-      </w:r>
-      <w:proofErr w:type="spellEnd"/>
-      <w:r>
-        <w:rPr>
-          <w:rFonts w:ascii=".SFNSText-Regular" w:eastAsia=".SFNSText-Regular" w:hAnsi=".SFNSText-Regular" w:cs="Times New Roman" w:hint="eastAsia"/>
-          <w:color w:val="000000"/>
-          <w:sz w:val="21"/>
-          <w:szCs w:val="21"/>
-          <w:shd w:val="clear" w:color="auto" w:fill="F1F0F0"/>
-        </w:rPr>
-        <w:t xml:space="preserve"> session which was amazing!!! It was SO fun and I got super into it and was going hard punching these guys </w:t>
-      </w:r>
-      <w:proofErr w:type="spellStart"/>
-      <w:r>
-        <w:rPr>
-          <w:rFonts w:ascii=".SFNSText-Regular" w:eastAsia=".SFNSText-Regular" w:hAnsi=".SFNSText-Regular" w:cs="Times New Roman" w:hint="eastAsia"/>
-          <w:color w:val="000000"/>
-          <w:sz w:val="21"/>
-          <w:szCs w:val="21"/>
-          <w:shd w:val="clear" w:color="auto" w:fill="F1F0F0"/>
-        </w:rPr>
-        <w:t>hahahah</w:t>
-      </w:r>
-      <w:proofErr w:type="spellEnd"/>
-      <w:r>
-        <w:rPr>
-          <w:rFonts w:ascii=".SFNSText-Regular" w:eastAsia=".SFNSText-Regular" w:hAnsi=".SFNSText-Regular" w:cs="Times New Roman" w:hint="eastAsia"/>
-          <w:color w:val="000000"/>
-          <w:sz w:val="21"/>
-          <w:szCs w:val="21"/>
-          <w:shd w:val="clear" w:color="auto" w:fill="F1F0F0"/>
-        </w:rPr>
-        <w:t xml:space="preserve">. We did that mixed with a Tai chi </w:t>
-      </w:r>
-      <w:proofErr w:type="spellStart"/>
-      <w:r>
-        <w:rPr>
-          <w:rFonts w:ascii=".SFNSText-Regular" w:eastAsia=".SFNSText-Regular" w:hAnsi=".SFNSText-Regular" w:cs="Times New Roman" w:hint="eastAsia"/>
-          <w:color w:val="000000"/>
-          <w:sz w:val="21"/>
-          <w:szCs w:val="21"/>
-          <w:shd w:val="clear" w:color="auto" w:fill="F1F0F0"/>
-        </w:rPr>
-        <w:t>choreo</w:t>
-      </w:r>
-      <w:proofErr w:type="spellEnd"/>
-      <w:r>
-        <w:rPr>
-          <w:rFonts w:ascii=".SFNSText-Regular" w:eastAsia=".SFNSText-Regular" w:hAnsi=".SFNSText-Regular" w:cs="Times New Roman" w:hint="eastAsia"/>
-          <w:color w:val="000000"/>
-          <w:sz w:val="21"/>
-          <w:szCs w:val="21"/>
-          <w:shd w:val="clear" w:color="auto" w:fill="F1F0F0"/>
-        </w:rPr>
-        <w:t xml:space="preserve"> sequence which was also awesome.</w:t>
-      </w:r>
-    </w:p>
-    <w:p>
-      <w:pPr>
-        <w:rPr>
-          <w:rFonts w:ascii="Times New Roman" w:eastAsia="Times New Roman" w:hAnsi="Times New Roman" w:cs="Times New Roman"/>
-          <w:b/>
-        </w:rPr>
-      </w:pPr>
-    </w:p>
-    <w:p>
-      <w:pPr>
-        <w:rPr>
-          <w:rFonts w:ascii="Times New Roman" w:eastAsia="Times New Roman" w:hAnsi="Times New Roman" w:cs="Times New Roman"/>
-        </w:rPr>
-      </w:pPr>
-      <w:r>
-        <w:rPr>
-          <w:rFonts w:ascii=".SFNSText-Regular" w:eastAsia=".SFNSText-Regular" w:hAnsi=".SFNSText-Regular" w:cs="Times New Roman" w:hint="eastAsia"/>
-          <w:color w:val="000000"/>
-          <w:sz w:val="21"/>
-          <w:szCs w:val="21"/>
-          <w:shd w:val="clear" w:color="auto" w:fill="F1F0F0"/>
-        </w:rPr>
-        <w:t xml:space="preserve">We also had our camp prep meeting which was good, worked in our groups to plan camp 3 and make posters. Later we had a Chinese massage lesson and got to learn how to do some basic moves on others and got to get massaged by our partners as well which was sweet. For </w:t>
-      </w:r>
+        <w:t xml:space="preserve"> so he did a bunch of shit on my neck and it</w:t>
+      </w:r>
+      <w:r>
+        <w:rPr>
+          <w:rFonts w:ascii="System Font" w:eastAsia="System Font" w:hAnsi="System Font" w:cs="System Font"/>
+          <w:color w:val="000000"/>
+          <w:sz w:val="21"/>
+          <w:szCs w:val="21"/>
+          <w:shd w:val="clear" w:color="auto" w:fill="F1F0F0"/>
+        </w:rPr>
+        <w:t>’</w:t>
+      </w:r>
+      <w:r>
+        <w:rPr>
+          <w:rFonts w:ascii=".SFNSText-Regular" w:eastAsia=".SFNSText-Regular" w:hAnsi=".SFNSText-Regular" w:cs="Times New Roman" w:hint="eastAsia"/>
+          <w:color w:val="000000"/>
+          <w:sz w:val="21"/>
+          <w:szCs w:val="21"/>
+          <w:shd w:val="clear" w:color="auto" w:fill="F1F0F0"/>
+        </w:rPr>
+        <w:t>s so sore now, but was so cool to watch mine and others people</w:t>
+      </w:r>
+      <w:r>
+        <w:rPr>
+          <w:rFonts w:ascii="System Font" w:eastAsia="System Font" w:hAnsi="System Font" w:cs="System Font"/>
+          <w:color w:val="000000"/>
+          <w:sz w:val="21"/>
+          <w:szCs w:val="21"/>
+          <w:shd w:val="clear" w:color="auto" w:fill="F1F0F0"/>
+        </w:rPr>
+        <w:t>’</w:t>
+      </w:r>
+      <w:r>
+        <w:rPr>
+          <w:rFonts w:ascii=".SFNSText-Regular" w:eastAsia=".SFNSText-Regular" w:hAnsi=".SFNSText-Regular" w:cs="Times New Roman" w:hint="eastAsia"/>
+          <w:color w:val="000000"/>
+          <w:sz w:val="21"/>
+          <w:szCs w:val="21"/>
+          <w:shd w:val="clear" w:color="auto" w:fill="F1F0F0"/>
+        </w:rPr>
+        <w:t>s skin swell and bruise</w:t>
+      </w:r>
+    </w:p>
+    <w:p>
+      <w:pPr>
+        <w:rPr>
+          <w:rFonts w:ascii="Times New Roman" w:eastAsia="Times New Roman" w:hAnsi="Times New Roman" w:cs="Times New Roman"/>
+          <w:b/>
+        </w:rPr>
+      </w:pPr>
+    </w:p>
+    <w:p>
+      <w:pPr>
+        <w:rPr>
+          <w:rFonts w:ascii="Times New Roman" w:eastAsia="Times New Roman" w:hAnsi="Times New Roman" w:cs="Times New Roman"/>
+        </w:rPr>
+      </w:pPr>
+      <w:r>
+        <w:rPr>
+          <w:rFonts w:ascii=".SFNSText-Regular" w:eastAsia=".SFNSText-Regular" w:hAnsi=".SFNSText-Regular" w:cs="Times New Roman" w:hint="eastAsia"/>
+          <w:color w:val="000000"/>
+          <w:sz w:val="21"/>
+          <w:szCs w:val="21"/>
+          <w:shd w:val="clear" w:color="auto" w:fill="F1F0F0"/>
+        </w:rPr>
+        <w:t xml:space="preserve">After that we did some </w:t>
+      </w:r>
+      <w:proofErr w:type="spellStart"/>
+      <w:r>
+        <w:rPr>
+          <w:rFonts w:ascii=".SFNSText-Regular" w:eastAsia=".SFNSText-Regular" w:hAnsi=".SFNSText-Regular" w:cs="Times New Roman" w:hint="eastAsia"/>
+          <w:color w:val="000000"/>
+          <w:sz w:val="21"/>
+          <w:szCs w:val="21"/>
+          <w:shd w:val="clear" w:color="auto" w:fill="F1F0F0"/>
+        </w:rPr>
+        <w:t>acro</w:t>
+      </w:r>
+      <w:proofErr w:type="spellEnd"/>
+      <w:r>
+        <w:rPr>
+          <w:rFonts w:ascii=".SFNSText-Regular" w:eastAsia=".SFNSText-Regular" w:hAnsi=".SFNSText-Regular" w:cs="Times New Roman" w:hint="eastAsia"/>
+          <w:color w:val="000000"/>
+          <w:sz w:val="21"/>
+          <w:szCs w:val="21"/>
+          <w:shd w:val="clear" w:color="auto" w:fill="F1F0F0"/>
+        </w:rPr>
+        <w:t xml:space="preserve"> yoga! So fun and I</w:t>
+      </w:r>
+      <w:r>
+        <w:rPr>
+          <w:rFonts w:ascii="System Font" w:eastAsia="System Font" w:hAnsi="System Font" w:cs="System Font"/>
+          <w:color w:val="000000"/>
+          <w:sz w:val="21"/>
+          <w:szCs w:val="21"/>
+          <w:shd w:val="clear" w:color="auto" w:fill="F1F0F0"/>
+        </w:rPr>
+        <w:t>’</w:t>
+      </w:r>
+      <w:r>
+        <w:rPr>
+          <w:rFonts w:ascii=".SFNSText-Regular" w:eastAsia=".SFNSText-Regular" w:hAnsi=".SFNSText-Regular" w:cs="Times New Roman" w:hint="eastAsia"/>
+          <w:color w:val="000000"/>
+          <w:sz w:val="21"/>
+          <w:szCs w:val="21"/>
+          <w:shd w:val="clear" w:color="auto" w:fill="F1F0F0"/>
+        </w:rPr>
+        <w:t xml:space="preserve">ve done a ton of this stuff with </w:t>
+      </w:r>
+      <w:proofErr w:type="spellStart"/>
       <w:proofErr w:type="gramStart"/>
       <w:r>
         <w:rPr>
@@ -10934,532 +11253,10 @@
           <w:szCs w:val="21"/>
           <w:shd w:val="clear" w:color="auto" w:fill="F1F0F0"/>
         </w:rPr>
-        <w:t>dinner</w:t>
-      </w:r>
+        <w:t>Tass</w:t>
+      </w:r>
+      <w:proofErr w:type="spellEnd"/>
       <w:proofErr w:type="gramEnd"/>
-      <w:r>
-        <w:rPr>
-          <w:rFonts w:ascii=".SFNSText-Regular" w:eastAsia=".SFNSText-Regular" w:hAnsi=".SFNSText-Regular" w:cs="Times New Roman" w:hint="eastAsia"/>
-          <w:color w:val="000000"/>
-          <w:sz w:val="21"/>
-          <w:szCs w:val="21"/>
-          <w:shd w:val="clear" w:color="auto" w:fill="F1F0F0"/>
-        </w:rPr>
-        <w:t xml:space="preserve"> we had a </w:t>
-      </w:r>
-      <w:proofErr w:type="spellStart"/>
-      <w:r>
-        <w:rPr>
-          <w:rFonts w:ascii=".SFNSText-Regular" w:eastAsia=".SFNSText-Regular" w:hAnsi=".SFNSText-Regular" w:cs="Times New Roman" w:hint="eastAsia"/>
-          <w:color w:val="000000"/>
-          <w:sz w:val="21"/>
-          <w:szCs w:val="21"/>
-          <w:shd w:val="clear" w:color="auto" w:fill="F1F0F0"/>
-        </w:rPr>
-        <w:t>bbq</w:t>
-      </w:r>
-      <w:proofErr w:type="spellEnd"/>
-      <w:r>
-        <w:rPr>
-          <w:rFonts w:ascii=".SFNSText-Regular" w:eastAsia=".SFNSText-Regular" w:hAnsi=".SFNSText-Regular" w:cs="Times New Roman" w:hint="eastAsia"/>
-          <w:color w:val="000000"/>
-          <w:sz w:val="21"/>
-          <w:szCs w:val="21"/>
-          <w:shd w:val="clear" w:color="auto" w:fill="F1F0F0"/>
-        </w:rPr>
-        <w:t xml:space="preserve"> and cooked Taiwanese food over the fire, everyone had some beers and then we got to watch a performance from some of </w:t>
-      </w:r>
-      <w:proofErr w:type="spellStart"/>
-      <w:r>
-        <w:rPr>
-          <w:rFonts w:ascii=".SFNSText-Regular" w:eastAsia=".SFNSText-Regular" w:hAnsi=".SFNSText-Regular" w:cs="Times New Roman" w:hint="eastAsia"/>
-          <w:color w:val="000000"/>
-          <w:sz w:val="21"/>
-          <w:szCs w:val="21"/>
-          <w:shd w:val="clear" w:color="auto" w:fill="F1F0F0"/>
-        </w:rPr>
-        <w:t>Nono</w:t>
-      </w:r>
-      <w:r>
-        <w:rPr>
-          <w:rFonts w:ascii="System Font" w:eastAsia="System Font" w:hAnsi="System Font" w:cs="System Font"/>
-          <w:color w:val="000000"/>
-          <w:sz w:val="21"/>
-          <w:szCs w:val="21"/>
-          <w:shd w:val="clear" w:color="auto" w:fill="F1F0F0"/>
-        </w:rPr>
-        <w:t>’</w:t>
-      </w:r>
-      <w:r>
-        <w:rPr>
-          <w:rFonts w:ascii=".SFNSText-Regular" w:eastAsia=".SFNSText-Regular" w:hAnsi=".SFNSText-Regular" w:cs="Times New Roman" w:hint="eastAsia"/>
-          <w:color w:val="000000"/>
-          <w:sz w:val="21"/>
-          <w:szCs w:val="21"/>
-          <w:shd w:val="clear" w:color="auto" w:fill="F1F0F0"/>
-        </w:rPr>
-        <w:t>s</w:t>
-      </w:r>
-      <w:proofErr w:type="spellEnd"/>
-      <w:r>
-        <w:rPr>
-          <w:rFonts w:ascii=".SFNSText-Regular" w:eastAsia=".SFNSText-Regular" w:hAnsi=".SFNSText-Regular" w:cs="Times New Roman" w:hint="eastAsia"/>
-          <w:color w:val="000000"/>
-          <w:sz w:val="21"/>
-          <w:szCs w:val="21"/>
-          <w:shd w:val="clear" w:color="auto" w:fill="F1F0F0"/>
-        </w:rPr>
-        <w:t xml:space="preserve"> students. Afterwards they let us try their twirling sticks and tried to teach us for almost an hour which was hilarious. Following that most people got super drunk and I pretty much just washed puke down the sink and put people to bed for the next few hours</w:t>
-      </w:r>
-    </w:p>
-    <w:p>
-      <w:pPr>
-        <w:rPr>
-          <w:rFonts w:ascii="Times New Roman" w:eastAsia="Times New Roman" w:hAnsi="Times New Roman" w:cs="Times New Roman"/>
-          <w:b/>
-        </w:rPr>
-      </w:pPr>
-    </w:p>
-    <w:p>
-      <w:pPr>
-        <w:rPr>
-          <w:rFonts w:ascii="Times New Roman" w:eastAsia="Times New Roman" w:hAnsi="Times New Roman" w:cs="Times New Roman"/>
-          <w:b/>
-        </w:rPr>
-      </w:pPr>
-    </w:p>
-    <w:p>
-      <w:pPr>
-        <w:rPr>
-          <w:rFonts w:ascii="Times New Roman" w:eastAsia="Times New Roman" w:hAnsi="Times New Roman" w:cs="Times New Roman"/>
-        </w:rPr>
-      </w:pPr>
-      <w:r>
-        <w:rPr>
-          <w:rFonts w:ascii=".SFNSText-Regular" w:eastAsia=".SFNSText-Regular" w:hAnsi=".SFNSText-Regular" w:cs="Times New Roman" w:hint="eastAsia"/>
-          <w:color w:val="000000"/>
-          <w:sz w:val="21"/>
-          <w:szCs w:val="21"/>
-          <w:shd w:val="clear" w:color="auto" w:fill="F1F0F0"/>
-        </w:rPr>
-        <w:t xml:space="preserve">This morning Tal and I decided we wanted to find this temple that our friend had skateboarded past yesterday. Even though we both went to bed past 1am we wanted to see the sunrise so said fuck it and were out the door at 5am to the temple. On the </w:t>
-      </w:r>
-      <w:proofErr w:type="gramStart"/>
-      <w:r>
-        <w:rPr>
-          <w:rFonts w:ascii=".SFNSText-Regular" w:eastAsia=".SFNSText-Regular" w:hAnsi=".SFNSText-Regular" w:cs="Times New Roman" w:hint="eastAsia"/>
-          <w:color w:val="000000"/>
-          <w:sz w:val="21"/>
-          <w:szCs w:val="21"/>
-          <w:shd w:val="clear" w:color="auto" w:fill="F1F0F0"/>
-        </w:rPr>
-        <w:t>way</w:t>
-      </w:r>
-      <w:proofErr w:type="gramEnd"/>
-      <w:r>
-        <w:rPr>
-          <w:rFonts w:ascii=".SFNSText-Regular" w:eastAsia=".SFNSText-Regular" w:hAnsi=".SFNSText-Regular" w:cs="Times New Roman" w:hint="eastAsia"/>
-          <w:color w:val="000000"/>
-          <w:sz w:val="21"/>
-          <w:szCs w:val="21"/>
-          <w:shd w:val="clear" w:color="auto" w:fill="F1F0F0"/>
-        </w:rPr>
-        <w:t xml:space="preserve"> there we bumped into a pack of monkeys in the trees which was so special - totally wild and in their natural habitat! Anyways so this temple is abandoned and fenced off, you can</w:t>
-      </w:r>
-      <w:r>
-        <w:rPr>
-          <w:rFonts w:ascii="System Font" w:eastAsia="System Font" w:hAnsi="System Font" w:cs="System Font"/>
-          <w:color w:val="000000"/>
-          <w:sz w:val="21"/>
-          <w:szCs w:val="21"/>
-          <w:shd w:val="clear" w:color="auto" w:fill="F1F0F0"/>
-        </w:rPr>
-        <w:t>’</w:t>
-      </w:r>
-      <w:r>
-        <w:rPr>
-          <w:rFonts w:ascii=".SFNSText-Regular" w:eastAsia=".SFNSText-Regular" w:hAnsi=".SFNSText-Regular" w:cs="Times New Roman" w:hint="eastAsia"/>
-          <w:color w:val="000000"/>
-          <w:sz w:val="21"/>
-          <w:szCs w:val="21"/>
-          <w:shd w:val="clear" w:color="auto" w:fill="F1F0F0"/>
-        </w:rPr>
-        <w:t>t actually get into it. We found a place where you could jump and grab onto a ledge and scramble up so we did that, but then the stairs leading into the temple were barricaded by this huge wall. It took us like 20 minutes but I found old pieces of pottery and stacked them up, and Tal found an old piece of hose that we threw around a pillar and propelled ourselves up the side of the staircase to get into the temple. I legit felt like it was the movies, dead quiet and the temple was eerily deserted and they clearly made a big effort to keep people out because it was nearly impossible to get in</w:t>
-      </w:r>
-    </w:p>
-    <w:p>
-      <w:pPr>
-        <w:rPr>
-          <w:rFonts w:ascii="Times New Roman" w:eastAsia="Times New Roman" w:hAnsi="Times New Roman" w:cs="Times New Roman"/>
-          <w:b/>
-        </w:rPr>
-      </w:pPr>
-    </w:p>
-    <w:p>
-      <w:pPr>
-        <w:rPr>
-          <w:rFonts w:ascii="Times New Roman" w:eastAsia="Times New Roman" w:hAnsi="Times New Roman" w:cs="Times New Roman"/>
-        </w:rPr>
-      </w:pPr>
-      <w:r>
-        <w:rPr>
-          <w:rFonts w:ascii=".SFNSText-Regular" w:eastAsia=".SFNSText-Regular" w:hAnsi=".SFNSText-Regular" w:cs="Times New Roman" w:hint="eastAsia"/>
-          <w:color w:val="000000"/>
-          <w:sz w:val="21"/>
-          <w:szCs w:val="21"/>
-          <w:shd w:val="clear" w:color="auto" w:fill="F1F0F0"/>
-        </w:rPr>
-        <w:t>Anyways this temple had a MASSIVE and I mean seriously gigantic Buddha on top of it which was absolutely breathtaking. We walked around and took a bunch of pictures and tried to unlock doors and follow staircases to every possible floor, it was a bit sketchy but seriously one of the coolest things I</w:t>
-      </w:r>
-      <w:r>
-        <w:rPr>
-          <w:rFonts w:ascii="System Font" w:eastAsia="System Font" w:hAnsi="System Font" w:cs="System Font"/>
-          <w:color w:val="000000"/>
-          <w:sz w:val="21"/>
-          <w:szCs w:val="21"/>
-          <w:shd w:val="clear" w:color="auto" w:fill="F1F0F0"/>
-        </w:rPr>
-        <w:t>’</w:t>
-      </w:r>
-      <w:r>
-        <w:rPr>
-          <w:rFonts w:ascii=".SFNSText-Regular" w:eastAsia=".SFNSText-Regular" w:hAnsi=".SFNSText-Regular" w:cs="Times New Roman" w:hint="eastAsia"/>
-          <w:color w:val="000000"/>
-          <w:sz w:val="21"/>
-          <w:szCs w:val="21"/>
-          <w:shd w:val="clear" w:color="auto" w:fill="F1F0F0"/>
-        </w:rPr>
-        <w:t xml:space="preserve">ve ever done in my life. It was so incredibly beautiful and such an adventure and I felt so alive it was actually unbelievable. And I have a bunch of pics to show you from it; </w:t>
-      </w:r>
-      <w:proofErr w:type="gramStart"/>
-      <w:r>
-        <w:rPr>
-          <w:rFonts w:ascii=".SFNSText-Regular" w:eastAsia=".SFNSText-Regular" w:hAnsi=".SFNSText-Regular" w:cs="Times New Roman" w:hint="eastAsia"/>
-          <w:color w:val="000000"/>
-          <w:sz w:val="21"/>
-          <w:szCs w:val="21"/>
-          <w:shd w:val="clear" w:color="auto" w:fill="F1F0F0"/>
-        </w:rPr>
-        <w:t>so</w:t>
-      </w:r>
-      <w:proofErr w:type="gramEnd"/>
-      <w:r>
-        <w:rPr>
-          <w:rFonts w:ascii=".SFNSText-Regular" w:eastAsia=".SFNSText-Regular" w:hAnsi=".SFNSText-Regular" w:cs="Times New Roman" w:hint="eastAsia"/>
-          <w:color w:val="000000"/>
-          <w:sz w:val="21"/>
-          <w:szCs w:val="21"/>
-          <w:shd w:val="clear" w:color="auto" w:fill="F1F0F0"/>
-        </w:rPr>
-        <w:t xml:space="preserve"> because the temple was abandoned we climbed all over things, which wouldn</w:t>
-      </w:r>
-      <w:r>
-        <w:rPr>
-          <w:rFonts w:ascii="System Font" w:eastAsia="System Font" w:hAnsi="System Font" w:cs="System Font"/>
-          <w:color w:val="000000"/>
-          <w:sz w:val="21"/>
-          <w:szCs w:val="21"/>
-          <w:shd w:val="clear" w:color="auto" w:fill="F1F0F0"/>
-        </w:rPr>
-        <w:t>’</w:t>
-      </w:r>
-      <w:r>
-        <w:rPr>
-          <w:rFonts w:ascii=".SFNSText-Regular" w:eastAsia=".SFNSText-Regular" w:hAnsi=".SFNSText-Regular" w:cs="Times New Roman" w:hint="eastAsia"/>
-          <w:color w:val="000000"/>
-          <w:sz w:val="21"/>
-          <w:szCs w:val="21"/>
-          <w:shd w:val="clear" w:color="auto" w:fill="F1F0F0"/>
-        </w:rPr>
-        <w:t>t be okay if it was a real temple. I have a bunch of pictures on the religious statues which I actually wouldn</w:t>
-      </w:r>
-      <w:r>
-        <w:rPr>
-          <w:rFonts w:ascii="System Font" w:eastAsia="System Font" w:hAnsi="System Font" w:cs="System Font"/>
-          <w:color w:val="000000"/>
-          <w:sz w:val="21"/>
-          <w:szCs w:val="21"/>
-          <w:shd w:val="clear" w:color="auto" w:fill="F1F0F0"/>
-        </w:rPr>
-        <w:t>’</w:t>
-      </w:r>
-      <w:r>
-        <w:rPr>
-          <w:rFonts w:ascii=".SFNSText-Regular" w:eastAsia=".SFNSText-Regular" w:hAnsi=".SFNSText-Regular" w:cs="Times New Roman" w:hint="eastAsia"/>
-          <w:color w:val="000000"/>
-          <w:sz w:val="21"/>
-          <w:szCs w:val="21"/>
-          <w:shd w:val="clear" w:color="auto" w:fill="F1F0F0"/>
-        </w:rPr>
-        <w:t xml:space="preserve">t post anywhere because without knowing the circumstances it can be considered pretty disrespectful to touch all the Gods. </w:t>
-      </w:r>
-      <w:proofErr w:type="gramStart"/>
-      <w:r>
-        <w:rPr>
-          <w:rFonts w:ascii=".SFNSText-Regular" w:eastAsia=".SFNSText-Regular" w:hAnsi=".SFNSText-Regular" w:cs="Times New Roman" w:hint="eastAsia"/>
-          <w:color w:val="000000"/>
-          <w:sz w:val="21"/>
-          <w:szCs w:val="21"/>
-          <w:shd w:val="clear" w:color="auto" w:fill="F1F0F0"/>
-        </w:rPr>
-        <w:t>So</w:t>
-      </w:r>
-      <w:proofErr w:type="gramEnd"/>
-      <w:r>
-        <w:rPr>
-          <w:rFonts w:ascii=".SFNSText-Regular" w:eastAsia=".SFNSText-Regular" w:hAnsi=".SFNSText-Regular" w:cs="Times New Roman" w:hint="eastAsia"/>
-          <w:color w:val="000000"/>
-          <w:sz w:val="21"/>
-          <w:szCs w:val="21"/>
-          <w:shd w:val="clear" w:color="auto" w:fill="F1F0F0"/>
-        </w:rPr>
-        <w:t xml:space="preserve"> I</w:t>
-      </w:r>
-      <w:r>
-        <w:rPr>
-          <w:rFonts w:ascii="System Font" w:eastAsia="System Font" w:hAnsi="System Font" w:cs="System Font"/>
-          <w:color w:val="000000"/>
-          <w:sz w:val="21"/>
-          <w:szCs w:val="21"/>
-          <w:shd w:val="clear" w:color="auto" w:fill="F1F0F0"/>
-        </w:rPr>
-        <w:t>’</w:t>
-      </w:r>
-      <w:r>
-        <w:rPr>
-          <w:rFonts w:ascii=".SFNSText-Regular" w:eastAsia=".SFNSText-Regular" w:hAnsi=".SFNSText-Regular" w:cs="Times New Roman" w:hint="eastAsia"/>
-          <w:color w:val="000000"/>
-          <w:sz w:val="21"/>
-          <w:szCs w:val="21"/>
-          <w:shd w:val="clear" w:color="auto" w:fill="F1F0F0"/>
-        </w:rPr>
-        <w:t>ll show you those which we took in pure awe and for memories since they can</w:t>
-      </w:r>
-      <w:r>
-        <w:rPr>
-          <w:rFonts w:ascii="System Font" w:eastAsia="System Font" w:hAnsi="System Font" w:cs="System Font"/>
-          <w:color w:val="000000"/>
-          <w:sz w:val="21"/>
-          <w:szCs w:val="21"/>
-          <w:shd w:val="clear" w:color="auto" w:fill="F1F0F0"/>
-        </w:rPr>
-        <w:t>’</w:t>
-      </w:r>
-      <w:r>
-        <w:rPr>
-          <w:rFonts w:ascii=".SFNSText-Regular" w:eastAsia=".SFNSText-Regular" w:hAnsi=".SFNSText-Regular" w:cs="Times New Roman" w:hint="eastAsia"/>
-          <w:color w:val="000000"/>
-          <w:sz w:val="21"/>
-          <w:szCs w:val="21"/>
-          <w:shd w:val="clear" w:color="auto" w:fill="F1F0F0"/>
-        </w:rPr>
-        <w:t xml:space="preserve">t go anywhere. After a couple hours we went back, had tai chi and yoga again, then an amazing freshly cooked breakfast. After packing we got to learn cupping which was so sick! </w:t>
-      </w:r>
-      <w:proofErr w:type="spellStart"/>
-      <w:r>
-        <w:rPr>
-          <w:rFonts w:ascii=".SFNSText-Regular" w:eastAsia=".SFNSText-Regular" w:hAnsi=".SFNSText-Regular" w:cs="Times New Roman" w:hint="eastAsia"/>
-          <w:color w:val="000000"/>
-          <w:sz w:val="21"/>
-          <w:szCs w:val="21"/>
-          <w:shd w:val="clear" w:color="auto" w:fill="F1F0F0"/>
-        </w:rPr>
-        <w:t>Nono</w:t>
-      </w:r>
-      <w:proofErr w:type="spellEnd"/>
-      <w:r>
-        <w:rPr>
-          <w:rFonts w:ascii=".SFNSText-Regular" w:eastAsia=".SFNSText-Regular" w:hAnsi=".SFNSText-Regular" w:cs="Times New Roman" w:hint="eastAsia"/>
-          <w:color w:val="000000"/>
-          <w:sz w:val="21"/>
-          <w:szCs w:val="21"/>
-          <w:shd w:val="clear" w:color="auto" w:fill="F1F0F0"/>
-        </w:rPr>
-        <w:t xml:space="preserve"> told me I have a really tight neck because I</w:t>
-      </w:r>
-      <w:r>
-        <w:rPr>
-          <w:rFonts w:ascii="System Font" w:eastAsia="System Font" w:hAnsi="System Font" w:cs="System Font"/>
-          <w:color w:val="000000"/>
-          <w:sz w:val="21"/>
-          <w:szCs w:val="21"/>
-          <w:shd w:val="clear" w:color="auto" w:fill="F1F0F0"/>
-        </w:rPr>
-        <w:t>’</w:t>
-      </w:r>
-      <w:r>
-        <w:rPr>
-          <w:rFonts w:ascii=".SFNSText-Regular" w:eastAsia=".SFNSText-Regular" w:hAnsi=".SFNSText-Regular" w:cs="Times New Roman" w:hint="eastAsia"/>
-          <w:color w:val="000000"/>
-          <w:sz w:val="21"/>
-          <w:szCs w:val="21"/>
-          <w:shd w:val="clear" w:color="auto" w:fill="F1F0F0"/>
-        </w:rPr>
-        <w:t>m so tall and have to look down at children so he did a bunch of shit on my neck and it</w:t>
-      </w:r>
-      <w:r>
-        <w:rPr>
-          <w:rFonts w:ascii="System Font" w:eastAsia="System Font" w:hAnsi="System Font" w:cs="System Font"/>
-          <w:color w:val="000000"/>
-          <w:sz w:val="21"/>
-          <w:szCs w:val="21"/>
-          <w:shd w:val="clear" w:color="auto" w:fill="F1F0F0"/>
-        </w:rPr>
-        <w:t>’</w:t>
-      </w:r>
-      <w:r>
-        <w:rPr>
-          <w:rFonts w:ascii=".SFNSText-Regular" w:eastAsia=".SFNSText-Regular" w:hAnsi=".SFNSText-Regular" w:cs="Times New Roman" w:hint="eastAsia"/>
-          <w:color w:val="000000"/>
-          <w:sz w:val="21"/>
-          <w:szCs w:val="21"/>
-          <w:shd w:val="clear" w:color="auto" w:fill="F1F0F0"/>
-        </w:rPr>
-        <w:t xml:space="preserve">s so sore now, but was so cool to watch mine and </w:t>
-      </w:r>
-      <w:proofErr w:type="gramStart"/>
-      <w:r>
-        <w:rPr>
-          <w:rFonts w:ascii=".SFNSText-Regular" w:eastAsia=".SFNSText-Regular" w:hAnsi=".SFNSText-Regular" w:cs="Times New Roman" w:hint="eastAsia"/>
-          <w:color w:val="000000"/>
-          <w:sz w:val="21"/>
-          <w:szCs w:val="21"/>
-          <w:shd w:val="clear" w:color="auto" w:fill="F1F0F0"/>
-        </w:rPr>
-        <w:t>others</w:t>
-      </w:r>
-      <w:proofErr w:type="gramEnd"/>
-      <w:r>
-        <w:rPr>
-          <w:rFonts w:ascii=".SFNSText-Regular" w:eastAsia=".SFNSText-Regular" w:hAnsi=".SFNSText-Regular" w:cs="Times New Roman" w:hint="eastAsia"/>
-          <w:color w:val="000000"/>
-          <w:sz w:val="21"/>
-          <w:szCs w:val="21"/>
-          <w:shd w:val="clear" w:color="auto" w:fill="F1F0F0"/>
-        </w:rPr>
-        <w:t xml:space="preserve"> people</w:t>
-      </w:r>
-      <w:r>
-        <w:rPr>
-          <w:rFonts w:ascii="System Font" w:eastAsia="System Font" w:hAnsi="System Font" w:cs="System Font"/>
-          <w:color w:val="000000"/>
-          <w:sz w:val="21"/>
-          <w:szCs w:val="21"/>
-          <w:shd w:val="clear" w:color="auto" w:fill="F1F0F0"/>
-        </w:rPr>
-        <w:t>’</w:t>
-      </w:r>
-      <w:r>
-        <w:rPr>
-          <w:rFonts w:ascii=".SFNSText-Regular" w:eastAsia=".SFNSText-Regular" w:hAnsi=".SFNSText-Regular" w:cs="Times New Roman" w:hint="eastAsia"/>
-          <w:color w:val="000000"/>
-          <w:sz w:val="21"/>
-          <w:szCs w:val="21"/>
-          <w:shd w:val="clear" w:color="auto" w:fill="F1F0F0"/>
-        </w:rPr>
-        <w:t>s skin swell and bruise</w:t>
-      </w:r>
-    </w:p>
-    <w:p>
-      <w:pPr>
-        <w:rPr>
-          <w:rFonts w:ascii="Times New Roman" w:eastAsia="Times New Roman" w:hAnsi="Times New Roman" w:cs="Times New Roman"/>
-          <w:b/>
-        </w:rPr>
-      </w:pPr>
-    </w:p>
-    <w:p>
-      <w:pPr>
-        <w:rPr>
-          <w:rFonts w:ascii="Times New Roman" w:eastAsia="Times New Roman" w:hAnsi="Times New Roman" w:cs="Times New Roman"/>
-        </w:rPr>
-      </w:pPr>
-      <w:r>
-        <w:rPr>
-          <w:rFonts w:ascii=".SFNSText-Regular" w:eastAsia=".SFNSText-Regular" w:hAnsi=".SFNSText-Regular" w:cs="Times New Roman" w:hint="eastAsia"/>
-          <w:color w:val="000000"/>
-          <w:sz w:val="21"/>
-          <w:szCs w:val="21"/>
-          <w:shd w:val="clear" w:color="auto" w:fill="F1F0F0"/>
-        </w:rPr>
-        <w:t xml:space="preserve">After that we did some </w:t>
-      </w:r>
-      <w:proofErr w:type="spellStart"/>
-      <w:r>
-        <w:rPr>
-          <w:rFonts w:ascii=".SFNSText-Regular" w:eastAsia=".SFNSText-Regular" w:hAnsi=".SFNSText-Regular" w:cs="Times New Roman" w:hint="eastAsia"/>
-          <w:color w:val="000000"/>
-          <w:sz w:val="21"/>
-          <w:szCs w:val="21"/>
-          <w:shd w:val="clear" w:color="auto" w:fill="F1F0F0"/>
-        </w:rPr>
-        <w:t>acro</w:t>
-      </w:r>
-      <w:proofErr w:type="spellEnd"/>
-      <w:r>
-        <w:rPr>
-          <w:rFonts w:ascii=".SFNSText-Regular" w:eastAsia=".SFNSText-Regular" w:hAnsi=".SFNSText-Regular" w:cs="Times New Roman" w:hint="eastAsia"/>
-          <w:color w:val="000000"/>
-          <w:sz w:val="21"/>
-          <w:szCs w:val="21"/>
-          <w:shd w:val="clear" w:color="auto" w:fill="F1F0F0"/>
-        </w:rPr>
-        <w:t xml:space="preserve"> yoga! </w:t>
-      </w:r>
-      <w:proofErr w:type="gramStart"/>
-      <w:r>
-        <w:rPr>
-          <w:rFonts w:ascii=".SFNSText-Regular" w:eastAsia=".SFNSText-Regular" w:hAnsi=".SFNSText-Regular" w:cs="Times New Roman" w:hint="eastAsia"/>
-          <w:color w:val="000000"/>
-          <w:sz w:val="21"/>
-          <w:szCs w:val="21"/>
-          <w:shd w:val="clear" w:color="auto" w:fill="F1F0F0"/>
-        </w:rPr>
-        <w:t>So</w:t>
-      </w:r>
-      <w:proofErr w:type="gramEnd"/>
-      <w:r>
-        <w:rPr>
-          <w:rFonts w:ascii=".SFNSText-Regular" w:eastAsia=".SFNSText-Regular" w:hAnsi=".SFNSText-Regular" w:cs="Times New Roman" w:hint="eastAsia"/>
-          <w:color w:val="000000"/>
-          <w:sz w:val="21"/>
-          <w:szCs w:val="21"/>
-          <w:shd w:val="clear" w:color="auto" w:fill="F1F0F0"/>
-        </w:rPr>
-        <w:t xml:space="preserve"> fun and I</w:t>
-      </w:r>
-      <w:r>
-        <w:rPr>
-          <w:rFonts w:ascii="System Font" w:eastAsia="System Font" w:hAnsi="System Font" w:cs="System Font"/>
-          <w:color w:val="000000"/>
-          <w:sz w:val="21"/>
-          <w:szCs w:val="21"/>
-          <w:shd w:val="clear" w:color="auto" w:fill="F1F0F0"/>
-        </w:rPr>
-        <w:t>’</w:t>
-      </w:r>
-      <w:r>
-        <w:rPr>
-          <w:rFonts w:ascii=".SFNSText-Regular" w:eastAsia=".SFNSText-Regular" w:hAnsi=".SFNSText-Regular" w:cs="Times New Roman" w:hint="eastAsia"/>
-          <w:color w:val="000000"/>
-          <w:sz w:val="21"/>
-          <w:szCs w:val="21"/>
-          <w:shd w:val="clear" w:color="auto" w:fill="F1F0F0"/>
-        </w:rPr>
-        <w:t xml:space="preserve">ve done a ton of this stuff with </w:t>
-      </w:r>
-      <w:proofErr w:type="spellStart"/>
-      <w:r>
-        <w:rPr>
-          <w:rFonts w:ascii=".SFNSText-Regular" w:eastAsia=".SFNSText-Regular" w:hAnsi=".SFNSText-Regular" w:cs="Times New Roman" w:hint="eastAsia"/>
-          <w:color w:val="000000"/>
-          <w:sz w:val="21"/>
-          <w:szCs w:val="21"/>
-          <w:shd w:val="clear" w:color="auto" w:fill="F1F0F0"/>
-        </w:rPr>
-        <w:t>Tass</w:t>
-      </w:r>
-      <w:proofErr w:type="spellEnd"/>
       <w:r>
         <w:rPr>
           <w:rFonts w:ascii=".SFNSText-Regular" w:eastAsia=".SFNSText-Regular" w:hAnsi=".SFNSText-Regular" w:cs="Times New Roman" w:hint="eastAsia"/>
@@ -11547,7 +11344,7 @@
           <wp:inline distT="0" distB="0" distL="0" distR="0" wp14:anchorId="4CEB96D5" wp14:editId="52779B3F">
             <wp:extent cx="192405" cy="192405"/>
             <wp:effectExtent l="0" t="0" r="10795" b="10795"/>
-            <wp:docPr id="6" name="Picture 6" descr=""/>
+            <wp:docPr id="6" name="Picture 6"/>
             <wp:cNvGraphicFramePr>
               <a:graphicFrameLocks xmlns:a="http://schemas.openxmlformats.org/drawingml/2006/main" noChangeAspect="1"/>
             </wp:cNvGraphicFramePr>
@@ -11555,7 +11352,7 @@
               <a:graphicData uri="http://schemas.openxmlformats.org/drawingml/2006/picture">
                 <pic:pic xmlns:pic="http://schemas.openxmlformats.org/drawingml/2006/picture">
                   <pic:nvPicPr>
-                    <pic:cNvPr id="0" name="Picture 1" descr=""/>
+                    <pic:cNvPr id="0" name="Picture 1"/>
                     <pic:cNvPicPr>
                       <a:picLocks noChangeAspect="1" noChangeArrowheads="1"/>
                     </pic:cNvPicPr>
@@ -11774,7 +11571,18 @@
           <w:szCs w:val="21"/>
           <w:shd w:val="clear" w:color="auto" w:fill="F1F0F0"/>
         </w:rPr>
-        <w:t>s traditional so that made it even harder but it was so sick. Gives me so much respect for people like that because everyone has their own thing and you can tell that the teacher has invested years into mastering his art and it</w:t>
+        <w:t xml:space="preserve">s traditional so that made it even harder but it </w:t>
+      </w:r>
+      <w:r>
+        <w:rPr>
+          <w:rFonts w:ascii=".SFNSText-Regular" w:eastAsia=".SFNSText-Regular" w:hAnsi=".SFNSText-Regular" w:cs="Times New Roman" w:hint="eastAsia"/>
+          <w:color w:val="000000"/>
+          <w:sz w:val="21"/>
+          <w:szCs w:val="21"/>
+          <w:shd w:val="clear" w:color="auto" w:fill="F1F0F0"/>
+        </w:rPr>
+        <w:lastRenderedPageBreak/>
+        <w:t>was so sick. Gives me so much respect for people like that because everyone has their own thing and you can tell that the teacher has invested years into mastering his art and it</w:t>
       </w:r>
       <w:r>
         <w:rPr>
@@ -11825,7 +11633,7 @@
           <wp:inline distT="0" distB="0" distL="0" distR="0" wp14:anchorId="112767E3" wp14:editId="37EEC3FB">
             <wp:extent cx="192405" cy="192405"/>
             <wp:effectExtent l="0" t="0" r="10795" b="10795"/>
-            <wp:docPr id="7" name="Picture 7" descr=""/>
+            <wp:docPr id="7" name="Picture 7"/>
             <wp:cNvGraphicFramePr>
               <a:graphicFrameLocks xmlns:a="http://schemas.openxmlformats.org/drawingml/2006/main" noChangeAspect="1"/>
             </wp:cNvGraphicFramePr>
@@ -11833,7 +11641,7 @@
               <a:graphicData uri="http://schemas.openxmlformats.org/drawingml/2006/picture">
                 <pic:pic xmlns:pic="http://schemas.openxmlformats.org/drawingml/2006/picture">
                   <pic:nvPicPr>
-                    <pic:cNvPr id="0" name="Picture 3" descr=""/>
+                    <pic:cNvPr id="0" name="Picture 3"/>
                     <pic:cNvPicPr>
                       <a:picLocks noChangeAspect="1" noChangeArrowheads="1"/>
                     </pic:cNvPicPr>
@@ -12263,6 +12071,7 @@
           <w:szCs w:val="21"/>
           <w:shd w:val="clear" w:color="auto" w:fill="F1F0F0"/>
         </w:rPr>
+        <w:lastRenderedPageBreak/>
         <w:t>Then we went to the west coast of Taiwan to a beach! Got to swim in the ocean and it was so warm and salty. Saw a nice sunset and had a moment where I was floating in the water and I just thought about how crazy it is that I</w:t>
       </w:r>
       <w:r>
@@ -12444,29 +12253,7 @@
           <w:szCs w:val="21"/>
           <w:shd w:val="clear" w:color="auto" w:fill="F1F0F0"/>
         </w:rPr>
-        <w:t xml:space="preserve">one of the guys at camp plays </w:t>
-      </w:r>
-      <w:proofErr w:type="spellStart"/>
-      <w:r>
-        <w:rPr>
-          <w:rFonts w:ascii=".SFNSText-Regular" w:eastAsia=".SFNSText-Regular" w:hAnsi=".SFNSText-Regular" w:cs="Times New Roman" w:hint="eastAsia"/>
-          <w:color w:val="000000"/>
-          <w:sz w:val="21"/>
-          <w:szCs w:val="21"/>
-          <w:shd w:val="clear" w:color="auto" w:fill="F1F0F0"/>
-        </w:rPr>
-        <w:t>frisbee</w:t>
-      </w:r>
-      <w:proofErr w:type="spellEnd"/>
-      <w:r>
-        <w:rPr>
-          <w:rFonts w:ascii=".SFNSText-Regular" w:eastAsia=".SFNSText-Regular" w:hAnsi=".SFNSText-Regular" w:cs="Times New Roman" w:hint="eastAsia"/>
-          <w:color w:val="000000"/>
-          <w:sz w:val="21"/>
-          <w:szCs w:val="21"/>
-          <w:shd w:val="clear" w:color="auto" w:fill="F1F0F0"/>
-        </w:rPr>
-        <w:t xml:space="preserve"> and we've been trying to get one all summer and it FINALLY came in</w:t>
+        <w:t>one of the guys at camp plays frisbee and we've been trying to get one all summer and it FINALLY came in</w:t>
       </w:r>
     </w:p>
     <w:p>
@@ -12578,6 +12365,1047 @@
           <w:shd w:val="clear" w:color="auto" w:fill="F1F0F0"/>
         </w:rPr>
         <w:t xml:space="preserve"> face, handstand walking over them, etc. Was fun!</w:t>
+      </w:r>
+    </w:p>
+    <w:p>
+      <w:pPr>
+        <w:rPr>
+          <w:rFonts w:ascii="Times New Roman" w:eastAsia="Times New Roman" w:hAnsi="Times New Roman" w:cs="Times New Roman"/>
+          <w:b/>
+        </w:rPr>
+      </w:pPr>
+    </w:p>
+    <w:p>
+      <w:pPr>
+        <w:rPr>
+          <w:rFonts w:ascii="Times New Roman" w:eastAsia="Times New Roman" w:hAnsi="Times New Roman" w:cs="Times New Roman"/>
+          <w:b/>
+        </w:rPr>
+      </w:pPr>
+      <w:r>
+        <w:rPr>
+          <w:rFonts w:ascii="Times New Roman" w:eastAsia="Times New Roman" w:hAnsi="Times New Roman" w:cs="Times New Roman"/>
+          <w:b/>
+        </w:rPr>
+        <w:t>FRIDAY AUGUST 10, 2018</w:t>
+      </w:r>
+    </w:p>
+    <w:p>
+      <w:pPr>
+        <w:rPr>
+          <w:rFonts w:ascii="Times New Roman" w:eastAsia="Times New Roman" w:hAnsi="Times New Roman" w:cs="Times New Roman"/>
+          <w:b/>
+        </w:rPr>
+      </w:pPr>
+    </w:p>
+    <w:p>
+      <w:pPr>
+        <w:rPr>
+          <w:rFonts w:ascii="Segoe UI" w:hAnsi="Segoe UI" w:cs="Segoe UI"/>
+          <w:color w:val="000000"/>
+          <w:sz w:val="21"/>
+          <w:szCs w:val="21"/>
+          <w:shd w:val="clear" w:color="auto" w:fill="F1F0F0"/>
+        </w:rPr>
+      </w:pPr>
+      <w:r>
+        <w:rPr>
+          <w:rFonts w:ascii="Segoe UI" w:hAnsi="Segoe UI" w:cs="Segoe UI"/>
+          <w:color w:val="000000"/>
+          <w:sz w:val="21"/>
+          <w:szCs w:val="21"/>
+          <w:shd w:val="clear" w:color="auto" w:fill="F1F0F0"/>
+        </w:rPr>
+        <w:t xml:space="preserve">Busy weekend planning mountain camp! </w:t>
+      </w:r>
+      <w:proofErr w:type="spellStart"/>
+      <w:r>
+        <w:rPr>
+          <w:rFonts w:ascii="Segoe UI" w:hAnsi="Segoe UI" w:cs="Segoe UI"/>
+          <w:color w:val="000000"/>
+          <w:sz w:val="21"/>
+          <w:szCs w:val="21"/>
+          <w:shd w:val="clear" w:color="auto" w:fill="F1F0F0"/>
+        </w:rPr>
+        <w:t>Gonna</w:t>
+      </w:r>
+      <w:proofErr w:type="spellEnd"/>
+      <w:r>
+        <w:rPr>
+          <w:rFonts w:ascii="Segoe UI" w:hAnsi="Segoe UI" w:cs="Segoe UI"/>
+          <w:color w:val="000000"/>
+          <w:sz w:val="21"/>
+          <w:szCs w:val="21"/>
+          <w:shd w:val="clear" w:color="auto" w:fill="F1F0F0"/>
+        </w:rPr>
+        <w:t xml:space="preserve"> be interspersed with lots of activities though. I left my host family that I’m with </w:t>
+      </w:r>
+      <w:proofErr w:type="spellStart"/>
+      <w:r>
+        <w:rPr>
+          <w:rFonts w:ascii="Segoe UI" w:hAnsi="Segoe UI" w:cs="Segoe UI"/>
+          <w:color w:val="000000"/>
+          <w:sz w:val="21"/>
+          <w:szCs w:val="21"/>
+          <w:shd w:val="clear" w:color="auto" w:fill="F1F0F0"/>
+        </w:rPr>
+        <w:t>rn</w:t>
+      </w:r>
+      <w:proofErr w:type="spellEnd"/>
+      <w:r>
+        <w:rPr>
+          <w:rFonts w:ascii="Segoe UI" w:hAnsi="Segoe UI" w:cs="Segoe UI"/>
+          <w:color w:val="000000"/>
+          <w:sz w:val="21"/>
+          <w:szCs w:val="21"/>
+          <w:shd w:val="clear" w:color="auto" w:fill="F1F0F0"/>
+        </w:rPr>
+        <w:t xml:space="preserve"> and I’m staying with </w:t>
+      </w:r>
+      <w:proofErr w:type="spellStart"/>
+      <w:r>
+        <w:rPr>
+          <w:rFonts w:ascii="Segoe UI" w:hAnsi="Segoe UI" w:cs="Segoe UI"/>
+          <w:color w:val="000000"/>
+          <w:sz w:val="21"/>
+          <w:szCs w:val="21"/>
+          <w:shd w:val="clear" w:color="auto" w:fill="F1F0F0"/>
+        </w:rPr>
+        <w:t>tal’s</w:t>
+      </w:r>
+      <w:proofErr w:type="spellEnd"/>
+      <w:r>
+        <w:rPr>
+          <w:rFonts w:ascii="Segoe UI" w:hAnsi="Segoe UI" w:cs="Segoe UI"/>
+          <w:color w:val="000000"/>
+          <w:sz w:val="21"/>
+          <w:szCs w:val="21"/>
+          <w:shd w:val="clear" w:color="auto" w:fill="F1F0F0"/>
+        </w:rPr>
+        <w:t xml:space="preserve"> fam for the next 2 days because we </w:t>
+      </w:r>
+      <w:proofErr w:type="gramStart"/>
+      <w:r>
+        <w:rPr>
+          <w:rFonts w:ascii="Segoe UI" w:hAnsi="Segoe UI" w:cs="Segoe UI"/>
+          <w:color w:val="000000"/>
+          <w:sz w:val="21"/>
+          <w:szCs w:val="21"/>
+          <w:shd w:val="clear" w:color="auto" w:fill="F1F0F0"/>
+        </w:rPr>
+        <w:t>have to</w:t>
+      </w:r>
+      <w:proofErr w:type="gramEnd"/>
+      <w:r>
+        <w:rPr>
+          <w:rFonts w:ascii="Segoe UI" w:hAnsi="Segoe UI" w:cs="Segoe UI"/>
+          <w:color w:val="000000"/>
+          <w:sz w:val="21"/>
+          <w:szCs w:val="21"/>
+          <w:shd w:val="clear" w:color="auto" w:fill="F1F0F0"/>
+        </w:rPr>
+        <w:t xml:space="preserve"> work out a lot of camp logistics</w:t>
+      </w:r>
+    </w:p>
+    <w:p>
+      <w:pPr>
+        <w:rPr>
+          <w:rFonts w:ascii="Times New Roman" w:eastAsia="Times New Roman" w:hAnsi="Times New Roman" w:cs="Times New Roman"/>
+          <w:b/>
+        </w:rPr>
+      </w:pPr>
+    </w:p>
+    <w:p>
+      <w:pPr>
+        <w:rPr>
+          <w:rFonts w:ascii="Segoe UI" w:hAnsi="Segoe UI" w:cs="Segoe UI"/>
+          <w:color w:val="000000"/>
+          <w:sz w:val="21"/>
+          <w:szCs w:val="21"/>
+          <w:shd w:val="clear" w:color="auto" w:fill="F1F0F0"/>
+        </w:rPr>
+      </w:pPr>
+      <w:r>
+        <w:rPr>
+          <w:rFonts w:ascii="Segoe UI" w:hAnsi="Segoe UI" w:cs="Segoe UI"/>
+          <w:color w:val="000000"/>
+          <w:sz w:val="21"/>
+          <w:szCs w:val="21"/>
+          <w:shd w:val="clear" w:color="auto" w:fill="F1F0F0"/>
+        </w:rPr>
+        <w:t xml:space="preserve">Probably </w:t>
+      </w:r>
+      <w:proofErr w:type="spellStart"/>
+      <w:r>
+        <w:rPr>
+          <w:rFonts w:ascii="Segoe UI" w:hAnsi="Segoe UI" w:cs="Segoe UI"/>
+          <w:color w:val="000000"/>
+          <w:sz w:val="21"/>
+          <w:szCs w:val="21"/>
+          <w:shd w:val="clear" w:color="auto" w:fill="F1F0F0"/>
+        </w:rPr>
+        <w:t>gonna</w:t>
+      </w:r>
+      <w:proofErr w:type="spellEnd"/>
+      <w:r>
+        <w:rPr>
+          <w:rFonts w:ascii="Segoe UI" w:hAnsi="Segoe UI" w:cs="Segoe UI"/>
+          <w:color w:val="000000"/>
+          <w:sz w:val="21"/>
+          <w:szCs w:val="21"/>
+          <w:shd w:val="clear" w:color="auto" w:fill="F1F0F0"/>
+        </w:rPr>
+        <w:t xml:space="preserve"> run a bit, bike a bit, and heading up to the mountains Sunday so will be running around as usual</w:t>
+      </w:r>
+    </w:p>
+    <w:p>
+      <w:pPr>
+        <w:rPr>
+          <w:rFonts w:ascii="Times New Roman" w:eastAsia="Times New Roman" w:hAnsi="Times New Roman" w:cs="Times New Roman"/>
+          <w:b/>
+        </w:rPr>
+      </w:pPr>
+    </w:p>
+    <w:p>
+      <w:pPr>
+        <w:rPr>
+          <w:rFonts w:ascii="Segoe UI" w:hAnsi="Segoe UI" w:cs="Segoe UI"/>
+          <w:color w:val="000000"/>
+          <w:sz w:val="21"/>
+          <w:szCs w:val="21"/>
+          <w:shd w:val="clear" w:color="auto" w:fill="F1F0F0"/>
+        </w:rPr>
+      </w:pPr>
+      <w:r>
+        <w:rPr>
+          <w:rFonts w:ascii="Segoe UI" w:hAnsi="Segoe UI" w:cs="Segoe UI"/>
+          <w:color w:val="000000"/>
+          <w:sz w:val="21"/>
+          <w:szCs w:val="21"/>
+          <w:shd w:val="clear" w:color="auto" w:fill="F1F0F0"/>
+        </w:rPr>
+        <w:t xml:space="preserve">The bar was fun! Pretty short though, not all that exciting. Went to one of the volunteers houses beforehand and ate dinner + chilled, then spent maybe a bit over an hour at the bar? Was pretty chill, we had a whole floor to </w:t>
+      </w:r>
+      <w:proofErr w:type="spellStart"/>
+      <w:proofErr w:type="gramStart"/>
+      <w:r>
+        <w:rPr>
+          <w:rFonts w:ascii="Segoe UI" w:hAnsi="Segoe UI" w:cs="Segoe UI"/>
+          <w:color w:val="000000"/>
+          <w:sz w:val="21"/>
+          <w:szCs w:val="21"/>
+          <w:shd w:val="clear" w:color="auto" w:fill="F1F0F0"/>
+        </w:rPr>
+        <w:t>ourself</w:t>
+      </w:r>
+      <w:proofErr w:type="spellEnd"/>
+      <w:proofErr w:type="gramEnd"/>
+      <w:r>
+        <w:rPr>
+          <w:rFonts w:ascii="Segoe UI" w:hAnsi="Segoe UI" w:cs="Segoe UI"/>
+          <w:color w:val="000000"/>
+          <w:sz w:val="21"/>
+          <w:szCs w:val="21"/>
+          <w:shd w:val="clear" w:color="auto" w:fill="F1F0F0"/>
+        </w:rPr>
+        <w:t xml:space="preserve"> and danced to a bit of music and drank</w:t>
+      </w:r>
+    </w:p>
+    <w:p>
+      <w:pPr>
+        <w:rPr>
+          <w:rFonts w:ascii="Times New Roman" w:eastAsia="Times New Roman" w:hAnsi="Times New Roman" w:cs="Times New Roman"/>
+          <w:b/>
+        </w:rPr>
+      </w:pPr>
+    </w:p>
+    <w:p>
+      <w:pPr>
+        <w:rPr>
+          <w:rFonts w:ascii="Times New Roman" w:eastAsia="Times New Roman" w:hAnsi="Times New Roman" w:cs="Times New Roman"/>
+          <w:b/>
+        </w:rPr>
+      </w:pPr>
+    </w:p>
+    <w:p>
+      <w:pPr>
+        <w:rPr>
+          <w:rFonts w:ascii="Times New Roman" w:eastAsia="Times New Roman" w:hAnsi="Times New Roman" w:cs="Times New Roman"/>
+          <w:b/>
+        </w:rPr>
+      </w:pPr>
+    </w:p>
+    <w:p>
+      <w:pPr>
+        <w:rPr>
+          <w:rFonts w:ascii="Times New Roman" w:eastAsia="Times New Roman" w:hAnsi="Times New Roman" w:cs="Times New Roman"/>
+          <w:b/>
+        </w:rPr>
+      </w:pPr>
+    </w:p>
+    <w:p>
+      <w:pPr>
+        <w:rPr>
+          <w:rFonts w:ascii="Times New Roman" w:eastAsia="Times New Roman" w:hAnsi="Times New Roman" w:cs="Times New Roman"/>
+          <w:b/>
+        </w:rPr>
+      </w:pPr>
+      <w:r>
+        <w:rPr>
+          <w:rFonts w:ascii="Times New Roman" w:eastAsia="Times New Roman" w:hAnsi="Times New Roman" w:cs="Times New Roman"/>
+          <w:b/>
+        </w:rPr>
+        <w:lastRenderedPageBreak/>
+        <w:t>SATURDAY AUGUST 11, 2018</w:t>
+      </w:r>
+    </w:p>
+    <w:p>
+      <w:pPr>
+        <w:rPr>
+          <w:rFonts w:ascii="Times New Roman" w:eastAsia="Times New Roman" w:hAnsi="Times New Roman" w:cs="Times New Roman"/>
+          <w:b/>
+        </w:rPr>
+      </w:pPr>
+    </w:p>
+    <w:p>
+      <w:pPr>
+        <w:rPr>
+          <w:rFonts w:ascii="Segoe UI" w:hAnsi="Segoe UI" w:cs="Segoe UI"/>
+          <w:color w:val="000000"/>
+          <w:sz w:val="21"/>
+          <w:szCs w:val="21"/>
+          <w:shd w:val="clear" w:color="auto" w:fill="F1F0F0"/>
+        </w:rPr>
+      </w:pPr>
+      <w:r>
+        <w:rPr>
+          <w:rFonts w:ascii="Segoe UI" w:hAnsi="Segoe UI" w:cs="Segoe UI"/>
+          <w:color w:val="000000"/>
+          <w:sz w:val="21"/>
+          <w:szCs w:val="21"/>
+          <w:shd w:val="clear" w:color="auto" w:fill="F1F0F0"/>
+        </w:rPr>
+        <w:t xml:space="preserve">And today was good!! Went for a run this morning around a beautiful paved trail that was absolutely packed with people running on it. Got lost for a while and ended up finding two BEAUTIFUL tracks and I found hurdles too so I’m going </w:t>
+      </w:r>
+      <w:proofErr w:type="gramStart"/>
+      <w:r>
+        <w:rPr>
+          <w:rFonts w:ascii="Segoe UI" w:hAnsi="Segoe UI" w:cs="Segoe UI"/>
+          <w:color w:val="000000"/>
+          <w:sz w:val="21"/>
+          <w:szCs w:val="21"/>
+          <w:shd w:val="clear" w:color="auto" w:fill="F1F0F0"/>
+        </w:rPr>
+        <w:t>really early</w:t>
+      </w:r>
+      <w:proofErr w:type="gramEnd"/>
+      <w:r>
+        <w:rPr>
+          <w:rFonts w:ascii="Segoe UI" w:hAnsi="Segoe UI" w:cs="Segoe UI"/>
+          <w:color w:val="000000"/>
+          <w:sz w:val="21"/>
+          <w:szCs w:val="21"/>
+          <w:shd w:val="clear" w:color="auto" w:fill="F1F0F0"/>
+        </w:rPr>
+        <w:t xml:space="preserve"> tomorrow morning to do a hurdle workout, I’m so pumped!!!!! Then ate breakfast and did work for a few hours regarding mountain camp, tons of planning as always but it should be quite the time I’m </w:t>
+      </w:r>
+      <w:proofErr w:type="gramStart"/>
+      <w:r>
+        <w:rPr>
+          <w:rFonts w:ascii="Segoe UI" w:hAnsi="Segoe UI" w:cs="Segoe UI"/>
+          <w:color w:val="000000"/>
+          <w:sz w:val="21"/>
+          <w:szCs w:val="21"/>
+          <w:shd w:val="clear" w:color="auto" w:fill="F1F0F0"/>
+        </w:rPr>
+        <w:t>really excited</w:t>
+      </w:r>
+      <w:proofErr w:type="gramEnd"/>
+      <w:r>
+        <w:rPr>
+          <w:rFonts w:ascii="Segoe UI" w:hAnsi="Segoe UI" w:cs="Segoe UI"/>
+          <w:color w:val="000000"/>
+          <w:sz w:val="21"/>
+          <w:szCs w:val="21"/>
+          <w:shd w:val="clear" w:color="auto" w:fill="F1F0F0"/>
+        </w:rPr>
+        <w:t xml:space="preserve"> for it. </w:t>
+      </w:r>
+      <w:proofErr w:type="gramStart"/>
+      <w:r>
+        <w:rPr>
+          <w:rFonts w:ascii="Segoe UI" w:hAnsi="Segoe UI" w:cs="Segoe UI"/>
+          <w:color w:val="000000"/>
+          <w:sz w:val="21"/>
+          <w:szCs w:val="21"/>
+          <w:shd w:val="clear" w:color="auto" w:fill="F1F0F0"/>
+        </w:rPr>
+        <w:t>So</w:t>
+      </w:r>
+      <w:proofErr w:type="gramEnd"/>
+      <w:r>
+        <w:rPr>
+          <w:rFonts w:ascii="Segoe UI" w:hAnsi="Segoe UI" w:cs="Segoe UI"/>
+          <w:color w:val="000000"/>
+          <w:sz w:val="21"/>
+          <w:szCs w:val="21"/>
+          <w:shd w:val="clear" w:color="auto" w:fill="F1F0F0"/>
+        </w:rPr>
+        <w:t xml:space="preserve"> the kids in this family I met at the beginning of the summer and they’re super awesome, their names are Jenny and Charlie. Jenny is 10 and she is seriously the most incredible kid ever. Her mom gave her instructions and she walked us to the train station, got us on two different trains an hour away from home to this small village near the mountains (there are so many mountains here!). We walked around, ate a bit of food and then went into this believe it or not museum that was so cool!! Tons of live animals that had weird mutations like conjoined turtles, snakes with feet growing back, </w:t>
+      </w:r>
+      <w:proofErr w:type="spellStart"/>
+      <w:r>
+        <w:rPr>
+          <w:rFonts w:ascii="Segoe UI" w:hAnsi="Segoe UI" w:cs="Segoe UI"/>
+          <w:color w:val="000000"/>
+          <w:sz w:val="21"/>
+          <w:szCs w:val="21"/>
+          <w:shd w:val="clear" w:color="auto" w:fill="F1F0F0"/>
+        </w:rPr>
+        <w:t>et</w:t>
+      </w:r>
+      <w:r>
+        <w:rPr>
+          <w:rFonts w:ascii="Segoe UI" w:hAnsi="Segoe UI" w:cs="Segoe UI"/>
+          <w:color w:val="000000"/>
+          <w:sz w:val="21"/>
+          <w:szCs w:val="21"/>
+          <w:shd w:val="clear" w:color="auto" w:fill="F1F0F0"/>
+        </w:rPr>
+        <w:t>C</w:t>
+      </w:r>
+      <w:proofErr w:type="spellEnd"/>
+    </w:p>
+    <w:p>
+      <w:pPr>
+        <w:rPr>
+          <w:rFonts w:ascii="Times New Roman" w:eastAsia="Times New Roman" w:hAnsi="Times New Roman" w:cs="Times New Roman"/>
+          <w:b/>
+        </w:rPr>
+      </w:pPr>
+    </w:p>
+    <w:p>
+      <w:pPr>
+        <w:rPr>
+          <w:rFonts w:ascii="Segoe UI" w:hAnsi="Segoe UI" w:cs="Segoe UI"/>
+          <w:color w:val="000000"/>
+          <w:sz w:val="21"/>
+          <w:szCs w:val="21"/>
+          <w:shd w:val="clear" w:color="auto" w:fill="F1F0F0"/>
+        </w:rPr>
+      </w:pPr>
+      <w:r>
+        <w:rPr>
+          <w:rFonts w:ascii="Segoe UI" w:hAnsi="Segoe UI" w:cs="Segoe UI"/>
+          <w:color w:val="000000"/>
+          <w:sz w:val="21"/>
+          <w:szCs w:val="21"/>
+          <w:shd w:val="clear" w:color="auto" w:fill="F1F0F0"/>
+        </w:rPr>
+        <w:t xml:space="preserve">Then we went to a legit poop museum </w:t>
+      </w:r>
+      <w:r>
+        <w:rPr>
+          <w:noProof/>
+        </w:rPr>
+        <w:drawing>
+          <wp:inline distT="0" distB="0" distL="0" distR="0" wp14:anchorId="28DB0207" wp14:editId="0113FCE5">
+            <wp:extent cx="152400" cy="152400"/>
+            <wp:effectExtent l="0" t="0" r="0" b="0"/>
+            <wp:docPr id="15" name="Picture 15" descr="😂"/>
+            <wp:cNvGraphicFramePr>
+              <a:graphicFrameLocks xmlns:a="http://schemas.openxmlformats.org/drawingml/2006/main" noChangeAspect="1"/>
+            </wp:cNvGraphicFramePr>
+            <a:graphic xmlns:a="http://schemas.openxmlformats.org/drawingml/2006/main">
+              <a:graphicData uri="http://schemas.openxmlformats.org/drawingml/2006/picture">
+                <pic:pic xmlns:pic="http://schemas.openxmlformats.org/drawingml/2006/picture">
+                  <pic:nvPicPr>
+                    <pic:cNvPr id="0" name="Picture 1" descr="😂"/>
+                    <pic:cNvPicPr>
+                      <a:picLocks noChangeAspect="1" noChangeArrowheads="1"/>
+                    </pic:cNvPicPr>
+                  </pic:nvPicPr>
+                  <pic:blipFill>
+                    <a:blip r:embed="rId8">
+                      <a:extLst>
+                        <a:ext uri="{28A0092B-C50C-407E-A947-70E740481C1C}">
+                          <a14:useLocalDpi xmlns:a14="http://schemas.microsoft.com/office/drawing/2010/main" val="0"/>
+                        </a:ext>
+                      </a:extLst>
+                    </a:blip>
+                    <a:srcRect/>
+                    <a:stretch>
+                      <a:fillRect/>
+                    </a:stretch>
+                  </pic:blipFill>
+                  <pic:spPr bwMode="auto">
+                    <a:xfrm>
+                      <a:off x="0" y="0"/>
+                      <a:ext cx="152400" cy="152400"/>
+                    </a:xfrm>
+                    <a:prstGeom prst="rect">
+                      <a:avLst/>
+                    </a:prstGeom>
+                    <a:noFill/>
+                    <a:ln>
+                      <a:noFill/>
+                    </a:ln>
+                  </pic:spPr>
+                </pic:pic>
+              </a:graphicData>
+            </a:graphic>
+          </wp:inline>
+        </w:drawing>
+      </w:r>
+      <w:r>
+        <w:rPr>
+          <w:rFonts w:ascii="Segoe UI" w:hAnsi="Segoe UI" w:cs="Segoe UI"/>
+          <w:color w:val="000000"/>
+          <w:sz w:val="21"/>
+          <w:szCs w:val="21"/>
+          <w:shd w:val="clear" w:color="auto" w:fill="F1F0F0"/>
+        </w:rPr>
+        <w:t xml:space="preserve">it was </w:t>
+      </w:r>
+      <w:proofErr w:type="gramStart"/>
+      <w:r>
+        <w:rPr>
+          <w:rFonts w:ascii="Segoe UI" w:hAnsi="Segoe UI" w:cs="Segoe UI"/>
+          <w:color w:val="000000"/>
+          <w:sz w:val="21"/>
+          <w:szCs w:val="21"/>
+          <w:shd w:val="clear" w:color="auto" w:fill="F1F0F0"/>
+        </w:rPr>
+        <w:t>really tiny</w:t>
+      </w:r>
+      <w:proofErr w:type="gramEnd"/>
+      <w:r>
+        <w:rPr>
+          <w:rFonts w:ascii="Segoe UI" w:hAnsi="Segoe UI" w:cs="Segoe UI"/>
+          <w:color w:val="000000"/>
+          <w:sz w:val="21"/>
+          <w:szCs w:val="21"/>
+          <w:shd w:val="clear" w:color="auto" w:fill="F1F0F0"/>
+        </w:rPr>
+        <w:t xml:space="preserve"> but hilarious there were tons of poop samples from different animals and random facts it was so jokes. We walked around some more and I’m trying to find a sick necklace from here but no </w:t>
+      </w:r>
+      <w:proofErr w:type="gramStart"/>
+      <w:r>
+        <w:rPr>
+          <w:rFonts w:ascii="Segoe UI" w:hAnsi="Segoe UI" w:cs="Segoe UI"/>
+          <w:color w:val="000000"/>
+          <w:sz w:val="21"/>
+          <w:szCs w:val="21"/>
+          <w:shd w:val="clear" w:color="auto" w:fill="F1F0F0"/>
+        </w:rPr>
+        <w:t>luck</w:t>
+      </w:r>
+      <w:proofErr w:type="gramEnd"/>
+      <w:r>
+        <w:rPr>
+          <w:rFonts w:ascii="Segoe UI" w:hAnsi="Segoe UI" w:cs="Segoe UI"/>
+          <w:color w:val="000000"/>
+          <w:sz w:val="21"/>
+          <w:szCs w:val="21"/>
+          <w:shd w:val="clear" w:color="auto" w:fill="F1F0F0"/>
+        </w:rPr>
+        <w:t xml:space="preserve"> so we headed home. Got home and immediately left for dinner, walked around for 3 and a half hours stopping at random places in the city to walk through markets, eat some street food, visit a couple temples, etc. I’m absolutely pooped but it was an awesome day. I feel </w:t>
+      </w:r>
+      <w:proofErr w:type="gramStart"/>
+      <w:r>
+        <w:rPr>
+          <w:rFonts w:ascii="Segoe UI" w:hAnsi="Segoe UI" w:cs="Segoe UI"/>
+          <w:color w:val="000000"/>
+          <w:sz w:val="21"/>
+          <w:szCs w:val="21"/>
+          <w:shd w:val="clear" w:color="auto" w:fill="F1F0F0"/>
+        </w:rPr>
+        <w:t>really lucky</w:t>
+      </w:r>
+      <w:proofErr w:type="gramEnd"/>
+      <w:r>
+        <w:rPr>
+          <w:rFonts w:ascii="Segoe UI" w:hAnsi="Segoe UI" w:cs="Segoe UI"/>
+          <w:color w:val="000000"/>
+          <w:sz w:val="21"/>
+          <w:szCs w:val="21"/>
+          <w:shd w:val="clear" w:color="auto" w:fill="F1F0F0"/>
+        </w:rPr>
+        <w:t xml:space="preserve"> that we have such amazing host families as part of this program because they’re seriously so special and show you the real Taiwan</w:t>
+      </w:r>
+    </w:p>
+    <w:p>
+      <w:pPr>
+        <w:rPr>
+          <w:rFonts w:ascii="Times New Roman" w:eastAsia="Times New Roman" w:hAnsi="Times New Roman" w:cs="Times New Roman"/>
+          <w:b/>
+        </w:rPr>
+      </w:pPr>
+    </w:p>
+    <w:p>
+      <w:pPr>
+        <w:rPr>
+          <w:rFonts w:ascii="Segoe UI" w:hAnsi="Segoe UI" w:cs="Segoe UI"/>
+          <w:color w:val="000000"/>
+          <w:sz w:val="21"/>
+          <w:szCs w:val="21"/>
+          <w:shd w:val="clear" w:color="auto" w:fill="F1F0F0"/>
+        </w:rPr>
+      </w:pPr>
+      <w:r>
+        <w:rPr>
+          <w:rFonts w:ascii="Segoe UI" w:hAnsi="Segoe UI" w:cs="Segoe UI"/>
+          <w:color w:val="000000"/>
+          <w:sz w:val="21"/>
+          <w:szCs w:val="21"/>
+          <w:shd w:val="clear" w:color="auto" w:fill="F1F0F0"/>
+        </w:rPr>
+        <w:t xml:space="preserve">I also am going to miss these kids the most, I loved the girls in my class we actually really bonded especially this girl named Chloe; she was mischievous and </w:t>
+      </w:r>
+      <w:proofErr w:type="gramStart"/>
+      <w:r>
+        <w:rPr>
+          <w:rFonts w:ascii="Segoe UI" w:hAnsi="Segoe UI" w:cs="Segoe UI"/>
+          <w:color w:val="000000"/>
+          <w:sz w:val="21"/>
+          <w:szCs w:val="21"/>
+          <w:shd w:val="clear" w:color="auto" w:fill="F1F0F0"/>
+        </w:rPr>
+        <w:t>sassy</w:t>
+      </w:r>
+      <w:proofErr w:type="gramEnd"/>
+      <w:r>
+        <w:rPr>
+          <w:rFonts w:ascii="Segoe UI" w:hAnsi="Segoe UI" w:cs="Segoe UI"/>
+          <w:color w:val="000000"/>
+          <w:sz w:val="21"/>
+          <w:szCs w:val="21"/>
+          <w:shd w:val="clear" w:color="auto" w:fill="F1F0F0"/>
+        </w:rPr>
+        <w:t xml:space="preserve"> but I loved her to death and I’m </w:t>
+      </w:r>
+      <w:proofErr w:type="spellStart"/>
+      <w:r>
+        <w:rPr>
+          <w:rFonts w:ascii="Segoe UI" w:hAnsi="Segoe UI" w:cs="Segoe UI"/>
+          <w:color w:val="000000"/>
+          <w:sz w:val="21"/>
+          <w:szCs w:val="21"/>
+          <w:shd w:val="clear" w:color="auto" w:fill="F1F0F0"/>
+        </w:rPr>
+        <w:t>gonna</w:t>
+      </w:r>
+      <w:proofErr w:type="spellEnd"/>
+      <w:r>
+        <w:rPr>
+          <w:rFonts w:ascii="Segoe UI" w:hAnsi="Segoe UI" w:cs="Segoe UI"/>
+          <w:color w:val="000000"/>
+          <w:sz w:val="21"/>
+          <w:szCs w:val="21"/>
+          <w:shd w:val="clear" w:color="auto" w:fill="F1F0F0"/>
+        </w:rPr>
+        <w:t xml:space="preserve"> actually miss her. It’s kind of sad, you only spend two weeks with these kids but kids in </w:t>
+      </w:r>
+      <w:proofErr w:type="spellStart"/>
+      <w:r>
+        <w:rPr>
+          <w:rFonts w:ascii="Segoe UI" w:hAnsi="Segoe UI" w:cs="Segoe UI"/>
+          <w:color w:val="000000"/>
+          <w:sz w:val="21"/>
+          <w:szCs w:val="21"/>
+          <w:shd w:val="clear" w:color="auto" w:fill="F1F0F0"/>
+        </w:rPr>
+        <w:t>taiwan</w:t>
+      </w:r>
+      <w:proofErr w:type="spellEnd"/>
+      <w:r>
+        <w:rPr>
+          <w:rFonts w:ascii="Segoe UI" w:hAnsi="Segoe UI" w:cs="Segoe UI"/>
+          <w:color w:val="000000"/>
+          <w:sz w:val="21"/>
+          <w:szCs w:val="21"/>
+          <w:shd w:val="clear" w:color="auto" w:fill="F1F0F0"/>
+        </w:rPr>
+        <w:t xml:space="preserve"> generally live much different childhoods, it’s a lot more about studying and being quiet than playing, so I think a lot of them are exposed to a lot of fun when they come to camp. So many kids left on Friday being like “see you next year!” Or even “see you next week!” Which breaks my heart a bit because I’m never going to see any of these kids again, and with some of them I really felt like we connected</w:t>
+      </w:r>
+    </w:p>
+    <w:p>
+      <w:pPr>
+        <w:rPr>
+          <w:rFonts w:ascii="Times New Roman" w:eastAsia="Times New Roman" w:hAnsi="Times New Roman" w:cs="Times New Roman"/>
+          <w:b/>
+        </w:rPr>
+      </w:pPr>
+    </w:p>
+    <w:p>
+      <w:pPr>
+        <w:rPr>
+          <w:rFonts w:ascii="Segoe UI" w:hAnsi="Segoe UI" w:cs="Segoe UI"/>
+          <w:color w:val="000000"/>
+          <w:sz w:val="21"/>
+          <w:szCs w:val="21"/>
+          <w:shd w:val="clear" w:color="auto" w:fill="F1F0F0"/>
+        </w:rPr>
+      </w:pPr>
+      <w:r>
+        <w:rPr>
+          <w:rFonts w:ascii="Segoe UI" w:hAnsi="Segoe UI" w:cs="Segoe UI"/>
+          <w:color w:val="000000"/>
+          <w:sz w:val="21"/>
+          <w:szCs w:val="21"/>
+          <w:shd w:val="clear" w:color="auto" w:fill="F1F0F0"/>
+        </w:rPr>
+        <w:t>Try to make camp fun everyday so I hope they’ll remember and it’ll remind them why English is so important and can be fun</w:t>
+      </w:r>
+    </w:p>
+    <w:p>
+      <w:pPr>
+        <w:rPr>
+          <w:rFonts w:ascii="Times New Roman" w:eastAsia="Times New Roman" w:hAnsi="Times New Roman" w:cs="Times New Roman"/>
+          <w:b/>
+        </w:rPr>
+      </w:pPr>
+    </w:p>
+    <w:p>
+      <w:pPr>
+        <w:rPr>
+          <w:rFonts w:ascii="Segoe UI" w:hAnsi="Segoe UI" w:cs="Segoe UI"/>
+          <w:color w:val="000000"/>
+          <w:sz w:val="21"/>
+          <w:szCs w:val="21"/>
+          <w:shd w:val="clear" w:color="auto" w:fill="F1F0F0"/>
+        </w:rPr>
+      </w:pPr>
+      <w:proofErr w:type="gramStart"/>
+      <w:r>
+        <w:rPr>
+          <w:rFonts w:ascii="Segoe UI" w:hAnsi="Segoe UI" w:cs="Segoe UI"/>
+          <w:color w:val="000000"/>
+          <w:sz w:val="21"/>
+          <w:szCs w:val="21"/>
+          <w:shd w:val="clear" w:color="auto" w:fill="F1F0F0"/>
+        </w:rPr>
+        <w:t>Oh</w:t>
+      </w:r>
+      <w:proofErr w:type="gramEnd"/>
+      <w:r>
+        <w:rPr>
+          <w:rFonts w:ascii="Segoe UI" w:hAnsi="Segoe UI" w:cs="Segoe UI"/>
+          <w:color w:val="000000"/>
+          <w:sz w:val="21"/>
+          <w:szCs w:val="21"/>
+          <w:shd w:val="clear" w:color="auto" w:fill="F1F0F0"/>
+        </w:rPr>
+        <w:t xml:space="preserve"> Aidan the questions got weirder everyday... on the last day Chloe stood facing the blackboard and slapped her hands on it and was like “</w:t>
+      </w:r>
+      <w:proofErr w:type="spellStart"/>
+      <w:r>
+        <w:rPr>
+          <w:rFonts w:ascii="Segoe UI" w:hAnsi="Segoe UI" w:cs="Segoe UI"/>
+          <w:color w:val="000000"/>
+          <w:sz w:val="21"/>
+          <w:szCs w:val="21"/>
+          <w:shd w:val="clear" w:color="auto" w:fill="F1F0F0"/>
+        </w:rPr>
+        <w:t>kiana</w:t>
+      </w:r>
+      <w:proofErr w:type="spellEnd"/>
+      <w:r>
+        <w:rPr>
+          <w:rFonts w:ascii="Segoe UI" w:hAnsi="Segoe UI" w:cs="Segoe UI"/>
+          <w:color w:val="000000"/>
+          <w:sz w:val="21"/>
+          <w:szCs w:val="21"/>
+          <w:shd w:val="clear" w:color="auto" w:fill="F1F0F0"/>
+        </w:rPr>
+        <w:t xml:space="preserve"> does your boyfriend do this?” And I was like </w:t>
+      </w:r>
+      <w:proofErr w:type="spellStart"/>
+      <w:r>
+        <w:rPr>
+          <w:rFonts w:ascii="Segoe UI" w:hAnsi="Segoe UI" w:cs="Segoe UI"/>
+          <w:color w:val="000000"/>
+          <w:sz w:val="21"/>
+          <w:szCs w:val="21"/>
+          <w:shd w:val="clear" w:color="auto" w:fill="F1F0F0"/>
+        </w:rPr>
+        <w:t>uhhhh</w:t>
+      </w:r>
+      <w:proofErr w:type="spellEnd"/>
+      <w:r>
+        <w:rPr>
+          <w:rFonts w:ascii="Segoe UI" w:hAnsi="Segoe UI" w:cs="Segoe UI"/>
+          <w:color w:val="000000"/>
+          <w:sz w:val="21"/>
+          <w:szCs w:val="21"/>
+          <w:shd w:val="clear" w:color="auto" w:fill="F1F0F0"/>
+        </w:rPr>
+        <w:t xml:space="preserve"> what? And she mimicked making out with someone against the blackboard and all the girls were squealing and giggling lmao I was trying so hard not to laugh </w:t>
+      </w:r>
+      <w:r>
+        <w:rPr>
+          <w:noProof/>
+        </w:rPr>
+        <w:drawing>
+          <wp:inline distT="0" distB="0" distL="0" distR="0" wp14:anchorId="1D53C17B" wp14:editId="7B2B4A40">
+            <wp:extent cx="152400" cy="152400"/>
+            <wp:effectExtent l="0" t="0" r="0" b="0"/>
+            <wp:docPr id="16" name="Picture 16" descr="😂"/>
+            <wp:cNvGraphicFramePr>
+              <a:graphicFrameLocks xmlns:a="http://schemas.openxmlformats.org/drawingml/2006/main" noChangeAspect="1"/>
+            </wp:cNvGraphicFramePr>
+            <a:graphic xmlns:a="http://schemas.openxmlformats.org/drawingml/2006/main">
+              <a:graphicData uri="http://schemas.openxmlformats.org/drawingml/2006/picture">
+                <pic:pic xmlns:pic="http://schemas.openxmlformats.org/drawingml/2006/picture">
+                  <pic:nvPicPr>
+                    <pic:cNvPr id="0" name="Picture 3" descr="😂"/>
+                    <pic:cNvPicPr>
+                      <a:picLocks noChangeAspect="1" noChangeArrowheads="1"/>
+                    </pic:cNvPicPr>
+                  </pic:nvPicPr>
+                  <pic:blipFill>
+                    <a:blip r:embed="rId8">
+                      <a:extLst>
+                        <a:ext uri="{28A0092B-C50C-407E-A947-70E740481C1C}">
+                          <a14:useLocalDpi xmlns:a14="http://schemas.microsoft.com/office/drawing/2010/main" val="0"/>
+                        </a:ext>
+                      </a:extLst>
+                    </a:blip>
+                    <a:srcRect/>
+                    <a:stretch>
+                      <a:fillRect/>
+                    </a:stretch>
+                  </pic:blipFill>
+                  <pic:spPr bwMode="auto">
+                    <a:xfrm>
+                      <a:off x="0" y="0"/>
+                      <a:ext cx="152400" cy="152400"/>
+                    </a:xfrm>
+                    <a:prstGeom prst="rect">
+                      <a:avLst/>
+                    </a:prstGeom>
+                    <a:noFill/>
+                    <a:ln>
+                      <a:noFill/>
+                    </a:ln>
+                  </pic:spPr>
+                </pic:pic>
+              </a:graphicData>
+            </a:graphic>
+          </wp:inline>
+        </w:drawing>
+      </w:r>
+      <w:r>
+        <w:rPr>
+          <w:rFonts w:ascii="Segoe UI" w:hAnsi="Segoe UI" w:cs="Segoe UI"/>
+          <w:color w:val="000000"/>
+          <w:sz w:val="21"/>
+          <w:szCs w:val="21"/>
+          <w:shd w:val="clear" w:color="auto" w:fill="F1F0F0"/>
+        </w:rPr>
+        <w:t>I told them that we only high five though so don’t worry they’re on the same page as us</w:t>
+      </w:r>
+    </w:p>
+    <w:p>
+      <w:pPr>
+        <w:rPr>
+          <w:rFonts w:ascii="Times New Roman" w:eastAsia="Times New Roman" w:hAnsi="Times New Roman" w:cs="Times New Roman"/>
+          <w:b/>
+        </w:rPr>
+      </w:pPr>
+    </w:p>
+    <w:p>
+      <w:pPr>
+        <w:rPr>
+          <w:rFonts w:ascii="Times New Roman" w:eastAsia="Times New Roman" w:hAnsi="Times New Roman" w:cs="Times New Roman"/>
+          <w:b/>
+        </w:rPr>
+      </w:pPr>
+      <w:r>
+        <w:rPr>
+          <w:rFonts w:ascii="Times New Roman" w:eastAsia="Times New Roman" w:hAnsi="Times New Roman" w:cs="Times New Roman"/>
+          <w:b/>
+        </w:rPr>
+        <w:t>MONDAY AUGUST 12, 2018</w:t>
+      </w:r>
+    </w:p>
+    <w:p>
+      <w:pPr>
+        <w:rPr>
+          <w:rFonts w:ascii="Times New Roman" w:eastAsia="Times New Roman" w:hAnsi="Times New Roman" w:cs="Times New Roman"/>
+          <w:b/>
+        </w:rPr>
+      </w:pPr>
+    </w:p>
+    <w:p>
+      <w:pPr>
+        <w:rPr>
+          <w:rFonts w:ascii="Segoe UI" w:hAnsi="Segoe UI" w:cs="Segoe UI"/>
+          <w:color w:val="000000"/>
+          <w:sz w:val="21"/>
+          <w:szCs w:val="21"/>
+          <w:shd w:val="clear" w:color="auto" w:fill="F1F0F0"/>
+        </w:rPr>
+      </w:pPr>
+      <w:r>
+        <w:rPr>
+          <w:rFonts w:ascii="Segoe UI" w:hAnsi="Segoe UI" w:cs="Segoe UI"/>
+          <w:color w:val="000000"/>
+          <w:sz w:val="21"/>
+          <w:szCs w:val="21"/>
+          <w:shd w:val="clear" w:color="auto" w:fill="F1F0F0"/>
+        </w:rPr>
+        <w:t xml:space="preserve">Greetings from the mountains! No </w:t>
+      </w:r>
+      <w:proofErr w:type="spellStart"/>
+      <w:r>
+        <w:rPr>
+          <w:rFonts w:ascii="Segoe UI" w:hAnsi="Segoe UI" w:cs="Segoe UI"/>
+          <w:color w:val="000000"/>
+          <w:sz w:val="21"/>
+          <w:szCs w:val="21"/>
+          <w:shd w:val="clear" w:color="auto" w:fill="F1F0F0"/>
+        </w:rPr>
+        <w:t>wifi</w:t>
+      </w:r>
+      <w:proofErr w:type="spellEnd"/>
+      <w:r>
+        <w:rPr>
+          <w:rFonts w:ascii="Segoe UI" w:hAnsi="Segoe UI" w:cs="Segoe UI"/>
+          <w:color w:val="000000"/>
+          <w:sz w:val="21"/>
+          <w:szCs w:val="21"/>
+          <w:shd w:val="clear" w:color="auto" w:fill="F1F0F0"/>
+        </w:rPr>
+        <w:t xml:space="preserve"> up here so relying on people’s hot spots which is a bit dodgy. Today was incredible! We worked with the </w:t>
+      </w:r>
+      <w:proofErr w:type="gramStart"/>
+      <w:r>
+        <w:rPr>
+          <w:rFonts w:ascii="Segoe UI" w:hAnsi="Segoe UI" w:cs="Segoe UI"/>
+          <w:color w:val="000000"/>
+          <w:sz w:val="21"/>
+          <w:szCs w:val="21"/>
+          <w:shd w:val="clear" w:color="auto" w:fill="F1F0F0"/>
+        </w:rPr>
+        <w:t>scouts</w:t>
+      </w:r>
+      <w:proofErr w:type="gramEnd"/>
+      <w:r>
+        <w:rPr>
+          <w:rFonts w:ascii="Segoe UI" w:hAnsi="Segoe UI" w:cs="Segoe UI"/>
+          <w:color w:val="000000"/>
+          <w:sz w:val="21"/>
+          <w:szCs w:val="21"/>
+          <w:shd w:val="clear" w:color="auto" w:fill="F1F0F0"/>
+        </w:rPr>
+        <w:t xml:space="preserve"> coach almost all day doing a ton of things; archery, slacklining, rope tying, real life angry birds with a </w:t>
+      </w:r>
+      <w:proofErr w:type="spellStart"/>
+      <w:r>
+        <w:rPr>
+          <w:rFonts w:ascii="Segoe UI" w:hAnsi="Segoe UI" w:cs="Segoe UI"/>
+          <w:color w:val="000000"/>
+          <w:sz w:val="21"/>
+          <w:szCs w:val="21"/>
+          <w:shd w:val="clear" w:color="auto" w:fill="F1F0F0"/>
+        </w:rPr>
+        <w:t>catapault</w:t>
+      </w:r>
+      <w:proofErr w:type="spellEnd"/>
+      <w:r>
+        <w:rPr>
+          <w:rFonts w:ascii="Segoe UI" w:hAnsi="Segoe UI" w:cs="Segoe UI"/>
+          <w:color w:val="000000"/>
+          <w:sz w:val="21"/>
+          <w:szCs w:val="21"/>
+          <w:shd w:val="clear" w:color="auto" w:fill="F1F0F0"/>
+        </w:rPr>
+        <w:t xml:space="preserve">, tree climbing with legit harnesses and </w:t>
+      </w:r>
+      <w:r>
+        <w:rPr>
+          <w:rFonts w:ascii="Segoe UI" w:hAnsi="Segoe UI" w:cs="Segoe UI"/>
+          <w:color w:val="000000"/>
+          <w:sz w:val="21"/>
+          <w:szCs w:val="21"/>
+          <w:shd w:val="clear" w:color="auto" w:fill="F1F0F0"/>
+        </w:rPr>
+        <w:lastRenderedPageBreak/>
+        <w:t>belaying which was SO much fun. A bunch of other small activities too that involve team building and scavenger hunt skills</w:t>
+      </w:r>
+    </w:p>
+    <w:p>
+      <w:pPr>
+        <w:rPr>
+          <w:rFonts w:ascii="Times New Roman" w:eastAsia="Times New Roman" w:hAnsi="Times New Roman" w:cs="Times New Roman"/>
+          <w:b/>
+        </w:rPr>
+      </w:pPr>
+    </w:p>
+    <w:p>
+      <w:pPr>
+        <w:rPr>
+          <w:rFonts w:ascii="Segoe UI" w:hAnsi="Segoe UI" w:cs="Segoe UI"/>
+          <w:color w:val="000000"/>
+          <w:sz w:val="21"/>
+          <w:szCs w:val="21"/>
+          <w:shd w:val="clear" w:color="auto" w:fill="F1F0F0"/>
+        </w:rPr>
+      </w:pPr>
+      <w:r>
+        <w:rPr>
+          <w:rFonts w:ascii="Segoe UI" w:hAnsi="Segoe UI" w:cs="Segoe UI"/>
+          <w:color w:val="000000"/>
+          <w:sz w:val="21"/>
+          <w:szCs w:val="21"/>
+          <w:shd w:val="clear" w:color="auto" w:fill="F1F0F0"/>
+        </w:rPr>
+        <w:t xml:space="preserve">And then this evening we </w:t>
+      </w:r>
+      <w:proofErr w:type="spellStart"/>
+      <w:r>
+        <w:rPr>
+          <w:rFonts w:ascii="Segoe UI" w:hAnsi="Segoe UI" w:cs="Segoe UI"/>
+          <w:color w:val="000000"/>
+          <w:sz w:val="21"/>
+          <w:szCs w:val="21"/>
+          <w:shd w:val="clear" w:color="auto" w:fill="F1F0F0"/>
+        </w:rPr>
+        <w:t>layed</w:t>
+      </w:r>
+      <w:proofErr w:type="spellEnd"/>
+      <w:r>
+        <w:rPr>
+          <w:rFonts w:ascii="Segoe UI" w:hAnsi="Segoe UI" w:cs="Segoe UI"/>
+          <w:color w:val="000000"/>
+          <w:sz w:val="21"/>
+          <w:szCs w:val="21"/>
+          <w:shd w:val="clear" w:color="auto" w:fill="F1F0F0"/>
+        </w:rPr>
+        <w:t xml:space="preserve"> some more groundwork for mountain camp... it’s </w:t>
+      </w:r>
+      <w:proofErr w:type="gramStart"/>
+      <w:r>
+        <w:rPr>
+          <w:rFonts w:ascii="Segoe UI" w:hAnsi="Segoe UI" w:cs="Segoe UI"/>
+          <w:color w:val="000000"/>
+          <w:sz w:val="21"/>
+          <w:szCs w:val="21"/>
+          <w:shd w:val="clear" w:color="auto" w:fill="F1F0F0"/>
+        </w:rPr>
+        <w:t>actually nuts</w:t>
+      </w:r>
+      <w:proofErr w:type="gramEnd"/>
+      <w:r>
+        <w:rPr>
+          <w:rFonts w:ascii="Segoe UI" w:hAnsi="Segoe UI" w:cs="Segoe UI"/>
+          <w:color w:val="000000"/>
+          <w:sz w:val="21"/>
+          <w:szCs w:val="21"/>
+          <w:shd w:val="clear" w:color="auto" w:fill="F1F0F0"/>
+        </w:rPr>
+        <w:t xml:space="preserve"> my boss seriously doesn’t really have anything planned for this camp or any logistics confirmed for us, we are designing it entirely plus the scout so that’s a lot but it’s also nice to have freedom. The views here are incredible and I’m trying to get tons of exercise and photo uploading done this week!</w:t>
       </w:r>
     </w:p>
     <w:p>
@@ -12609,7 +13437,7 @@
 </file>
 
 <file path=word/styles.xml><?xml version="1.0" encoding="utf-8"?>
-<w:styles xmlns:mc="http://schemas.openxmlformats.org/markup-compatibility/2006" xmlns:r="http://schemas.openxmlformats.org/officeDocument/2006/relationships" xmlns:w="http://schemas.openxmlformats.org/wordprocessingml/2006/main" xmlns:w14="http://schemas.microsoft.com/office/word/2010/wordml" xmlns:w15="http://schemas.microsoft.com/office/word/2012/wordml" mc:Ignorable="w14 w15">
+<w:styles xmlns:mc="http://schemas.openxmlformats.org/markup-compatibility/2006" xmlns:r="http://schemas.openxmlformats.org/officeDocument/2006/relationships" xmlns:w="http://schemas.openxmlformats.org/wordprocessingml/2006/main" xmlns:w14="http://schemas.microsoft.com/office/word/2010/wordml" xmlns:w15="http://schemas.microsoft.com/office/word/2012/wordml" xmlns:w16cid="http://schemas.microsoft.com/office/word/2016/wordml/cid" xmlns:w16se="http://schemas.microsoft.com/office/word/2015/wordml/symex" mc:Ignorable="w14 w15 w16se w16cid">
   <w:docDefaults>
     <w:rPrDefault>
       <w:rPr>
@@ -12621,7 +13449,7 @@
     </w:rPrDefault>
     <w:pPrDefault/>
   </w:docDefaults>
-  <w:latentStyles w:defLockedState="0" w:defUIPriority="99" w:defSemiHidden="0" w:defUnhideWhenUsed="0" w:defQFormat="0" w:count="382">
+  <w:latentStyles w:defLockedState="0" w:defUIPriority="99" w:defSemiHidden="0" w:defUnhideWhenUsed="0" w:defQFormat="0" w:count="375">
     <w:lsdException w:name="Normal" w:uiPriority="0" w:qFormat="1"/>
     <w:lsdException w:name="heading 1" w:uiPriority="9" w:qFormat="1"/>
     <w:lsdException w:name="heading 2" w:semiHidden="1" w:uiPriority="9" w:unhideWhenUsed="1" w:qFormat="1"/>
@@ -12778,15 +13606,6 @@
     <w:lsdException w:name="Balloon Text" w:semiHidden="1" w:unhideWhenUsed="1"/>
     <w:lsdException w:name="Table Grid" w:uiPriority="39"/>
     <w:lsdException w:name="Table Theme" w:semiHidden="1" w:unhideWhenUsed="1"/>
-    <w:lsdException w:name="Note Level 1" w:semiHidden="1" w:unhideWhenUsed="1"/>
-    <w:lsdException w:name="Note Level 2" w:semiHidden="1" w:unhideWhenUsed="1"/>
-    <w:lsdException w:name="Note Level 3" w:semiHidden="1" w:unhideWhenUsed="1"/>
-    <w:lsdException w:name="Note Level 4" w:semiHidden="1" w:unhideWhenUsed="1"/>
-    <w:lsdException w:name="Note Level 5" w:semiHidden="1" w:unhideWhenUsed="1"/>
-    <w:lsdException w:name="Note Level 6" w:semiHidden="1" w:unhideWhenUsed="1"/>
-    <w:lsdException w:name="Note Level 7" w:semiHidden="1" w:unhideWhenUsed="1"/>
-    <w:lsdException w:name="Note Level 8" w:semiHidden="1" w:unhideWhenUsed="1"/>
-    <w:lsdException w:name="Note Level 9" w:semiHidden="1" w:unhideWhenUsed="1"/>
     <w:lsdException w:name="Placeholder Text" w:semiHidden="1"/>
     <w:lsdException w:name="No Spacing" w:uiPriority="1" w:qFormat="1"/>
     <w:lsdException w:name="Light Shading" w:uiPriority="60"/>

</xml_diff>